<commit_message>
forgot to update readme
</commit_message>
<xml_diff>
--- a/example.docx
+++ b/example.docx
@@ -6,7 +6,7 @@
     <w:p>
       <w:pPr>
         <w:pStyle w:val="Heading1"/>
-        <w:divId w:val="579949606"/>
+        <w:divId w:val="199636075"/>
         <w:rPr>
           <w:rFonts w:eastAsia="Times New Roman"/>
           <w:color w:val="333333"/>
@@ -27,7 +27,7 @@
     <w:p>
       <w:pPr>
         <w:pStyle w:val="Heading4"/>
-        <w:divId w:val="579949606"/>
+        <w:divId w:val="199636075"/>
         <w:rPr>
           <w:rFonts w:eastAsia="Times New Roman"/>
           <w:color w:val="333333"/>
@@ -45,7 +45,7 @@
     <w:p>
       <w:pPr>
         <w:pStyle w:val="Heading4"/>
-        <w:divId w:val="579949606"/>
+        <w:divId w:val="199636075"/>
         <w:rPr>
           <w:rFonts w:eastAsia="Times New Roman"/>
           <w:color w:val="333333"/>
@@ -63,7 +63,7 @@
     <w:p>
       <w:pPr>
         <w:pStyle w:val="Heading1"/>
-        <w:divId w:val="284430192"/>
+        <w:divId w:val="343289107"/>
         <w:rPr>
           <w:rFonts w:eastAsia="Times New Roman"/>
           <w:color w:val="333333"/>
@@ -80,7 +80,7 @@
     <w:p>
       <w:pPr>
         <w:pStyle w:val="NormalWeb"/>
-        <w:divId w:val="284430192"/>
+        <w:divId w:val="343289107"/>
         <w:rPr>
           <w:rFonts w:ascii="Helvetica Neue" w:hAnsi="Helvetica Neue"/>
           <w:color w:val="333333"/>
@@ -163,7 +163,7 @@
           <w:sz w:val="21"/>
           <w:szCs w:val="21"/>
         </w:rPr>
-        <w:t xml:space="preserve"> file, opening and saving the </w:t>
+        <w:t xml:space="preserve"> file, then opening, converting, and saving the </w:t>
       </w:r>
       <w:r>
         <w:rPr>
@@ -197,13 +197,33 @@
           <w:sz w:val="21"/>
           <w:szCs w:val="21"/>
         </w:rPr>
-        <w:t xml:space="preserve"> in Microsoft Word.</w:t>
+        <w:t xml:space="preserve"> using </w:t>
+      </w:r>
+      <w:hyperlink r:id="rId5" w:history="1">
+        <w:r>
+          <w:rPr>
+            <w:rStyle w:val="Hyperlink"/>
+            <w:rFonts w:ascii="Helvetica Neue" w:hAnsi="Helvetica Neue"/>
+            <w:sz w:val="21"/>
+            <w:szCs w:val="21"/>
+          </w:rPr>
+          <w:t>Applescript and Microsoft Word</w:t>
+        </w:r>
+      </w:hyperlink>
+      <w:r>
+        <w:rPr>
+          <w:rFonts w:ascii="Helvetica Neue" w:hAnsi="Helvetica Neue"/>
+          <w:color w:val="333333"/>
+          <w:sz w:val="21"/>
+          <w:szCs w:val="21"/>
+        </w:rPr>
+        <w:t>.</w:t>
       </w:r>
     </w:p>
     <w:p>
       <w:pPr>
         <w:pStyle w:val="NormalWeb"/>
-        <w:divId w:val="284430192"/>
+        <w:divId w:val="343289107"/>
         <w:rPr>
           <w:rFonts w:ascii="Helvetica Neue" w:hAnsi="Helvetica Neue"/>
           <w:color w:val="333333"/>
@@ -218,7 +238,7 @@
           <w:sz w:val="21"/>
           <w:szCs w:val="21"/>
         </w:rPr>
-        <w:t xml:space="preserve">The workhorse script is </w:t>
+        <w:t xml:space="preserve">The workhorse script is a </w:t>
       </w:r>
       <w:r>
         <w:rPr>
@@ -235,13 +255,90 @@
           <w:sz w:val="21"/>
           <w:szCs w:val="21"/>
         </w:rPr>
-        <w:t>.</w:t>
+        <w:t xml:space="preserve">. Just change the variables to convert any </w:t>
+      </w:r>
+      <w:r>
+        <w:rPr>
+          <w:rStyle w:val="HTMLCode"/>
+          <w:sz w:val="19"/>
+          <w:szCs w:val="19"/>
+        </w:rPr>
+        <w:t>Rmd</w:t>
+      </w:r>
+      <w:r>
+        <w:rPr>
+          <w:rFonts w:ascii="Helvetica Neue" w:hAnsi="Helvetica Neue"/>
+          <w:color w:val="333333"/>
+          <w:sz w:val="21"/>
+          <w:szCs w:val="21"/>
+        </w:rPr>
+        <w:t xml:space="preserve"> to </w:t>
+      </w:r>
+      <w:r>
+        <w:rPr>
+          <w:rStyle w:val="HTMLCode"/>
+          <w:sz w:val="19"/>
+          <w:szCs w:val="19"/>
+        </w:rPr>
+        <w:t>docx</w:t>
+      </w:r>
+      <w:r>
+        <w:rPr>
+          <w:rFonts w:ascii="Helvetica Neue" w:hAnsi="Helvetica Neue"/>
+          <w:color w:val="333333"/>
+          <w:sz w:val="21"/>
+          <w:szCs w:val="21"/>
+        </w:rPr>
+        <w:t>. However, only clean (not standalone</w:t>
+      </w:r>
+      <w:r>
+        <w:rPr>
+          <w:rFonts w:ascii="Helvetica Neue" w:hAnsi="Helvetica Neue"/>
+          <w:color w:val="333333"/>
+          <w:sz w:val="21"/>
+          <w:szCs w:val="21"/>
+        </w:rPr>
+        <w:t xml:space="preserve">) </w:t>
+      </w:r>
+      <w:r>
+        <w:rPr>
+          <w:rStyle w:val="HTMLCode"/>
+          <w:sz w:val="19"/>
+          <w:szCs w:val="19"/>
+        </w:rPr>
+        <w:t>html</w:t>
+      </w:r>
+      <w:r>
+        <w:rPr>
+          <w:rFonts w:ascii="Helvetica Neue" w:hAnsi="Helvetica Neue"/>
+          <w:color w:val="333333"/>
+          <w:sz w:val="21"/>
+          <w:szCs w:val="21"/>
+        </w:rPr>
+        <w:t xml:space="preserve"> files will fully convert. There are some caveats (outlined below) if you want to keep a standalone </w:t>
+      </w:r>
+      <w:r>
+        <w:rPr>
+          <w:rStyle w:val="HTMLCode"/>
+          <w:sz w:val="19"/>
+          <w:szCs w:val="19"/>
+        </w:rPr>
+        <w:t>html</w:t>
+      </w:r>
+      <w:r>
+        <w:rPr>
+          <w:rFonts w:ascii="Helvetica Neue" w:hAnsi="Helvetica Neue"/>
+          <w:color w:val="333333"/>
+          <w:sz w:val="21"/>
+          <w:szCs w:val="21"/>
+        </w:rPr>
+        <w:t xml:space="preserve"> file.</w:t>
       </w:r>
     </w:p>
     <w:p>
       <w:pPr>
         <w:pStyle w:val="NormalWeb"/>
-        <w:divId w:val="284430192"/>
+        <w:divId w:val="343289107"/>
         <w:rPr>
           <w:rFonts w:ascii="Helvetica Neue" w:hAnsi="Helvetica Neue"/>
           <w:color w:val="333333"/>
@@ -256,7 +353,7 @@
           <w:sz w:val="21"/>
           <w:szCs w:val="21"/>
         </w:rPr>
-        <w:t xml:space="preserve">Just change the variables to convert any </w:t>
+        <w:t xml:space="preserve">In this repo, the </w:t>
       </w:r>
       <w:r>
         <w:rPr>
@@ -264,7 +361,7 @@
           <w:sz w:val="19"/>
           <w:szCs w:val="19"/>
         </w:rPr>
-        <w:t>Rmd</w:t>
+        <w:t>makefile</w:t>
       </w:r>
       <w:r>
         <w:rPr>
@@ -273,62 +370,7 @@
           <w:sz w:val="21"/>
           <w:szCs w:val="21"/>
         </w:rPr>
-        <w:t xml:space="preserve">. There are some caveats (outlined below) if you want to keep a standalone </w:t>
-      </w:r>
-      <w:r>
-        <w:rPr>
-          <w:rStyle w:val="HTMLCode"/>
-          <w:sz w:val="19"/>
-          <w:szCs w:val="19"/>
-        </w:rPr>
-        <w:t>html</w:t>
-      </w:r>
-      <w:r>
-        <w:rPr>
-          <w:rFonts w:ascii="Helvetica Neue" w:hAnsi="Helvetica Neue"/>
-          <w:color w:val="333333"/>
-          <w:sz w:val="21"/>
-          <w:szCs w:val="21"/>
-        </w:rPr>
-        <w:t xml:space="preserve"> file.</w:t>
-      </w:r>
-    </w:p>
-    <w:p>
-      <w:pPr>
-        <w:pStyle w:val="NormalWeb"/>
-        <w:divId w:val="284430192"/>
-        <w:rPr>
-          <w:rFonts w:ascii="Helvetica Neue" w:hAnsi="Helvetica Neue"/>
-          <w:color w:val="333333"/>
-          <w:sz w:val="21"/>
-          <w:szCs w:val="21"/>
-        </w:rPr>
-      </w:pPr>
-      <w:r>
-        <w:rPr>
-          <w:rFonts w:ascii="Helvetica Neue" w:hAnsi="Helvetica Neue"/>
-          <w:color w:val="333333"/>
-          <w:sz w:val="21"/>
-          <w:szCs w:val="21"/>
-        </w:rPr>
-        <w:t xml:space="preserve">In this repo, the </w:t>
-      </w:r>
-      <w:r>
-        <w:rPr>
-          <w:rStyle w:val="HTMLCode"/>
-          <w:sz w:val="19"/>
-          <w:szCs w:val="19"/>
-        </w:rPr>
-        <w:t>makefile</w:t>
-      </w:r>
-      <w:r>
-        <w:rPr>
-          <w:rFonts w:ascii="Helvetica Neue" w:hAnsi="Helvetica Neue"/>
-          <w:color w:val="333333"/>
-          <w:sz w:val="21"/>
-          <w:szCs w:val="21"/>
-        </w:rPr>
-        <w:t xml:space="preserve"> convert </w:t>
+        <w:t xml:space="preserve"> converts </w:t>
       </w:r>
       <w:r>
         <w:rPr>
@@ -368,7 +410,7 @@
     <w:p>
       <w:pPr>
         <w:pStyle w:val="Heading2"/>
-        <w:divId w:val="257955825"/>
+        <w:divId w:val="1535466011"/>
         <w:rPr>
           <w:rFonts w:ascii="inherit" w:eastAsia="Times New Roman" w:hAnsi="inherit"/>
           <w:color w:val="333333"/>
@@ -389,7 +431,7 @@
           <w:numId w:val="1"/>
         </w:numPr>
         <w:spacing w:before="100" w:beforeAutospacing="1" w:after="100" w:afterAutospacing="1"/>
-        <w:divId w:val="257955825"/>
+        <w:divId w:val="1535466011"/>
         <w:rPr>
           <w:rFonts w:ascii="Helvetica Neue" w:eastAsia="Times New Roman" w:hAnsi="Helvetica Neue"/>
           <w:color w:val="333333"/>
@@ -413,7 +455,7 @@
           <w:numId w:val="1"/>
         </w:numPr>
         <w:spacing w:before="100" w:beforeAutospacing="1" w:after="100" w:afterAutospacing="1"/>
-        <w:divId w:val="257955825"/>
+        <w:divId w:val="1535466011"/>
         <w:rPr>
           <w:rFonts w:ascii="Helvetica Neue" w:eastAsia="Times New Roman" w:hAnsi="Helvetica Neue"/>
           <w:color w:val="333333"/>
@@ -437,7 +479,7 @@
           <w:numId w:val="1"/>
         </w:numPr>
         <w:spacing w:before="100" w:beforeAutospacing="1" w:after="100" w:afterAutospacing="1"/>
-        <w:divId w:val="257955825"/>
+        <w:divId w:val="1535466011"/>
         <w:rPr>
           <w:rFonts w:ascii="Helvetica Neue" w:eastAsia="Times New Roman" w:hAnsi="Helvetica Neue"/>
           <w:color w:val="333333"/>
@@ -457,7 +499,7 @@
     <w:p>
       <w:pPr>
         <w:pStyle w:val="Heading2"/>
-        <w:divId w:val="802163566"/>
+        <w:divId w:val="707952495"/>
         <w:rPr>
           <w:rFonts w:ascii="inherit" w:eastAsia="Times New Roman" w:hAnsi="inherit"/>
           <w:color w:val="333333"/>
@@ -468,14 +510,14 @@
           <w:rFonts w:eastAsia="Times New Roman"/>
           <w:color w:val="333333"/>
         </w:rPr>
-        <w:t>The main</w:t>
+        <w:t>The main support fil</w:t>
       </w:r>
       <w:r>
         <w:rPr>
           <w:rFonts w:eastAsia="Times New Roman"/>
           <w:color w:val="333333"/>
         </w:rPr>
-        <w:t xml:space="preserve"> support file</w:t>
+        <w:t>e</w:t>
       </w:r>
     </w:p>
     <w:p>
@@ -485,7 +527,7 @@
           <w:numId w:val="2"/>
         </w:numPr>
         <w:spacing w:before="100" w:beforeAutospacing="1" w:after="100" w:afterAutospacing="1"/>
-        <w:divId w:val="802163566"/>
+        <w:divId w:val="707952495"/>
         <w:rPr>
           <w:rFonts w:ascii="Helvetica Neue" w:eastAsia="Times New Roman" w:hAnsi="Helvetica Neue"/>
           <w:color w:val="333333"/>
@@ -505,7 +547,7 @@
     <w:p>
       <w:pPr>
         <w:pStyle w:val="NormalWeb"/>
-        <w:divId w:val="802163566"/>
+        <w:divId w:val="707952495"/>
         <w:rPr>
           <w:rFonts w:ascii="Helvetica Neue" w:hAnsi="Helvetica Neue"/>
           <w:color w:val="333333"/>
@@ -594,7 +636,7 @@
     <w:p>
       <w:pPr>
         <w:pStyle w:val="Heading2"/>
-        <w:divId w:val="716274994"/>
+        <w:divId w:val="350643741"/>
         <w:rPr>
           <w:rFonts w:ascii="inherit" w:eastAsia="Times New Roman" w:hAnsi="inherit"/>
           <w:color w:val="333333"/>
@@ -615,7 +657,7 @@
           <w:numId w:val="3"/>
         </w:numPr>
         <w:spacing w:before="100" w:beforeAutospacing="1" w:after="100" w:afterAutospacing="1"/>
-        <w:divId w:val="716274994"/>
+        <w:divId w:val="350643741"/>
         <w:rPr>
           <w:rFonts w:ascii="Helvetica Neue" w:eastAsia="Times New Roman" w:hAnsi="Helvetica Neue"/>
           <w:color w:val="333333"/>
@@ -639,7 +681,7 @@
           <w:numId w:val="3"/>
         </w:numPr>
         <w:spacing w:before="100" w:beforeAutospacing="1" w:after="100" w:afterAutospacing="1"/>
-        <w:divId w:val="716274994"/>
+        <w:divId w:val="350643741"/>
         <w:rPr>
           <w:rFonts w:ascii="Helvetica Neue" w:eastAsia="Times New Roman" w:hAnsi="Helvetica Neue"/>
           <w:color w:val="333333"/>
@@ -659,7 +701,7 @@
     <w:p>
       <w:pPr>
         <w:pStyle w:val="NormalWeb"/>
-        <w:divId w:val="716274994"/>
+        <w:divId w:val="350643741"/>
         <w:rPr>
           <w:rFonts w:ascii="Helvetica Neue" w:hAnsi="Helvetica Neue"/>
           <w:color w:val="333333"/>
@@ -674,16 +716,7 @@
           <w:sz w:val="21"/>
           <w:szCs w:val="21"/>
         </w:rPr>
-        <w:t>Th</w:t>
-      </w:r>
-      <w:r>
-        <w:rPr>
-          <w:rFonts w:ascii="Helvetica Neue" w:hAnsi="Helvetica Neue"/>
-          <w:color w:val="333333"/>
-          <w:sz w:val="21"/>
-          <w:szCs w:val="21"/>
-        </w:rPr>
-        <w:t xml:space="preserve">ese files are listed to show that folks can cite references (useful for academics). To learn more about these RMarkdown </w:t>
+        <w:t xml:space="preserve">These files are listed to show that folks can cite references (useful for academics). To learn more about these RMarkdown </w:t>
       </w:r>
       <w:r>
         <w:rPr>
@@ -702,7 +735,7 @@
         </w:rPr>
         <w:t xml:space="preserve"> options, see this </w:t>
       </w:r>
-      <w:hyperlink r:id="rId5" w:history="1">
+      <w:hyperlink r:id="rId6" w:history="1">
         <w:r>
           <w:rPr>
             <w:rStyle w:val="Hyperlink"/>
@@ -726,7 +759,7 @@
     <w:p>
       <w:pPr>
         <w:pStyle w:val="Heading1"/>
-        <w:divId w:val="1753702911"/>
+        <w:divId w:val="237249960"/>
         <w:rPr>
           <w:rFonts w:ascii="inherit" w:eastAsia="Times New Roman" w:hAnsi="inherit"/>
           <w:color w:val="333333"/>
@@ -737,14 +770,14 @@
           <w:rFonts w:eastAsia="Times New Roman"/>
           <w:color w:val="333333"/>
         </w:rPr>
-        <w:t>Requiremen</w:t>
+        <w:t>Requirem</w:t>
       </w:r>
       <w:r>
         <w:rPr>
           <w:rFonts w:eastAsia="Times New Roman"/>
           <w:color w:val="333333"/>
         </w:rPr>
-        <w:t>ts</w:t>
+        <w:t>ents</w:t>
       </w:r>
     </w:p>
     <w:p>
@@ -754,7 +787,7 @@
           <w:numId w:val="4"/>
         </w:numPr>
         <w:spacing w:before="100" w:beforeAutospacing="1" w:after="100" w:afterAutospacing="1"/>
-        <w:divId w:val="1753702911"/>
+        <w:divId w:val="237249960"/>
         <w:rPr>
           <w:rFonts w:ascii="Helvetica Neue" w:eastAsia="Times New Roman" w:hAnsi="Helvetica Neue"/>
           <w:color w:val="333333"/>
@@ -797,7 +830,7 @@
           <w:numId w:val="4"/>
         </w:numPr>
         <w:spacing w:before="100" w:beforeAutospacing="1" w:after="100" w:afterAutospacing="1"/>
-        <w:divId w:val="1753702911"/>
+        <w:divId w:val="237249960"/>
         <w:rPr>
           <w:rFonts w:ascii="Helvetica Neue" w:eastAsia="Times New Roman" w:hAnsi="Helvetica Neue"/>
           <w:color w:val="333333"/>
@@ -864,7 +897,7 @@
           <w:numId w:val="4"/>
         </w:numPr>
         <w:spacing w:before="100" w:beforeAutospacing="1" w:after="100" w:afterAutospacing="1"/>
-        <w:divId w:val="1753702911"/>
+        <w:divId w:val="237249960"/>
         <w:rPr>
           <w:rFonts w:ascii="Helvetica Neue" w:eastAsia="Times New Roman" w:hAnsi="Helvetica Neue"/>
           <w:color w:val="333333"/>
@@ -885,7 +918,7 @@
     <w:p>
       <w:pPr>
         <w:pStyle w:val="Heading1"/>
-        <w:divId w:val="998775163"/>
+        <w:divId w:val="949820732"/>
         <w:rPr>
           <w:rFonts w:ascii="inherit" w:eastAsia="Times New Roman" w:hAnsi="inherit"/>
           <w:color w:val="333333"/>
@@ -902,7 +935,7 @@
     <w:p>
       <w:pPr>
         <w:pStyle w:val="NormalWeb"/>
-        <w:divId w:val="998775163"/>
+        <w:divId w:val="949820732"/>
         <w:rPr>
           <w:rFonts w:ascii="Helvetica Neue" w:hAnsi="Helvetica Neue"/>
           <w:color w:val="333333"/>
@@ -1102,7 +1135,7 @@
     <w:p>
       <w:pPr>
         <w:pStyle w:val="HTMLPreformatted"/>
-        <w:divId w:val="998775163"/>
+        <w:divId w:val="949820732"/>
         <w:rPr>
           <w:color w:val="C7254E"/>
           <w:sz w:val="18"/>
@@ -1121,7 +1154,7 @@
     <w:p>
       <w:pPr>
         <w:pStyle w:val="HTMLPreformatted"/>
-        <w:divId w:val="998775163"/>
+        <w:divId w:val="949820732"/>
         <w:rPr>
           <w:color w:val="C7254E"/>
           <w:sz w:val="18"/>
@@ -1140,7 +1173,7 @@
     <w:p>
       <w:pPr>
         <w:pStyle w:val="HTMLPreformatted"/>
-        <w:divId w:val="998775163"/>
+        <w:divId w:val="949820732"/>
       </w:pPr>
       <w:r>
         <w:rPr>
@@ -1154,7 +1187,7 @@
     <w:p>
       <w:pPr>
         <w:pStyle w:val="NormalWeb"/>
-        <w:divId w:val="998775163"/>
+        <w:divId w:val="949820732"/>
         <w:rPr>
           <w:rFonts w:ascii="Helvetica Neue" w:hAnsi="Helvetica Neue"/>
           <w:color w:val="333333"/>
@@ -1286,7 +1319,7 @@
     <w:p>
       <w:pPr>
         <w:pStyle w:val="Heading2"/>
-        <w:divId w:val="58553476"/>
+        <w:divId w:val="2038039393"/>
         <w:rPr>
           <w:rFonts w:ascii="inherit" w:eastAsia="Times New Roman" w:hAnsi="inherit"/>
           <w:color w:val="333333"/>
@@ -1311,7 +1344,7 @@
     <w:p>
       <w:pPr>
         <w:pStyle w:val="NormalWeb"/>
-        <w:divId w:val="58553476"/>
+        <w:divId w:val="2038039393"/>
         <w:rPr>
           <w:rFonts w:ascii="Helvetica Neue" w:hAnsi="Helvetica Neue"/>
           <w:color w:val="333333"/>
@@ -1332,7 +1365,7 @@
     <w:p>
       <w:pPr>
         <w:pStyle w:val="NormalWeb"/>
-        <w:divId w:val="58553476"/>
+        <w:divId w:val="2038039393"/>
         <w:rPr>
           <w:rFonts w:ascii="Helvetica Neue" w:hAnsi="Helvetica Neue"/>
           <w:color w:val="333333"/>
@@ -1352,7 +1385,7 @@
     <w:p>
       <w:pPr>
         <w:pStyle w:val="NormalWeb"/>
-        <w:divId w:val="58553476"/>
+        <w:divId w:val="2038039393"/>
         <w:rPr>
           <w:rFonts w:ascii="Helvetica Neue" w:hAnsi="Helvetica Neue"/>
           <w:color w:val="333333"/>
@@ -1433,7 +1466,7 @@
     <w:p>
       <w:pPr>
         <w:pStyle w:val="NormalWeb"/>
-        <w:divId w:val="572082128"/>
+        <w:divId w:val="1071849047"/>
         <w:rPr>
           <w:rFonts w:ascii="Helvetica Neue" w:hAnsi="Helvetica Neue"/>
           <w:color w:val="333333"/>
@@ -1575,7 +1608,7 @@
     <w:p>
       <w:pPr>
         <w:pStyle w:val="NormalWeb"/>
-        <w:divId w:val="58553476"/>
+        <w:divId w:val="2038039393"/>
         <w:rPr>
           <w:rFonts w:ascii="Helvetica Neue" w:hAnsi="Helvetica Neue"/>
           <w:color w:val="333333"/>
@@ -1656,7 +1689,7 @@
     <w:p>
       <w:pPr>
         <w:pStyle w:val="Heading2"/>
-        <w:divId w:val="516192523"/>
+        <w:divId w:val="499389896"/>
         <w:rPr>
           <w:rFonts w:ascii="inherit" w:eastAsia="Times New Roman" w:hAnsi="inherit"/>
           <w:color w:val="333333"/>
@@ -1681,7 +1714,7 @@
     <w:p>
       <w:pPr>
         <w:pStyle w:val="NormalWeb"/>
-        <w:divId w:val="516192523"/>
+        <w:divId w:val="499389896"/>
         <w:rPr>
           <w:rFonts w:ascii="Helvetica Neue" w:hAnsi="Helvetica Neue"/>
           <w:color w:val="333333"/>
@@ -1770,7 +1803,7 @@
     <w:p>
       <w:pPr>
         <w:pStyle w:val="NormalWeb"/>
-        <w:divId w:val="516192523"/>
+        <w:divId w:val="499389896"/>
         <w:rPr>
           <w:rFonts w:ascii="Helvetica Neue" w:hAnsi="Helvetica Neue"/>
           <w:color w:val="333333"/>
@@ -1791,7 +1824,7 @@
     <w:p>
       <w:pPr>
         <w:pStyle w:val="NormalWeb"/>
-        <w:divId w:val="516192523"/>
+        <w:divId w:val="499389896"/>
         <w:rPr>
           <w:rFonts w:ascii="Helvetica Neue" w:hAnsi="Helvetica Neue"/>
           <w:color w:val="333333"/>
@@ -1811,7 +1844,7 @@
     <w:p>
       <w:pPr>
         <w:pStyle w:val="NormalWeb"/>
-        <w:divId w:val="516192523"/>
+        <w:divId w:val="499389896"/>
         <w:rPr>
           <w:rFonts w:ascii="Helvetica Neue" w:hAnsi="Helvetica Neue"/>
           <w:color w:val="333333"/>
@@ -1883,7 +1916,7 @@
     <w:p>
       <w:pPr>
         <w:pStyle w:val="NormalWeb"/>
-        <w:divId w:val="516192523"/>
+        <w:divId w:val="499389896"/>
         <w:rPr>
           <w:rFonts w:ascii="Helvetica Neue" w:hAnsi="Helvetica Neue"/>
           <w:color w:val="333333"/>
@@ -1938,7 +1971,7 @@
     <w:p>
       <w:pPr>
         <w:pStyle w:val="Heading1"/>
-        <w:divId w:val="432210483"/>
+        <w:divId w:val="591161736"/>
         <w:rPr>
           <w:rFonts w:ascii="inherit" w:eastAsia="Times New Roman" w:hAnsi="inherit"/>
           <w:color w:val="333333"/>
@@ -1962,7 +1995,7 @@
     <w:p>
       <w:pPr>
         <w:pStyle w:val="NormalWeb"/>
-        <w:divId w:val="432210483"/>
+        <w:divId w:val="591161736"/>
         <w:rPr>
           <w:rFonts w:ascii="Helvetica Neue" w:hAnsi="Helvetica Neue"/>
           <w:color w:val="333333"/>
@@ -1983,7 +2016,7 @@
     <w:p>
       <w:pPr>
         <w:spacing w:before="300" w:after="300"/>
-        <w:divId w:val="432210483"/>
+        <w:divId w:val="591161736"/>
         <w:rPr>
           <w:rFonts w:ascii="Helvetica Neue" w:eastAsia="Times New Roman" w:hAnsi="Helvetica Neue"/>
           <w:color w:val="333333"/>
@@ -1998,7 +2031,7 @@
           <w:sz w:val="21"/>
           <w:szCs w:val="21"/>
         </w:rPr>
-        <w:pict w14:anchorId="2D2CD6C3">
+        <w:pict w14:anchorId="03AACEB9">
           <v:rect id="_x0000_i1025" style="width:0;height:0" o:hralign="center" o:hrstd="t" o:hr="t" fillcolor="#aaa" stroked="f"/>
         </w:pict>
       </w:r>
@@ -2006,7 +2039,7 @@
     <w:p>
       <w:pPr>
         <w:pStyle w:val="NormalWeb"/>
-        <w:divId w:val="432210483"/>
+        <w:divId w:val="591161736"/>
         <w:rPr>
           <w:rFonts w:ascii="Helvetica Neue" w:hAnsi="Helvetica Neue"/>
           <w:color w:val="333333"/>
@@ -2027,7 +2060,7 @@
     <w:p>
       <w:pPr>
         <w:pStyle w:val="Heading1"/>
-        <w:divId w:val="1905335360"/>
+        <w:divId w:val="869532553"/>
         <w:rPr>
           <w:rFonts w:ascii="inherit" w:eastAsia="Times New Roman" w:hAnsi="inherit"/>
           <w:color w:val="333333"/>
@@ -2044,7 +2077,7 @@
     <w:p>
       <w:pPr>
         <w:pStyle w:val="NormalWeb"/>
-        <w:divId w:val="1905335360"/>
+        <w:divId w:val="869532553"/>
         <w:rPr>
           <w:rFonts w:ascii="Helvetica Neue" w:hAnsi="Helvetica Neue"/>
           <w:color w:val="333333"/>
@@ -2084,7 +2117,7 @@
     <w:p>
       <w:pPr>
         <w:pStyle w:val="Heading1"/>
-        <w:divId w:val="1471047841"/>
+        <w:divId w:val="326831848"/>
         <w:rPr>
           <w:rFonts w:ascii="inherit" w:eastAsia="Times New Roman" w:hAnsi="inherit"/>
           <w:color w:val="333333"/>
@@ -2101,7 +2134,7 @@
     <w:p>
       <w:pPr>
         <w:pStyle w:val="NormalWeb"/>
-        <w:divId w:val="1471047841"/>
+        <w:divId w:val="326831848"/>
         <w:rPr>
           <w:rFonts w:ascii="Helvetica Neue" w:hAnsi="Helvetica Neue"/>
           <w:color w:val="333333"/>
@@ -2122,7 +2155,7 @@
     <w:p>
       <w:pPr>
         <w:pStyle w:val="NormalWeb"/>
-        <w:divId w:val="1471047841"/>
+        <w:divId w:val="326831848"/>
         <w:rPr>
           <w:rFonts w:ascii="Helvetica Neue" w:hAnsi="Helvetica Neue"/>
           <w:color w:val="333333"/>
@@ -2177,7 +2210,7 @@
     <w:p>
       <w:pPr>
         <w:jc w:val="center"/>
-        <w:divId w:val="1471047841"/>
+        <w:divId w:val="326831848"/>
         <w:rPr>
           <w:rFonts w:ascii="Helvetica Neue" w:eastAsia="Times New Roman" w:hAnsi="Helvetica Neue"/>
           <w:color w:val="333333"/>
@@ -2194,7 +2227,7 @@
           <w:szCs w:val="21"/>
         </w:rPr>
         <w:drawing>
-          <wp:inline distT="0" distB="0" distL="0" distR="0" wp14:anchorId="2C37C97D" wp14:editId="7339814C">
+          <wp:inline distT="0" distB="0" distL="0" distR="0" wp14:anchorId="4AC93100" wp14:editId="2369A3C5">
             <wp:extent cx="5120640" cy="3657600"/>
             <wp:effectExtent l="0" t="0" r="10160" b="0"/>
             <wp:docPr id="2" name="Picture 2" descr="ere is a nice figure!"/>
@@ -2211,7 +2244,7 @@
                     </pic:cNvPicPr>
                   </pic:nvPicPr>
                   <pic:blipFill>
-                    <a:blip r:embed="rId6">
+                    <a:blip r:embed="rId7">
                       <a:extLst>
                         <a:ext uri="{28A0092B-C50C-407E-A947-70E740481C1C}">
                           <a14:useLocalDpi xmlns:a14="http://schemas.microsoft.com/office/drawing/2010/main" val="0"/>
@@ -2247,7 +2280,7 @@
       <w:pPr>
         <w:pStyle w:val="Caption"/>
         <w:jc w:val="center"/>
-        <w:divId w:val="1471047841"/>
+        <w:divId w:val="326831848"/>
         <w:rPr>
           <w:rFonts w:ascii="Helvetica Neue" w:hAnsi="Helvetica Neue"/>
           <w:color w:val="333333"/>
@@ -2269,7 +2302,7 @@
       <w:pPr>
         <w:pStyle w:val="Caption"/>
         <w:jc w:val="center"/>
-        <w:divId w:val="1471047841"/>
+        <w:divId w:val="326831848"/>
         <w:rPr>
           <w:rFonts w:ascii="Helvetica Neue" w:hAnsi="Helvetica Neue"/>
           <w:color w:val="333333"/>
@@ -2303,7 +2336,7 @@
       </w:tblGrid>
       <w:tr>
         <w:trPr>
-          <w:divId w:val="1471047841"/>
+          <w:divId w:val="326831848"/>
           <w:tblHeader/>
           <w:jc w:val="center"/>
         </w:trPr>
@@ -2352,7 +2385,7 @@
           <w:jc w:val="left"/>
         </w:tblPrEx>
         <w:trPr>
-          <w:divId w:val="1471047841"/>
+          <w:divId w:val="326831848"/>
           <w:tblHeader/>
         </w:trPr>
         <w:tc>
@@ -2565,7 +2598,7 @@
           <w:jc w:val="left"/>
         </w:tblPrEx>
         <w:trPr>
-          <w:divId w:val="1471047841"/>
+          <w:divId w:val="326831848"/>
         </w:trPr>
         <w:tc>
           <w:tcPr>
@@ -2742,7 +2775,7 @@
           <w:jc w:val="left"/>
         </w:tblPrEx>
         <w:trPr>
-          <w:divId w:val="1471047841"/>
+          <w:divId w:val="326831848"/>
         </w:trPr>
         <w:tc>
           <w:tcPr>
@@ -2919,7 +2952,7 @@
           <w:jc w:val="left"/>
         </w:tblPrEx>
         <w:trPr>
-          <w:divId w:val="1471047841"/>
+          <w:divId w:val="326831848"/>
         </w:trPr>
         <w:tc>
           <w:tcPr>
@@ -3096,7 +3129,7 @@
           <w:jc w:val="left"/>
         </w:tblPrEx>
         <w:trPr>
-          <w:divId w:val="1471047841"/>
+          <w:divId w:val="326831848"/>
         </w:trPr>
         <w:tc>
           <w:tcPr>
@@ -3273,7 +3306,7 @@
           <w:jc w:val="left"/>
         </w:tblPrEx>
         <w:trPr>
-          <w:divId w:val="1471047841"/>
+          <w:divId w:val="326831848"/>
         </w:trPr>
         <w:tc>
           <w:tcPr>
@@ -3450,7 +3483,7 @@
           <w:jc w:val="left"/>
         </w:tblPrEx>
         <w:trPr>
-          <w:divId w:val="1471047841"/>
+          <w:divId w:val="326831848"/>
         </w:trPr>
         <w:tc>
           <w:tcPr>
@@ -3627,7 +3660,7 @@
           <w:jc w:val="left"/>
         </w:tblPrEx>
         <w:trPr>
-          <w:divId w:val="1471047841"/>
+          <w:divId w:val="326831848"/>
         </w:trPr>
         <w:tc>
           <w:tcPr>
@@ -3804,7 +3837,7 @@
           <w:jc w:val="left"/>
         </w:tblPrEx>
         <w:trPr>
-          <w:divId w:val="1471047841"/>
+          <w:divId w:val="326831848"/>
         </w:trPr>
         <w:tc>
           <w:tcPr>
@@ -3981,7 +4014,7 @@
           <w:jc w:val="left"/>
         </w:tblPrEx>
         <w:trPr>
-          <w:divId w:val="1471047841"/>
+          <w:divId w:val="326831848"/>
         </w:trPr>
         <w:tc>
           <w:tcPr>
@@ -4158,7 +4191,7 @@
           <w:jc w:val="left"/>
         </w:tblPrEx>
         <w:trPr>
-          <w:divId w:val="1471047841"/>
+          <w:divId w:val="326831848"/>
         </w:trPr>
         <w:tc>
           <w:tcPr>
@@ -4335,7 +4368,7 @@
           <w:jc w:val="left"/>
         </w:tblPrEx>
         <w:trPr>
-          <w:divId w:val="1471047841"/>
+          <w:divId w:val="326831848"/>
         </w:trPr>
         <w:tc>
           <w:tcPr>
@@ -4512,7 +4545,7 @@
           <w:jc w:val="left"/>
         </w:tblPrEx>
         <w:trPr>
-          <w:divId w:val="1471047841"/>
+          <w:divId w:val="326831848"/>
         </w:trPr>
         <w:tc>
           <w:tcPr>
@@ -4689,7 +4722,7 @@
           <w:jc w:val="left"/>
         </w:tblPrEx>
         <w:trPr>
-          <w:divId w:val="1471047841"/>
+          <w:divId w:val="326831848"/>
         </w:trPr>
         <w:tc>
           <w:tcPr>
@@ -4866,7 +4899,7 @@
           <w:jc w:val="left"/>
         </w:tblPrEx>
         <w:trPr>
-          <w:divId w:val="1471047841"/>
+          <w:divId w:val="326831848"/>
         </w:trPr>
         <w:tc>
           <w:tcPr>
@@ -5043,7 +5076,7 @@
           <w:jc w:val="left"/>
         </w:tblPrEx>
         <w:trPr>
-          <w:divId w:val="1471047841"/>
+          <w:divId w:val="326831848"/>
         </w:trPr>
         <w:tc>
           <w:tcPr>
@@ -5220,7 +5253,7 @@
           <w:jc w:val="left"/>
         </w:tblPrEx>
         <w:trPr>
-          <w:divId w:val="1471047841"/>
+          <w:divId w:val="326831848"/>
         </w:trPr>
         <w:tc>
           <w:tcPr>
@@ -5397,7 +5430,7 @@
           <w:jc w:val="left"/>
         </w:tblPrEx>
         <w:trPr>
-          <w:divId w:val="1471047841"/>
+          <w:divId w:val="326831848"/>
         </w:trPr>
         <w:tc>
           <w:tcPr>
@@ -5574,7 +5607,7 @@
           <w:jc w:val="left"/>
         </w:tblPrEx>
         <w:trPr>
-          <w:divId w:val="1471047841"/>
+          <w:divId w:val="326831848"/>
         </w:trPr>
         <w:tc>
           <w:tcPr>
@@ -5751,7 +5784,7 @@
           <w:jc w:val="left"/>
         </w:tblPrEx>
         <w:trPr>
-          <w:divId w:val="1471047841"/>
+          <w:divId w:val="326831848"/>
         </w:trPr>
         <w:tc>
           <w:tcPr>
@@ -5928,7 +5961,7 @@
           <w:jc w:val="left"/>
         </w:tblPrEx>
         <w:trPr>
-          <w:divId w:val="1471047841"/>
+          <w:divId w:val="326831848"/>
         </w:trPr>
         <w:tc>
           <w:tcPr>
@@ -6104,7 +6137,7 @@
     <w:p>
       <w:pPr>
         <w:pStyle w:val="Heading1"/>
-        <w:divId w:val="858540560"/>
+        <w:divId w:val="2013487850"/>
         <w:rPr>
           <w:rFonts w:eastAsia="Times New Roman"/>
           <w:color w:val="333333"/>
@@ -6114,7 +6147,7 @@
     <w:p>
       <w:pPr>
         <w:pStyle w:val="Heading1"/>
-        <w:divId w:val="858540560"/>
+        <w:divId w:val="2013487850"/>
         <w:rPr>
           <w:rFonts w:ascii="inherit" w:eastAsia="Times New Roman" w:hAnsi="inherit"/>
           <w:color w:val="333333"/>
@@ -6131,7 +6164,7 @@
     <w:p>
       <w:pPr>
         <w:pStyle w:val="Heading2"/>
-        <w:divId w:val="75329281"/>
+        <w:divId w:val="1686008740"/>
         <w:rPr>
           <w:rFonts w:eastAsia="Times New Roman"/>
           <w:color w:val="333333"/>
@@ -6148,7 +6181,7 @@
     <w:p>
       <w:pPr>
         <w:pStyle w:val="NormalWeb"/>
-        <w:divId w:val="75329281"/>
+        <w:divId w:val="1686008740"/>
         <w:rPr>
           <w:rFonts w:ascii="Helvetica Neue" w:hAnsi="Helvetica Neue"/>
           <w:color w:val="333333"/>
@@ -6169,7 +6202,7 @@
     <w:p>
       <w:pPr>
         <w:pStyle w:val="Heading1"/>
-        <w:divId w:val="1968776187"/>
+        <w:divId w:val="777874402"/>
         <w:rPr>
           <w:rFonts w:ascii="inherit" w:eastAsia="Times New Roman" w:hAnsi="inherit"/>
           <w:color w:val="333333"/>
@@ -6186,7 +6219,7 @@
     <w:p>
       <w:pPr>
         <w:pStyle w:val="NormalWeb"/>
-        <w:divId w:val="1968776187"/>
+        <w:divId w:val="777874402"/>
         <w:rPr>
           <w:rFonts w:ascii="Helvetica Neue" w:hAnsi="Helvetica Neue"/>
           <w:color w:val="333333"/>
@@ -6203,7 +6236,7 @@
         </w:rPr>
         <w:t xml:space="preserve">A special thanks to </w:t>
       </w:r>
-      <w:hyperlink r:id="rId7" w:history="1">
+      <w:hyperlink r:id="rId8" w:history="1">
         <w:r>
           <w:rPr>
             <w:rStyle w:val="Hyperlink"/>
@@ -6239,9 +6272,9 @@
 <file path=word/numbering.xml><?xml version="1.0" encoding="utf-8"?>
 <w:numbering xmlns:wpc="http://schemas.microsoft.com/office/word/2010/wordprocessingCanvas" xmlns:mo="http://schemas.microsoft.com/office/mac/office/2008/main" xmlns:mc="http://schemas.openxmlformats.org/markup-compatibility/2006" xmlns:mv="urn:schemas-microsoft-com:mac:vml" xmlns:o="urn:schemas-microsoft-com:office:office" xmlns:r="http://schemas.openxmlformats.org/officeDocument/2006/relationships" xmlns:m="http://schemas.openxmlformats.org/officeDocument/2006/math" xmlns:v="urn:schemas-microsoft-com:vml" xmlns:wp14="http://schemas.microsoft.com/office/word/2010/wordprocessingDrawing" xmlns:wp="http://schemas.openxmlformats.org/drawingml/2006/wordprocessingDrawing" xmlns:w10="urn:schemas-microsoft-com:office:word" xmlns:w="http://schemas.openxmlformats.org/wordprocessingml/2006/main" xmlns:w14="http://schemas.microsoft.com/office/word/2010/wordml" xmlns:w15="http://schemas.microsoft.com/office/word/2012/wordml" xmlns:wpg="http://schemas.microsoft.com/office/word/2010/wordprocessingGroup" xmlns:wpi="http://schemas.microsoft.com/office/word/2010/wordprocessingInk" xmlns:wne="http://schemas.microsoft.com/office/word/2006/wordml" xmlns:wps="http://schemas.microsoft.com/office/word/2010/wordprocessingShape" mc:Ignorable="w14 w15 wp14">
   <w:abstractNum w:abstractNumId="0">
-    <w:nsid w:val="09D67DB8"/>
+    <w:nsid w:val="00B430EA"/>
     <w:multiLevelType w:val="multilevel"/>
-    <w:tmpl w:val="890AE204"/>
+    <w:tmpl w:val="829E597E"/>
     <w:lvl w:ilvl="0">
       <w:start w:val="1"/>
       <w:numFmt w:val="bullet"/>
@@ -6388,9 +6421,122 @@
     </w:lvl>
   </w:abstractNum>
   <w:abstractNum w:abstractNumId="1">
-    <w:nsid w:val="17292BEF"/>
+    <w:nsid w:val="4FE5435E"/>
     <w:multiLevelType w:val="multilevel"/>
-    <w:tmpl w:val="3E7A31EA"/>
+    <w:tmpl w:val="585C303E"/>
+    <w:lvl w:ilvl="0">
+      <w:start w:val="1"/>
+      <w:numFmt w:val="decimal"/>
+      <w:lvlText w:val="%1."/>
+      <w:lvlJc w:val="left"/>
+      <w:pPr>
+        <w:tabs>
+          <w:tab w:val="num" w:pos="720"/>
+        </w:tabs>
+        <w:ind w:left="720" w:hanging="360"/>
+      </w:pPr>
+    </w:lvl>
+    <w:lvl w:ilvl="1" w:tentative="1">
+      <w:start w:val="1"/>
+      <w:numFmt w:val="decimal"/>
+      <w:lvlText w:val="%2."/>
+      <w:lvlJc w:val="left"/>
+      <w:pPr>
+        <w:tabs>
+          <w:tab w:val="num" w:pos="1440"/>
+        </w:tabs>
+        <w:ind w:left="1440" w:hanging="360"/>
+      </w:pPr>
+    </w:lvl>
+    <w:lvl w:ilvl="2" w:tentative="1">
+      <w:start w:val="1"/>
+      <w:numFmt w:val="decimal"/>
+      <w:lvlText w:val="%3."/>
+      <w:lvlJc w:val="left"/>
+      <w:pPr>
+        <w:tabs>
+          <w:tab w:val="num" w:pos="2160"/>
+        </w:tabs>
+        <w:ind w:left="2160" w:hanging="360"/>
+      </w:pPr>
+    </w:lvl>
+    <w:lvl w:ilvl="3" w:tentative="1">
+      <w:start w:val="1"/>
+      <w:numFmt w:val="decimal"/>
+      <w:lvlText w:val="%4."/>
+      <w:lvlJc w:val="left"/>
+      <w:pPr>
+        <w:tabs>
+          <w:tab w:val="num" w:pos="2880"/>
+        </w:tabs>
+        <w:ind w:left="2880" w:hanging="360"/>
+      </w:pPr>
+    </w:lvl>
+    <w:lvl w:ilvl="4" w:tentative="1">
+      <w:start w:val="1"/>
+      <w:numFmt w:val="decimal"/>
+      <w:lvlText w:val="%5."/>
+      <w:lvlJc w:val="left"/>
+      <w:pPr>
+        <w:tabs>
+          <w:tab w:val="num" w:pos="3600"/>
+        </w:tabs>
+        <w:ind w:left="3600" w:hanging="360"/>
+      </w:pPr>
+    </w:lvl>
+    <w:lvl w:ilvl="5" w:tentative="1">
+      <w:start w:val="1"/>
+      <w:numFmt w:val="decimal"/>
+      <w:lvlText w:val="%6."/>
+      <w:lvlJc w:val="left"/>
+      <w:pPr>
+        <w:tabs>
+          <w:tab w:val="num" w:pos="4320"/>
+        </w:tabs>
+        <w:ind w:left="4320" w:hanging="360"/>
+      </w:pPr>
+    </w:lvl>
+    <w:lvl w:ilvl="6" w:tentative="1">
+      <w:start w:val="1"/>
+      <w:numFmt w:val="decimal"/>
+      <w:lvlText w:val="%7."/>
+      <w:lvlJc w:val="left"/>
+      <w:pPr>
+        <w:tabs>
+          <w:tab w:val="num" w:pos="5040"/>
+        </w:tabs>
+        <w:ind w:left="5040" w:hanging="360"/>
+      </w:pPr>
+    </w:lvl>
+    <w:lvl w:ilvl="7" w:tentative="1">
+      <w:start w:val="1"/>
+      <w:numFmt w:val="decimal"/>
+      <w:lvlText w:val="%8."/>
+      <w:lvlJc w:val="left"/>
+      <w:pPr>
+        <w:tabs>
+          <w:tab w:val="num" w:pos="5760"/>
+        </w:tabs>
+        <w:ind w:left="5760" w:hanging="360"/>
+      </w:pPr>
+    </w:lvl>
+    <w:lvl w:ilvl="8" w:tentative="1">
+      <w:start w:val="1"/>
+      <w:numFmt w:val="decimal"/>
+      <w:lvlText w:val="%9."/>
+      <w:lvlJc w:val="left"/>
+      <w:pPr>
+        <w:tabs>
+          <w:tab w:val="num" w:pos="6480"/>
+        </w:tabs>
+        <w:ind w:left="6480" w:hanging="360"/>
+      </w:pPr>
+    </w:lvl>
+  </w:abstractNum>
+  <w:abstractNum w:abstractNumId="2">
+    <w:nsid w:val="55474FBE"/>
+    <w:multiLevelType w:val="multilevel"/>
+    <w:tmpl w:val="E0444264"/>
     <w:lvl w:ilvl="0">
       <w:start w:val="1"/>
       <w:numFmt w:val="bullet"/>
@@ -6536,123 +6682,10 @@
       </w:rPr>
     </w:lvl>
   </w:abstractNum>
-  <w:abstractNum w:abstractNumId="2">
-    <w:nsid w:val="53A23C8A"/>
+  <w:abstractNum w:abstractNumId="3">
+    <w:nsid w:val="7DCD7F15"/>
     <w:multiLevelType w:val="multilevel"/>
-    <w:tmpl w:val="56EE65C6"/>
-    <w:lvl w:ilvl="0">
-      <w:start w:val="1"/>
-      <w:numFmt w:val="decimal"/>
-      <w:lvlText w:val="%1."/>
-      <w:lvlJc w:val="left"/>
-      <w:pPr>
-        <w:tabs>
-          <w:tab w:val="num" w:pos="720"/>
-        </w:tabs>
-        <w:ind w:left="720" w:hanging="360"/>
-      </w:pPr>
-    </w:lvl>
-    <w:lvl w:ilvl="1" w:tentative="1">
-      <w:start w:val="1"/>
-      <w:numFmt w:val="decimal"/>
-      <w:lvlText w:val="%2."/>
-      <w:lvlJc w:val="left"/>
-      <w:pPr>
-        <w:tabs>
-          <w:tab w:val="num" w:pos="1440"/>
-        </w:tabs>
-        <w:ind w:left="1440" w:hanging="360"/>
-      </w:pPr>
-    </w:lvl>
-    <w:lvl w:ilvl="2" w:tentative="1">
-      <w:start w:val="1"/>
-      <w:numFmt w:val="decimal"/>
-      <w:lvlText w:val="%3."/>
-      <w:lvlJc w:val="left"/>
-      <w:pPr>
-        <w:tabs>
-          <w:tab w:val="num" w:pos="2160"/>
-        </w:tabs>
-        <w:ind w:left="2160" w:hanging="360"/>
-      </w:pPr>
-    </w:lvl>
-    <w:lvl w:ilvl="3" w:tentative="1">
-      <w:start w:val="1"/>
-      <w:numFmt w:val="decimal"/>
-      <w:lvlText w:val="%4."/>
-      <w:lvlJc w:val="left"/>
-      <w:pPr>
-        <w:tabs>
-          <w:tab w:val="num" w:pos="2880"/>
-        </w:tabs>
-        <w:ind w:left="2880" w:hanging="360"/>
-      </w:pPr>
-    </w:lvl>
-    <w:lvl w:ilvl="4" w:tentative="1">
-      <w:start w:val="1"/>
-      <w:numFmt w:val="decimal"/>
-      <w:lvlText w:val="%5."/>
-      <w:lvlJc w:val="left"/>
-      <w:pPr>
-        <w:tabs>
-          <w:tab w:val="num" w:pos="3600"/>
-        </w:tabs>
-        <w:ind w:left="3600" w:hanging="360"/>
-      </w:pPr>
-    </w:lvl>
-    <w:lvl w:ilvl="5" w:tentative="1">
-      <w:start w:val="1"/>
-      <w:numFmt w:val="decimal"/>
-      <w:lvlText w:val="%6."/>
-      <w:lvlJc w:val="left"/>
-      <w:pPr>
-        <w:tabs>
-          <w:tab w:val="num" w:pos="4320"/>
-        </w:tabs>
-        <w:ind w:left="4320" w:hanging="360"/>
-      </w:pPr>
-    </w:lvl>
-    <w:lvl w:ilvl="6" w:tentative="1">
-      <w:start w:val="1"/>
-      <w:numFmt w:val="decimal"/>
-      <w:lvlText w:val="%7."/>
-      <w:lvlJc w:val="left"/>
-      <w:pPr>
-        <w:tabs>
-          <w:tab w:val="num" w:pos="5040"/>
-        </w:tabs>
-        <w:ind w:left="5040" w:hanging="360"/>
-      </w:pPr>
-    </w:lvl>
-    <w:lvl w:ilvl="7" w:tentative="1">
-      <w:start w:val="1"/>
-      <w:numFmt w:val="decimal"/>
-      <w:lvlText w:val="%8."/>
-      <w:lvlJc w:val="left"/>
-      <w:pPr>
-        <w:tabs>
-          <w:tab w:val="num" w:pos="5760"/>
-        </w:tabs>
-        <w:ind w:left="5760" w:hanging="360"/>
-      </w:pPr>
-    </w:lvl>
-    <w:lvl w:ilvl="8" w:tentative="1">
-      <w:start w:val="1"/>
-      <w:numFmt w:val="decimal"/>
-      <w:lvlText w:val="%9."/>
-      <w:lvlJc w:val="left"/>
-      <w:pPr>
-        <w:tabs>
-          <w:tab w:val="num" w:pos="6480"/>
-        </w:tabs>
-        <w:ind w:left="6480" w:hanging="360"/>
-      </w:pPr>
-    </w:lvl>
-  </w:abstractNum>
-  <w:abstractNum w:abstractNumId="3">
-    <w:nsid w:val="596B2AAE"/>
-    <w:multiLevelType w:val="multilevel"/>
-    <w:tmpl w:val="2312BD5C"/>
+    <w:tmpl w:val="4974664E"/>
     <w:lvl w:ilvl="0">
       <w:start w:val="1"/>
       <w:numFmt w:val="bullet"/>
@@ -6799,16 +6832,16 @@
     </w:lvl>
   </w:abstractNum>
   <w:num w:numId="1">
+    <w:abstractNumId w:val="0"/>
+  </w:num>
+  <w:num w:numId="2">
+    <w:abstractNumId w:val="2"/>
+  </w:num>
+  <w:num w:numId="3">
     <w:abstractNumId w:val="3"/>
   </w:num>
-  <w:num w:numId="2">
-    <w:abstractNumId w:val="0"/>
-  </w:num>
-  <w:num w:numId="3">
+  <w:num w:numId="4">
     <w:abstractNumId w:val="1"/>
-  </w:num>
-  <w:num w:numId="4">
-    <w:abstractNumId w:val="2"/>
   </w:num>
 </w:numbering>
 </file>

</xml_diff>

<commit_message>
removed md parts. not useful and somewhat confusing
</commit_message>
<xml_diff>
--- a/example.docx
+++ b/example.docx
@@ -6,7 +6,7 @@
     <w:p>
       <w:pPr>
         <w:pStyle w:val="Heading1"/>
-        <w:divId w:val="340816970"/>
+        <w:divId w:val="707951783"/>
         <w:rPr>
           <w:rFonts w:eastAsia="Times New Roman"/>
           <w:color w:val="333333"/>
@@ -27,7 +27,7 @@
     <w:p>
       <w:pPr>
         <w:pStyle w:val="Heading4"/>
-        <w:divId w:val="340816970"/>
+        <w:divId w:val="707951783"/>
         <w:rPr>
           <w:rFonts w:eastAsia="Times New Roman"/>
           <w:color w:val="333333"/>
@@ -45,7 +45,7 @@
     <w:p>
       <w:pPr>
         <w:pStyle w:val="Heading4"/>
-        <w:divId w:val="340816970"/>
+        <w:divId w:val="707951783"/>
         <w:rPr>
           <w:rFonts w:eastAsia="Times New Roman"/>
           <w:color w:val="333333"/>
@@ -63,7 +63,7 @@
     <w:p>
       <w:pPr>
         <w:pStyle w:val="Heading1"/>
-        <w:divId w:val="182943429"/>
+        <w:divId w:val="1572227778"/>
         <w:rPr>
           <w:rFonts w:eastAsia="Times New Roman"/>
           <w:color w:val="333333"/>
@@ -80,7 +80,7 @@
     <w:p>
       <w:pPr>
         <w:pStyle w:val="NormalWeb"/>
-        <w:divId w:val="182943429"/>
+        <w:divId w:val="1572227778"/>
         <w:rPr>
           <w:rFonts w:ascii="Helvetica Neue" w:hAnsi="Helvetica Neue"/>
           <w:color w:val="333333"/>
@@ -104,23 +104,6 @@
           <w:szCs w:val="19"/>
         </w:rPr>
         <w:t>Rmd</w:t>
-      </w:r>
-      <w:r>
-        <w:rPr>
-          <w:rFonts w:ascii="Helvetica Neue" w:hAnsi="Helvetica Neue"/>
-          <w:color w:val="333333"/>
-          <w:sz w:val="21"/>
-          <w:szCs w:val="21"/>
-        </w:rPr>
-        <w:t xml:space="preserve"> or </w:t>
-      </w:r>
-      <w:r>
-        <w:rPr>
-          <w:rStyle w:val="HTMLCode"/>
-          <w:sz w:val="19"/>
-          <w:szCs w:val="19"/>
-        </w:rPr>
-        <w:t>md</w:t>
       </w:r>
       <w:r>
         <w:rPr>
@@ -223,7 +206,7 @@
     <w:p>
       <w:pPr>
         <w:pStyle w:val="NormalWeb"/>
-        <w:divId w:val="182943429"/>
+        <w:divId w:val="1572227778"/>
         <w:rPr>
           <w:rFonts w:ascii="Helvetica Neue" w:hAnsi="Helvetica Neue"/>
           <w:color w:val="333333"/>
@@ -338,7 +321,7 @@
     <w:p>
       <w:pPr>
         <w:pStyle w:val="NormalWeb"/>
-        <w:divId w:val="182943429"/>
+        <w:divId w:val="1572227778"/>
         <w:rPr>
           <w:rFonts w:ascii="Helvetica Neue" w:hAnsi="Helvetica Neue"/>
           <w:color w:val="333333"/>
@@ -410,7 +393,7 @@
     <w:p>
       <w:pPr>
         <w:pStyle w:val="Heading2"/>
-        <w:divId w:val="1818645486"/>
+        <w:divId w:val="1415784782"/>
         <w:rPr>
           <w:rFonts w:ascii="inherit" w:eastAsia="Times New Roman" w:hAnsi="inherit"/>
           <w:color w:val="333333"/>
@@ -431,7 +414,7 @@
           <w:numId w:val="1"/>
         </w:numPr>
         <w:spacing w:before="100" w:beforeAutospacing="1" w:after="100" w:afterAutospacing="1"/>
-        <w:divId w:val="1818645486"/>
+        <w:divId w:val="1415784782"/>
         <w:rPr>
           <w:rFonts w:ascii="Helvetica Neue" w:eastAsia="Times New Roman" w:hAnsi="Helvetica Neue"/>
           <w:color w:val="333333"/>
@@ -455,31 +438,7 @@
           <w:numId w:val="1"/>
         </w:numPr>
         <w:spacing w:before="100" w:beforeAutospacing="1" w:after="100" w:afterAutospacing="1"/>
-        <w:divId w:val="1818645486"/>
-        <w:rPr>
-          <w:rFonts w:ascii="Helvetica Neue" w:eastAsia="Times New Roman" w:hAnsi="Helvetica Neue"/>
-          <w:color w:val="333333"/>
-          <w:sz w:val="21"/>
-          <w:szCs w:val="21"/>
-        </w:rPr>
-      </w:pPr>
-      <w:r>
-        <w:rPr>
-          <w:rStyle w:val="HTMLCode"/>
-          <w:sz w:val="19"/>
-          <w:szCs w:val="19"/>
-        </w:rPr>
-        <w:t>example.md</w:t>
-      </w:r>
-    </w:p>
-    <w:p>
-      <w:pPr>
-        <w:numPr>
-          <w:ilvl w:val="0"/>
-          <w:numId w:val="1"/>
-        </w:numPr>
-        <w:spacing w:before="100" w:beforeAutospacing="1" w:after="100" w:afterAutospacing="1"/>
-        <w:divId w:val="1818645486"/>
+        <w:divId w:val="1415784782"/>
         <w:rPr>
           <w:rFonts w:ascii="Helvetica Neue" w:eastAsia="Times New Roman" w:hAnsi="Helvetica Neue"/>
           <w:color w:val="333333"/>
@@ -499,7 +458,7 @@
     <w:p>
       <w:pPr>
         <w:pStyle w:val="Heading2"/>
-        <w:divId w:val="205218839"/>
+        <w:divId w:val="1990204584"/>
         <w:rPr>
           <w:rFonts w:ascii="inherit" w:eastAsia="Times New Roman" w:hAnsi="inherit"/>
           <w:color w:val="333333"/>
@@ -510,14 +469,7 @@
           <w:rFonts w:eastAsia="Times New Roman"/>
           <w:color w:val="333333"/>
         </w:rPr>
-        <w:t>The main support fil</w:t>
-      </w:r>
-      <w:r>
-        <w:rPr>
-          <w:rFonts w:eastAsia="Times New Roman"/>
-          <w:color w:val="333333"/>
-        </w:rPr>
-        <w:t>e</w:t>
+        <w:t>The main support file</w:t>
       </w:r>
     </w:p>
     <w:p>
@@ -527,7 +479,7 @@
           <w:numId w:val="2"/>
         </w:numPr>
         <w:spacing w:before="100" w:beforeAutospacing="1" w:after="100" w:afterAutospacing="1"/>
-        <w:divId w:val="205218839"/>
+        <w:divId w:val="1990204584"/>
         <w:rPr>
           <w:rFonts w:ascii="Helvetica Neue" w:eastAsia="Times New Roman" w:hAnsi="Helvetica Neue"/>
           <w:color w:val="333333"/>
@@ -541,13 +493,21 @@
           <w:sz w:val="19"/>
           <w:szCs w:val="19"/>
         </w:rPr>
-        <w:t>html2docx.sh</w:t>
+        <w:t>html2docx</w:t>
+      </w:r>
+      <w:r>
+        <w:rPr>
+          <w:rStyle w:val="HTMLCode"/>
+          <w:sz w:val="19"/>
+          <w:szCs w:val="19"/>
+        </w:rPr>
+        <w:t>.sh</w:t>
       </w:r>
     </w:p>
     <w:p>
       <w:pPr>
         <w:pStyle w:val="NormalWeb"/>
-        <w:divId w:val="205218839"/>
+        <w:divId w:val="1990204584"/>
         <w:rPr>
           <w:rFonts w:ascii="Helvetica Neue" w:hAnsi="Helvetica Neue"/>
           <w:color w:val="333333"/>
@@ -636,7 +596,7 @@
     <w:p>
       <w:pPr>
         <w:pStyle w:val="Heading2"/>
-        <w:divId w:val="857544345"/>
+        <w:divId w:val="83453598"/>
         <w:rPr>
           <w:rFonts w:ascii="inherit" w:eastAsia="Times New Roman" w:hAnsi="inherit"/>
           <w:color w:val="333333"/>
@@ -657,7 +617,7 @@
           <w:numId w:val="3"/>
         </w:numPr>
         <w:spacing w:before="100" w:beforeAutospacing="1" w:after="100" w:afterAutospacing="1"/>
-        <w:divId w:val="857544345"/>
+        <w:divId w:val="83453598"/>
         <w:rPr>
           <w:rFonts w:ascii="Helvetica Neue" w:eastAsia="Times New Roman" w:hAnsi="Helvetica Neue"/>
           <w:color w:val="333333"/>
@@ -681,7 +641,7 @@
           <w:numId w:val="3"/>
         </w:numPr>
         <w:spacing w:before="100" w:beforeAutospacing="1" w:after="100" w:afterAutospacing="1"/>
-        <w:divId w:val="857544345"/>
+        <w:divId w:val="83453598"/>
         <w:rPr>
           <w:rFonts w:ascii="Helvetica Neue" w:eastAsia="Times New Roman" w:hAnsi="Helvetica Neue"/>
           <w:color w:val="333333"/>
@@ -701,7 +661,7 @@
     <w:p>
       <w:pPr>
         <w:pStyle w:val="NormalWeb"/>
-        <w:divId w:val="857544345"/>
+        <w:divId w:val="83453598"/>
         <w:rPr>
           <w:rFonts w:ascii="Helvetica Neue" w:hAnsi="Helvetica Neue"/>
           <w:color w:val="333333"/>
@@ -716,7 +676,16 @@
           <w:sz w:val="21"/>
           <w:szCs w:val="21"/>
         </w:rPr>
-        <w:t xml:space="preserve">These files are listed to show that folks can cite references (useful for academics). To learn more about these RMarkdown </w:t>
+        <w:t>These files are listed to</w:t>
+      </w:r>
+      <w:r>
+        <w:rPr>
+          <w:rFonts w:ascii="Helvetica Neue" w:hAnsi="Helvetica Neue"/>
+          <w:color w:val="333333"/>
+          <w:sz w:val="21"/>
+          <w:szCs w:val="21"/>
+        </w:rPr>
+        <w:t xml:space="preserve"> show that folks can cite references (useful for academics). To learn more about these RMarkdown </w:t>
       </w:r>
       <w:r>
         <w:rPr>
@@ -759,7 +728,7 @@
     <w:p>
       <w:pPr>
         <w:pStyle w:val="Heading1"/>
-        <w:divId w:val="898318650"/>
+        <w:divId w:val="2044860185"/>
         <w:rPr>
           <w:rFonts w:ascii="inherit" w:eastAsia="Times New Roman" w:hAnsi="inherit"/>
           <w:color w:val="333333"/>
@@ -770,14 +739,7 @@
           <w:rFonts w:eastAsia="Times New Roman"/>
           <w:color w:val="333333"/>
         </w:rPr>
-        <w:t>Requirem</w:t>
-      </w:r>
-      <w:r>
-        <w:rPr>
-          <w:rFonts w:eastAsia="Times New Roman"/>
-          <w:color w:val="333333"/>
-        </w:rPr>
-        <w:t>ents</w:t>
+        <w:t>Requirements</w:t>
       </w:r>
     </w:p>
     <w:p>
@@ -787,7 +749,7 @@
           <w:numId w:val="4"/>
         </w:numPr>
         <w:spacing w:before="100" w:beforeAutospacing="1" w:after="100" w:afterAutospacing="1"/>
-        <w:divId w:val="898318650"/>
+        <w:divId w:val="2044860185"/>
         <w:rPr>
           <w:rFonts w:ascii="Helvetica Neue" w:eastAsia="Times New Roman" w:hAnsi="Helvetica Neue"/>
           <w:color w:val="333333"/>
@@ -830,7 +792,7 @@
           <w:numId w:val="4"/>
         </w:numPr>
         <w:spacing w:before="100" w:beforeAutospacing="1" w:after="100" w:afterAutospacing="1"/>
-        <w:divId w:val="898318650"/>
+        <w:divId w:val="2044860185"/>
         <w:rPr>
           <w:rFonts w:ascii="Helvetica Neue" w:eastAsia="Times New Roman" w:hAnsi="Helvetica Neue"/>
           <w:color w:val="333333"/>
@@ -897,7 +859,7 @@
           <w:numId w:val="4"/>
         </w:numPr>
         <w:spacing w:before="100" w:beforeAutospacing="1" w:after="100" w:afterAutospacing="1"/>
-        <w:divId w:val="898318650"/>
+        <w:divId w:val="2044860185"/>
         <w:rPr>
           <w:rFonts w:ascii="Helvetica Neue" w:eastAsia="Times New Roman" w:hAnsi="Helvetica Neue"/>
           <w:color w:val="333333"/>
@@ -918,7 +880,7 @@
     <w:p>
       <w:pPr>
         <w:pStyle w:val="Heading1"/>
-        <w:divId w:val="1915775150"/>
+        <w:divId w:val="1440833288"/>
         <w:rPr>
           <w:rFonts w:ascii="inherit" w:eastAsia="Times New Roman" w:hAnsi="inherit"/>
           <w:color w:val="333333"/>
@@ -935,7 +897,7 @@
     <w:p>
       <w:pPr>
         <w:pStyle w:val="NormalWeb"/>
-        <w:divId w:val="1915775150"/>
+        <w:divId w:val="1440833288"/>
         <w:rPr>
           <w:rFonts w:ascii="Helvetica Neue" w:hAnsi="Helvetica Neue"/>
           <w:color w:val="333333"/>
@@ -1069,111 +1031,508 @@
           <w:sz w:val="21"/>
           <w:szCs w:val="21"/>
         </w:rPr>
-        <w:t xml:space="preserve"> variable (and optional </w:t>
-      </w:r>
-      <w:r>
-        <w:rPr>
-          <w:rStyle w:val="HTMLCode"/>
-          <w:sz w:val="19"/>
-          <w:szCs w:val="19"/>
-        </w:rPr>
-        <w:t>CSL_FILE</w:t>
-      </w:r>
-      <w:r>
-        <w:rPr>
-          <w:rFonts w:ascii="Helvetica Neue" w:hAnsi="Helvetica Neue"/>
-          <w:color w:val="333333"/>
-          <w:sz w:val="21"/>
-          <w:szCs w:val="21"/>
-        </w:rPr>
-        <w:t xml:space="preserve"> and </w:t>
-      </w:r>
-      <w:r>
-        <w:rPr>
-          <w:rStyle w:val="HTMLCode"/>
-          <w:sz w:val="19"/>
-          <w:szCs w:val="19"/>
-        </w:rPr>
-        <w:t>BIBLIO_FILE</w:t>
-      </w:r>
-      <w:r>
-        <w:rPr>
-          <w:rFonts w:ascii="Helvetica Neue" w:hAnsi="Helvetica Neue"/>
-          <w:color w:val="333333"/>
-          <w:sz w:val="21"/>
-          <w:szCs w:val="21"/>
-        </w:rPr>
-        <w:t xml:space="preserve"> v</w:t>
-      </w:r>
-      <w:r>
-        <w:rPr>
-          <w:rFonts w:ascii="Helvetica Neue" w:hAnsi="Helvetica Neue"/>
-          <w:color w:val="333333"/>
-          <w:sz w:val="21"/>
-          <w:szCs w:val="21"/>
-        </w:rPr>
-        <w:t xml:space="preserve">ariables if you use the </w:t>
-      </w:r>
-      <w:r>
-        <w:rPr>
-          <w:rStyle w:val="HTMLCode"/>
-          <w:sz w:val="19"/>
-          <w:szCs w:val="19"/>
-        </w:rPr>
-        <w:t>alt</w:t>
-      </w:r>
-      <w:r>
-        <w:rPr>
-          <w:rFonts w:ascii="Helvetica Neue" w:hAnsi="Helvetica Neue"/>
-          <w:color w:val="333333"/>
-          <w:sz w:val="21"/>
-          <w:szCs w:val="21"/>
-        </w:rPr>
-        <w:t xml:space="preserve"> option) to suite your needs:</w:t>
+        <w:t xml:space="preserve"> variable to suite your needs:</w:t>
       </w:r>
     </w:p>
     <w:p>
       <w:pPr>
         <w:pStyle w:val="HTMLPreformatted"/>
-        <w:divId w:val="1915775150"/>
+        <w:divId w:val="1440833288"/>
+      </w:pPr>
+      <w:r>
         <w:rPr>
           <w:color w:val="C7254E"/>
           <w:sz w:val="18"/>
           <w:szCs w:val="18"/>
         </w:rPr>
-      </w:pPr>
+        <w:t>RMD_NAME = example.</w:t>
+      </w:r>
       <w:r>
         <w:rPr>
           <w:color w:val="C7254E"/>
           <w:sz w:val="18"/>
           <w:szCs w:val="18"/>
         </w:rPr>
-        <w:t>RMD_NAME = example.Rmd</w:t>
+        <w:t>Rmd</w:t>
+      </w:r>
+    </w:p>
+    <w:p>
+      <w:pPr>
+        <w:pStyle w:val="NormalWeb"/>
+        <w:divId w:val="1440833288"/>
+        <w:rPr>
+          <w:rFonts w:ascii="Helvetica Neue" w:hAnsi="Helvetica Neue"/>
+          <w:color w:val="333333"/>
+          <w:sz w:val="21"/>
+          <w:szCs w:val="21"/>
+        </w:rPr>
+      </w:pPr>
+      <w:r>
+        <w:rPr>
+          <w:rFonts w:ascii="Helvetica Neue" w:hAnsi="Helvetica Neue"/>
+          <w:color w:val="333333"/>
+          <w:sz w:val="21"/>
+          <w:szCs w:val="21"/>
+        </w:rPr>
+        <w:t xml:space="preserve">In this case, the </w:t>
+      </w:r>
+      <w:r>
+        <w:rPr>
+          <w:rStyle w:val="HTMLCode"/>
+          <w:sz w:val="19"/>
+          <w:szCs w:val="19"/>
+        </w:rPr>
+        <w:t>Rmd</w:t>
+      </w:r>
+      <w:r>
+        <w:rPr>
+          <w:rFonts w:ascii="Helvetica Neue" w:hAnsi="Helvetica Neue"/>
+          <w:color w:val="333333"/>
+          <w:sz w:val="21"/>
+          <w:szCs w:val="21"/>
+        </w:rPr>
+        <w:t xml:space="preserve"> file of interest is </w:t>
+      </w:r>
+      <w:r>
+        <w:rPr>
+          <w:rStyle w:val="HTMLCode"/>
+          <w:sz w:val="19"/>
+          <w:szCs w:val="19"/>
+        </w:rPr>
+        <w:t>example.Rmd</w:t>
+      </w:r>
+      <w:r>
+        <w:rPr>
+          <w:rFonts w:ascii="Helvetica Neue" w:hAnsi="Helvetica Neue"/>
+          <w:color w:val="333333"/>
+          <w:sz w:val="21"/>
+          <w:szCs w:val="21"/>
+        </w:rPr>
+        <w:t>.</w:t>
+      </w:r>
+    </w:p>
+    <w:p>
+      <w:pPr>
+        <w:pStyle w:val="Heading2"/>
+        <w:divId w:val="589317918"/>
+        <w:rPr>
+          <w:rFonts w:ascii="inherit" w:eastAsia="Times New Roman" w:hAnsi="inherit"/>
+          <w:color w:val="333333"/>
+        </w:rPr>
+      </w:pPr>
+      <w:r>
+        <w:rPr>
+          <w:rFonts w:eastAsia="Times New Roman"/>
+          <w:color w:val="333333"/>
+        </w:rPr>
+        <w:t xml:space="preserve">Option 1: </w:t>
+      </w:r>
+      <w:r>
+        <w:rPr>
+          <w:rStyle w:val="HTMLCode"/>
+          <w:sz w:val="41"/>
+          <w:szCs w:val="41"/>
+        </w:rPr>
+        <w:t>all</w:t>
+      </w:r>
+    </w:p>
+    <w:p>
+      <w:pPr>
+        <w:pStyle w:val="NormalWeb"/>
+        <w:divId w:val="589317918"/>
+        <w:rPr>
+          <w:rFonts w:ascii="Helvetica Neue" w:hAnsi="Helvetica Neue"/>
+          <w:color w:val="333333"/>
+          <w:sz w:val="21"/>
+          <w:szCs w:val="21"/>
+        </w:rPr>
+      </w:pPr>
+      <w:r>
+        <w:rPr>
+          <w:rFonts w:ascii="Helvetica Neue" w:hAnsi="Helvetica Neue"/>
+          <w:color w:val="333333"/>
+          <w:sz w:val="21"/>
+          <w:szCs w:val="21"/>
+        </w:rPr>
+        <w:t>Simply run</w:t>
       </w:r>
     </w:p>
     <w:p>
       <w:pPr>
         <w:pStyle w:val="HTMLPreformatted"/>
-        <w:divId w:val="1915775150"/>
+        <w:divId w:val="589317918"/>
+      </w:pPr>
+      <w:r>
         <w:rPr>
           <w:color w:val="C7254E"/>
           <w:sz w:val="18"/>
           <w:szCs w:val="18"/>
         </w:rPr>
+        <w:t>make all</w:t>
+      </w:r>
+    </w:p>
+    <w:p>
+      <w:pPr>
+        <w:pStyle w:val="NormalWeb"/>
+        <w:divId w:val="589317918"/>
+        <w:rPr>
+          <w:rFonts w:ascii="Helvetica Neue" w:hAnsi="Helvetica Neue"/>
+          <w:color w:val="333333"/>
+          <w:sz w:val="21"/>
+          <w:szCs w:val="21"/>
+        </w:rPr>
       </w:pPr>
       <w:r>
         <w:rPr>
-          <w:color w:val="C7254E"/>
-          <w:sz w:val="18"/>
-          <w:szCs w:val="18"/>
-        </w:rPr>
-        <w:t>CSL_FILE = $(CURDIR)/chicago-author-date.csl</w:t>
+          <w:rFonts w:ascii="Helvetica Neue" w:hAnsi="Helvetica Neue"/>
+          <w:color w:val="333333"/>
+          <w:sz w:val="21"/>
+          <w:szCs w:val="21"/>
+        </w:rPr>
+        <w:t xml:space="preserve">Although one can knit an </w:t>
+      </w:r>
+      <w:r>
+        <w:rPr>
+          <w:rStyle w:val="HTMLCode"/>
+          <w:sz w:val="19"/>
+          <w:szCs w:val="19"/>
+        </w:rPr>
+        <w:t>html</w:t>
+      </w:r>
+      <w:r>
+        <w:rPr>
+          <w:rFonts w:ascii="Helvetica Neue" w:hAnsi="Helvetica Neue"/>
+          <w:color w:val="333333"/>
+          <w:sz w:val="21"/>
+          <w:szCs w:val="21"/>
+        </w:rPr>
+        <w:t xml:space="preserve"> file from a </w:t>
+      </w:r>
+      <w:r>
+        <w:rPr>
+          <w:rStyle w:val="HTMLCode"/>
+          <w:sz w:val="19"/>
+          <w:szCs w:val="19"/>
+        </w:rPr>
+        <w:t>Rmd</w:t>
+      </w:r>
+      <w:r>
+        <w:rPr>
+          <w:rFonts w:ascii="Helvetica Neue" w:hAnsi="Helvetica Neue"/>
+          <w:color w:val="333333"/>
+          <w:sz w:val="21"/>
+          <w:szCs w:val="21"/>
+        </w:rPr>
+        <w:t xml:space="preserve"> file—letting knitr run the </w:t>
+      </w:r>
+      <w:r>
+        <w:rPr>
+          <w:rStyle w:val="HTMLCode"/>
+          <w:sz w:val="19"/>
+          <w:szCs w:val="19"/>
+        </w:rPr>
+        <w:t>pandoc</w:t>
+      </w:r>
+      <w:r>
+        <w:rPr>
+          <w:rFonts w:ascii="Helvetica Neue" w:hAnsi="Helvetica Neue"/>
+          <w:color w:val="333333"/>
+          <w:sz w:val="21"/>
+          <w:szCs w:val="21"/>
+        </w:rPr>
+        <w:t xml:space="preserve"> step—there is a caveat.</w:t>
+      </w:r>
+    </w:p>
+    <w:p>
+      <w:pPr>
+        <w:pStyle w:val="NormalWeb"/>
+        <w:divId w:val="997802466"/>
+        <w:rPr>
+          <w:rFonts w:ascii="Helvetica Neue" w:hAnsi="Helvetica Neue"/>
+          <w:color w:val="333333"/>
+          <w:sz w:val="26"/>
+          <w:szCs w:val="26"/>
+        </w:rPr>
+      </w:pPr>
+      <w:r>
+        <w:rPr>
+          <w:rFonts w:ascii="Helvetica Neue" w:hAnsi="Helvetica Neue"/>
+          <w:color w:val="333333"/>
+          <w:sz w:val="26"/>
+          <w:szCs w:val="26"/>
+        </w:rPr>
+        <w:t xml:space="preserve">output options </w:t>
+      </w:r>
+      <w:r>
+        <w:rPr>
+          <w:rStyle w:val="HTMLCode"/>
+          <w:sz w:val="23"/>
+          <w:szCs w:val="23"/>
+        </w:rPr>
+        <w:t>self_contained</w:t>
+      </w:r>
+      <w:r>
+        <w:rPr>
+          <w:rFonts w:ascii="Helvetica Neue" w:hAnsi="Helvetica Neue"/>
+          <w:color w:val="333333"/>
+          <w:sz w:val="26"/>
+          <w:szCs w:val="26"/>
+        </w:rPr>
+        <w:t xml:space="preserve"> </w:t>
+      </w:r>
+      <w:r>
+        <w:rPr>
+          <w:rStyle w:val="Strong"/>
+          <w:rFonts w:ascii="Helvetica Neue" w:hAnsi="Helvetica Neue"/>
+          <w:color w:val="333333"/>
+          <w:sz w:val="26"/>
+          <w:szCs w:val="26"/>
+        </w:rPr>
+        <w:t>must</w:t>
+      </w:r>
+      <w:r>
+        <w:rPr>
+          <w:rFonts w:ascii="Helvetica Neue" w:hAnsi="Helvetica Neue"/>
+          <w:color w:val="333333"/>
+          <w:sz w:val="26"/>
+          <w:szCs w:val="26"/>
+        </w:rPr>
+        <w:t xml:space="preserve"> be </w:t>
+      </w:r>
+      <w:r>
+        <w:rPr>
+          <w:rStyle w:val="HTMLCode"/>
+          <w:sz w:val="23"/>
+          <w:szCs w:val="23"/>
+        </w:rPr>
+        <w:t>FALSE</w:t>
+      </w:r>
+      <w:r>
+        <w:rPr>
+          <w:rFonts w:ascii="Helvetica Neue" w:hAnsi="Helvetica Neue"/>
+          <w:color w:val="333333"/>
+          <w:sz w:val="26"/>
+          <w:szCs w:val="26"/>
+        </w:rPr>
+        <w:t xml:space="preserve">. Otherwise, Microsoft Word will crash during the </w:t>
+      </w:r>
+      <w:r>
+        <w:rPr>
+          <w:rStyle w:val="HTMLCode"/>
+          <w:sz w:val="23"/>
+          <w:szCs w:val="23"/>
+        </w:rPr>
+        <w:t>html</w:t>
+      </w:r>
+      <w:r>
+        <w:rPr>
+          <w:rFonts w:ascii="Helvetica Neue" w:hAnsi="Helvetica Neue"/>
+          <w:color w:val="333333"/>
+          <w:sz w:val="26"/>
+          <w:szCs w:val="26"/>
+        </w:rPr>
+        <w:t xml:space="preserve"> to </w:t>
+      </w:r>
+      <w:r>
+        <w:rPr>
+          <w:rStyle w:val="HTMLCode"/>
+          <w:sz w:val="23"/>
+          <w:szCs w:val="23"/>
+        </w:rPr>
+        <w:t>docx</w:t>
+      </w:r>
+      <w:r>
+        <w:rPr>
+          <w:rFonts w:ascii="Helvetica Neue" w:hAnsi="Helvetica Neue"/>
+          <w:color w:val="333333"/>
+          <w:sz w:val="26"/>
+          <w:szCs w:val="26"/>
+        </w:rPr>
+        <w:t xml:space="preserve"> conversion. Keep in mind that this is the default option for </w:t>
+      </w:r>
+      <w:r>
+        <w:rPr>
+          <w:rStyle w:val="HTMLCode"/>
+          <w:sz w:val="23"/>
+          <w:szCs w:val="23"/>
+        </w:rPr>
+        <w:t>rmarkdown</w:t>
+      </w:r>
+      <w:r>
+        <w:rPr>
+          <w:rFonts w:ascii="Helvetica Neue" w:hAnsi="Helvetica Neue"/>
+          <w:color w:val="333333"/>
+          <w:sz w:val="26"/>
+          <w:szCs w:val="26"/>
+        </w:rPr>
+        <w:t xml:space="preserve">. But I force it to be true in the </w:t>
+      </w:r>
+      <w:r>
+        <w:rPr>
+          <w:rStyle w:val="HTMLCode"/>
+          <w:sz w:val="23"/>
+          <w:szCs w:val="23"/>
+        </w:rPr>
+        <w:t>makefile</w:t>
+      </w:r>
+      <w:r>
+        <w:rPr>
+          <w:rFonts w:ascii="Helvetica Neue" w:hAnsi="Helvetica Neue"/>
+          <w:color w:val="333333"/>
+          <w:sz w:val="26"/>
+          <w:szCs w:val="26"/>
+        </w:rPr>
+        <w:t>.</w:t>
+      </w:r>
+    </w:p>
+    <w:p>
+      <w:pPr>
+        <w:pStyle w:val="Heading2"/>
+        <w:divId w:val="1994749002"/>
+        <w:rPr>
+          <w:rFonts w:ascii="inherit" w:eastAsia="Times New Roman" w:hAnsi="inherit"/>
+          <w:color w:val="333333"/>
+        </w:rPr>
+      </w:pPr>
+      <w:r>
+        <w:rPr>
+          <w:rFonts w:eastAsia="Times New Roman"/>
+          <w:color w:val="333333"/>
+        </w:rPr>
+        <w:t xml:space="preserve">Option 2: </w:t>
+      </w:r>
+      <w:r>
+        <w:rPr>
+          <w:rStyle w:val="HTMLCode"/>
+          <w:sz w:val="41"/>
+          <w:szCs w:val="41"/>
+        </w:rPr>
+        <w:t>alt</w:t>
+      </w:r>
+    </w:p>
+    <w:p>
+      <w:pPr>
+        <w:pStyle w:val="NormalWeb"/>
+        <w:divId w:val="1994749002"/>
+        <w:rPr>
+          <w:rFonts w:ascii="Helvetica Neue" w:hAnsi="Helvetica Neue"/>
+          <w:color w:val="333333"/>
+          <w:sz w:val="21"/>
+          <w:szCs w:val="21"/>
+        </w:rPr>
+      </w:pPr>
+      <w:r>
+        <w:rPr>
+          <w:rFonts w:ascii="Helvetica Neue" w:hAnsi="Helvetica Neue"/>
+          <w:color w:val="333333"/>
+          <w:sz w:val="21"/>
+          <w:szCs w:val="21"/>
+        </w:rPr>
+        <w:t xml:space="preserve">You cannot convert a self contained (aka standalone) </w:t>
+      </w:r>
+      <w:r>
+        <w:rPr>
+          <w:rStyle w:val="HTMLCode"/>
+          <w:sz w:val="19"/>
+          <w:szCs w:val="19"/>
+        </w:rPr>
+        <w:t>html</w:t>
+      </w:r>
+      <w:r>
+        <w:rPr>
+          <w:rFonts w:ascii="Helvetica Neue" w:hAnsi="Helvetica Neue"/>
+          <w:color w:val="333333"/>
+          <w:sz w:val="21"/>
+          <w:szCs w:val="21"/>
+        </w:rPr>
+        <w:t xml:space="preserve"> file t</w:t>
+      </w:r>
+      <w:r>
+        <w:rPr>
+          <w:rFonts w:ascii="Helvetica Neue" w:hAnsi="Helvetica Neue"/>
+          <w:color w:val="333333"/>
+          <w:sz w:val="21"/>
+          <w:szCs w:val="21"/>
+        </w:rPr>
+        <w:t xml:space="preserve">o a </w:t>
+      </w:r>
+      <w:r>
+        <w:rPr>
+          <w:rStyle w:val="HTMLCode"/>
+          <w:sz w:val="19"/>
+          <w:szCs w:val="19"/>
+        </w:rPr>
+        <w:t>docx</w:t>
+      </w:r>
+      <w:r>
+        <w:rPr>
+          <w:rFonts w:ascii="Helvetica Neue" w:hAnsi="Helvetica Neue"/>
+          <w:color w:val="333333"/>
+          <w:sz w:val="21"/>
+          <w:szCs w:val="21"/>
+        </w:rPr>
+        <w:t xml:space="preserve">. (At least I’ve found that it always crashes.) If you want the option to have a standalone </w:t>
+      </w:r>
+      <w:r>
+        <w:rPr>
+          <w:rStyle w:val="HTMLCode"/>
+          <w:sz w:val="19"/>
+          <w:szCs w:val="19"/>
+        </w:rPr>
+        <w:t>html</w:t>
+      </w:r>
+      <w:r>
+        <w:rPr>
+          <w:rFonts w:ascii="Helvetica Neue" w:hAnsi="Helvetica Neue"/>
+          <w:color w:val="333333"/>
+          <w:sz w:val="21"/>
+          <w:szCs w:val="21"/>
+        </w:rPr>
+        <w:t xml:space="preserve"> file, then then we use option </w:t>
+      </w:r>
+      <w:r>
+        <w:rPr>
+          <w:rStyle w:val="HTMLCode"/>
+          <w:sz w:val="19"/>
+          <w:szCs w:val="19"/>
+        </w:rPr>
+        <w:t>alt</w:t>
+      </w:r>
+      <w:r>
+        <w:rPr>
+          <w:rFonts w:ascii="Helvetica Neue" w:hAnsi="Helvetica Neue"/>
+          <w:color w:val="333333"/>
+          <w:sz w:val="21"/>
+          <w:szCs w:val="21"/>
+        </w:rPr>
+        <w:t>.</w:t>
+      </w:r>
+    </w:p>
+    <w:p>
+      <w:pPr>
+        <w:pStyle w:val="NormalWeb"/>
+        <w:divId w:val="1994749002"/>
+        <w:rPr>
+          <w:rFonts w:ascii="Helvetica Neue" w:hAnsi="Helvetica Neue"/>
+          <w:color w:val="333333"/>
+          <w:sz w:val="21"/>
+          <w:szCs w:val="21"/>
+        </w:rPr>
+      </w:pPr>
+      <w:r>
+        <w:rPr>
+          <w:rFonts w:ascii="Helvetica Neue" w:hAnsi="Helvetica Neue"/>
+          <w:color w:val="333333"/>
+          <w:sz w:val="21"/>
+          <w:szCs w:val="21"/>
+        </w:rPr>
+        <w:t>Simply run</w:t>
       </w:r>
     </w:p>
     <w:p>
       <w:pPr>
         <w:pStyle w:val="HTMLPreformatted"/>
-        <w:divId w:val="1915775150"/>
+        <w:divId w:val="1994749002"/>
       </w:pPr>
       <w:r>
         <w:rPr>
@@ -1181,13 +1540,13 @@
           <w:sz w:val="18"/>
           <w:szCs w:val="18"/>
         </w:rPr>
-        <w:t>BIBLIO_FILE = $(CURDIR)/bibliography.bib</w:t>
+        <w:t>make alt</w:t>
       </w:r>
     </w:p>
     <w:p>
       <w:pPr>
         <w:pStyle w:val="NormalWeb"/>
-        <w:divId w:val="1915775150"/>
+        <w:divId w:val="1994749002"/>
         <w:rPr>
           <w:rFonts w:ascii="Helvetica Neue" w:hAnsi="Helvetica Neue"/>
           <w:color w:val="333333"/>
@@ -1202,7 +1561,7 @@
           <w:sz w:val="21"/>
           <w:szCs w:val="21"/>
         </w:rPr>
-        <w:t xml:space="preserve">In this case, the </w:t>
+        <w:t xml:space="preserve">This will produce a clean (not self contained) </w:t>
       </w:r>
       <w:r>
         <w:rPr>
@@ -1210,7 +1569,7 @@
           <w:sz w:val="19"/>
           <w:szCs w:val="19"/>
         </w:rPr>
-        <w:t>Rmd</w:t>
+        <w:t>html</w:t>
       </w:r>
       <w:r>
         <w:rPr>
@@ -1219,7 +1578,7 @@
           <w:sz w:val="21"/>
           <w:szCs w:val="21"/>
         </w:rPr>
-        <w:t xml:space="preserve"> file of interest is </w:t>
+        <w:t xml:space="preserve">, create a </w:t>
       </w:r>
       <w:r>
         <w:rPr>
@@ -1227,7 +1586,7 @@
           <w:sz w:val="19"/>
           <w:szCs w:val="19"/>
         </w:rPr>
-        <w:t>example.Rmd</w:t>
+        <w:t>docx</w:t>
       </w:r>
       <w:r>
         <w:rPr>
@@ -1236,7 +1595,7 @@
           <w:sz w:val="21"/>
           <w:szCs w:val="21"/>
         </w:rPr>
-        <w:t xml:space="preserve">. We use the GNU </w:t>
+        <w:t xml:space="preserve"> file, then replace the clean </w:t>
       </w:r>
       <w:r>
         <w:rPr>
@@ -1244,7 +1603,7 @@
           <w:sz w:val="19"/>
           <w:szCs w:val="19"/>
         </w:rPr>
-        <w:t>make</w:t>
+        <w:t>html</w:t>
       </w:r>
       <w:r>
         <w:rPr>
@@ -1253,98 +1612,13 @@
           <w:sz w:val="21"/>
           <w:szCs w:val="21"/>
         </w:rPr>
-        <w:t xml:space="preserve"> variable for cu</w:t>
-      </w:r>
-      <w:r>
-        <w:rPr>
-          <w:rFonts w:ascii="Helvetica Neue" w:hAnsi="Helvetica Neue"/>
-          <w:color w:val="333333"/>
-          <w:sz w:val="21"/>
-          <w:szCs w:val="21"/>
-        </w:rPr>
-        <w:t xml:space="preserve">rrent working directory, </w:t>
-      </w:r>
-      <w:r>
-        <w:rPr>
-          <w:rStyle w:val="HTMLCode"/>
-          <w:sz w:val="19"/>
-          <w:szCs w:val="19"/>
-        </w:rPr>
-        <w:t>$(CURDIR)</w:t>
-      </w:r>
-      <w:r>
-        <w:rPr>
-          <w:rFonts w:ascii="Helvetica Neue" w:hAnsi="Helvetica Neue"/>
-          <w:color w:val="333333"/>
-          <w:sz w:val="21"/>
-          <w:szCs w:val="21"/>
-        </w:rPr>
-        <w:t xml:space="preserve">, to source the csl and bib files. Again, the optional variable are only really necessary if you need a standalone </w:t>
-      </w:r>
-      <w:r>
-        <w:rPr>
-          <w:rStyle w:val="HTMLCode"/>
-          <w:sz w:val="19"/>
-          <w:szCs w:val="19"/>
-        </w:rPr>
-        <w:t>html</w:t>
-      </w:r>
-      <w:r>
-        <w:rPr>
-          <w:rFonts w:ascii="Helvetica Neue" w:hAnsi="Helvetica Neue"/>
-          <w:color w:val="333333"/>
-          <w:sz w:val="21"/>
-          <w:szCs w:val="21"/>
-        </w:rPr>
-        <w:t xml:space="preserve"> file and use the </w:t>
-      </w:r>
-      <w:r>
-        <w:rPr>
-          <w:rStyle w:val="HTMLCode"/>
-          <w:sz w:val="19"/>
-          <w:szCs w:val="19"/>
-        </w:rPr>
-        <w:t>alt</w:t>
-      </w:r>
-      <w:r>
-        <w:rPr>
-          <w:rFonts w:ascii="Helvetica Neue" w:hAnsi="Helvetica Neue"/>
-          <w:color w:val="333333"/>
-          <w:sz w:val="21"/>
-          <w:szCs w:val="21"/>
-        </w:rPr>
-        <w:t xml:space="preserve"> option.</w:t>
-      </w:r>
-    </w:p>
-    <w:p>
-      <w:pPr>
-        <w:pStyle w:val="Heading2"/>
-        <w:divId w:val="1757903001"/>
-        <w:rPr>
-          <w:rFonts w:ascii="inherit" w:eastAsia="Times New Roman" w:hAnsi="inherit"/>
-          <w:color w:val="333333"/>
-        </w:rPr>
-      </w:pPr>
-      <w:r>
-        <w:rPr>
-          <w:rFonts w:eastAsia="Times New Roman"/>
-          <w:color w:val="333333"/>
-        </w:rPr>
-        <w:t xml:space="preserve">Option 1: </w:t>
-      </w:r>
-      <w:r>
-        <w:rPr>
-          <w:rStyle w:val="HTMLCode"/>
-          <w:sz w:val="41"/>
-          <w:szCs w:val="41"/>
-        </w:rPr>
-        <w:t>all</w:t>
+        <w:t xml:space="preserve"> file with a standalone file.</w:t>
       </w:r>
     </w:p>
     <w:p>
       <w:pPr>
         <w:pStyle w:val="NormalWeb"/>
-        <w:divId w:val="1757903001"/>
+        <w:divId w:val="1994749002"/>
         <w:rPr>
           <w:rFonts w:ascii="Helvetica Neue" w:hAnsi="Helvetica Neue"/>
           <w:color w:val="333333"/>
@@ -1359,27 +1633,64 @@
           <w:sz w:val="21"/>
           <w:szCs w:val="21"/>
         </w:rPr>
-        <w:t>Simply run</w:t>
+        <w:t xml:space="preserve">It’s a little hackish, but it allows you to create a </w:t>
+      </w:r>
+      <w:r>
+        <w:rPr>
+          <w:rStyle w:val="HTMLCode"/>
+          <w:sz w:val="19"/>
+          <w:szCs w:val="19"/>
+        </w:rPr>
+        <w:t>docx</w:t>
+      </w:r>
+      <w:r>
+        <w:rPr>
+          <w:rFonts w:ascii="Helvetica Neue" w:hAnsi="Helvetica Neue"/>
+          <w:color w:val="333333"/>
+          <w:sz w:val="21"/>
+          <w:szCs w:val="21"/>
+        </w:rPr>
+        <w:t xml:space="preserve"> AND keep a standalone </w:t>
+      </w:r>
+      <w:r>
+        <w:rPr>
+          <w:rStyle w:val="HTMLCode"/>
+          <w:sz w:val="19"/>
+          <w:szCs w:val="19"/>
+        </w:rPr>
+        <w:t>html</w:t>
+      </w:r>
+      <w:r>
+        <w:rPr>
+          <w:rFonts w:ascii="Helvetica Neue" w:hAnsi="Helvetica Neue"/>
+          <w:color w:val="333333"/>
+          <w:sz w:val="21"/>
+          <w:szCs w:val="21"/>
+        </w:rPr>
+        <w:t xml:space="preserve"> file.</w:t>
       </w:r>
     </w:p>
     <w:p>
       <w:pPr>
-        <w:pStyle w:val="HTMLPreformatted"/>
-        <w:divId w:val="1757903001"/>
+        <w:pStyle w:val="Heading1"/>
+        <w:divId w:val="1249844624"/>
+        <w:rPr>
+          <w:rFonts w:ascii="inherit" w:eastAsia="Times New Roman" w:hAnsi="inherit"/>
+          <w:color w:val="333333"/>
+        </w:rPr>
       </w:pPr>
       <w:r>
         <w:rPr>
-          <w:color w:val="C7254E"/>
-          <w:sz w:val="18"/>
-          <w:szCs w:val="18"/>
-        </w:rPr>
-        <w:t>make all</w:t>
+          <w:rFonts w:eastAsia="Times New Roman"/>
+          <w:color w:val="333333"/>
+        </w:rPr>
+        <w:t>First Run, Word will ask for permission</w:t>
       </w:r>
     </w:p>
     <w:p>
       <w:pPr>
         <w:pStyle w:val="NormalWeb"/>
-        <w:divId w:val="1757903001"/>
+        <w:divId w:val="1249844624"/>
         <w:rPr>
           <w:rFonts w:ascii="Helvetica Neue" w:hAnsi="Helvetica Neue"/>
           <w:color w:val="333333"/>
@@ -1394,15 +1705,7 @@
           <w:sz w:val="21"/>
           <w:szCs w:val="21"/>
         </w:rPr>
-        <w:t xml:space="preserve">Although one can knit an </w:t>
-      </w:r>
-      <w:r>
-        <w:rPr>
-          <w:rStyle w:val="HTMLCode"/>
-          <w:sz w:val="19"/>
-          <w:szCs w:val="19"/>
-        </w:rPr>
-        <w:t>html</w:t>
+        <w:t>When you first run the script, do not worry if Word asks for permissions. Once you give Wor</w:t>
       </w:r>
       <w:r>
         <w:rPr>
@@ -1411,198 +1714,74 @@
           <w:sz w:val="21"/>
           <w:szCs w:val="21"/>
         </w:rPr>
-        <w:t xml:space="preserve"> file from</w:t>
-      </w:r>
-      <w:r>
-        <w:rPr>
-          <w:rFonts w:ascii="Helvetica Neue" w:hAnsi="Helvetica Neue"/>
+        <w:t>d access to the folder and files, it should run just fine and without asking again every time after.</w:t>
+      </w:r>
+    </w:p>
+    <w:p>
+      <w:pPr>
+        <w:spacing w:before="300" w:after="300"/>
+        <w:divId w:val="1249844624"/>
+        <w:rPr>
+          <w:rFonts w:ascii="Helvetica Neue" w:eastAsia="Times New Roman" w:hAnsi="Helvetica Neue"/>
           <w:color w:val="333333"/>
           <w:sz w:val="21"/>
           <w:szCs w:val="21"/>
         </w:rPr>
-        <w:t xml:space="preserve"> a </w:t>
-      </w:r>
-      <w:r>
-        <w:rPr>
-          <w:rStyle w:val="HTMLCode"/>
-          <w:sz w:val="19"/>
-          <w:szCs w:val="19"/>
-        </w:rPr>
-        <w:t>Rmd</w:t>
-      </w:r>
-      <w:r>
-        <w:rPr>
-          <w:rFonts w:ascii="Helvetica Neue" w:hAnsi="Helvetica Neue"/>
+      </w:pPr>
+      <w:r>
+        <w:rPr>
+          <w:rFonts w:ascii="Helvetica Neue" w:eastAsia="Times New Roman" w:hAnsi="Helvetica Neue"/>
           <w:color w:val="333333"/>
           <w:sz w:val="21"/>
           <w:szCs w:val="21"/>
         </w:rPr>
-        <w:t xml:space="preserve"> file—letting knitr run the </w:t>
-      </w:r>
-      <w:r>
-        <w:rPr>
-          <w:rStyle w:val="HTMLCode"/>
-          <w:sz w:val="19"/>
-          <w:szCs w:val="19"/>
-        </w:rPr>
-        <w:t>pandoc</w:t>
-      </w:r>
-      <w:r>
-        <w:rPr>
-          <w:rFonts w:ascii="Helvetica Neue" w:hAnsi="Helvetica Neue"/>
-          <w:color w:val="333333"/>
-          <w:sz w:val="21"/>
-          <w:szCs w:val="21"/>
-        </w:rPr>
-        <w:t xml:space="preserve"> step—there is a caveat.</w:t>
+        <w:pict w14:anchorId="50ABDCDB">
+          <v:rect id="_x0000_i1025" style="width:0;height:0" o:hralign="center" o:hrstd="t" o:hr="t" fillcolor="#aaa" stroked="f"/>
+        </w:pict>
       </w:r>
     </w:p>
     <w:p>
       <w:pPr>
         <w:pStyle w:val="NormalWeb"/>
-        <w:divId w:val="1656764946"/>
+        <w:divId w:val="1249844624"/>
         <w:rPr>
           <w:rFonts w:ascii="Helvetica Neue" w:hAnsi="Helvetica Neue"/>
           <w:color w:val="333333"/>
-          <w:sz w:val="26"/>
-          <w:szCs w:val="26"/>
+          <w:sz w:val="21"/>
+          <w:szCs w:val="21"/>
         </w:rPr>
       </w:pPr>
       <w:r>
         <w:rPr>
           <w:rFonts w:ascii="Helvetica Neue" w:hAnsi="Helvetica Neue"/>
           <w:color w:val="333333"/>
-          <w:sz w:val="26"/>
-          <w:szCs w:val="26"/>
-        </w:rPr>
-        <w:t xml:space="preserve">output options </w:t>
-      </w:r>
-      <w:r>
-        <w:rPr>
-          <w:rStyle w:val="HTMLCode"/>
-          <w:sz w:val="23"/>
-          <w:szCs w:val="23"/>
-        </w:rPr>
-        <w:t>self_contained</w:t>
-      </w:r>
-      <w:r>
-        <w:rPr>
-          <w:rFonts w:ascii="Helvetica Neue" w:hAnsi="Helvetica Neue"/>
-          <w:color w:val="333333"/>
-          <w:sz w:val="26"/>
-          <w:szCs w:val="26"/>
-        </w:rPr>
-        <w:t xml:space="preserve"> </w:t>
-      </w:r>
-      <w:r>
-        <w:rPr>
-          <w:rStyle w:val="Strong"/>
-          <w:rFonts w:ascii="Helvetica Neue" w:hAnsi="Helvetica Neue"/>
-          <w:color w:val="333333"/>
-          <w:sz w:val="26"/>
-          <w:szCs w:val="26"/>
-        </w:rPr>
-        <w:t>must</w:t>
-      </w:r>
-      <w:r>
-        <w:rPr>
-          <w:rFonts w:ascii="Helvetica Neue" w:hAnsi="Helvetica Neue"/>
-          <w:color w:val="333333"/>
-          <w:sz w:val="26"/>
-          <w:szCs w:val="26"/>
-        </w:rPr>
-        <w:t xml:space="preserve"> be </w:t>
-      </w:r>
-      <w:r>
-        <w:rPr>
-          <w:rStyle w:val="HTMLCode"/>
-          <w:sz w:val="23"/>
-          <w:szCs w:val="23"/>
-        </w:rPr>
-        <w:t>FALSE</w:t>
-      </w:r>
-      <w:r>
-        <w:rPr>
-          <w:rFonts w:ascii="Helvetica Neue" w:hAnsi="Helvetica Neue"/>
-          <w:color w:val="333333"/>
-          <w:sz w:val="26"/>
-          <w:szCs w:val="26"/>
-        </w:rPr>
-        <w:t xml:space="preserve">. Otherwise, Microsoft Word will crash during the </w:t>
-      </w:r>
-      <w:r>
-        <w:rPr>
-          <w:rStyle w:val="HTMLCode"/>
-          <w:sz w:val="23"/>
-          <w:szCs w:val="23"/>
-        </w:rPr>
-        <w:t>html</w:t>
-      </w:r>
-      <w:r>
-        <w:rPr>
-          <w:rFonts w:ascii="Helvetica Neue" w:hAnsi="Helvetica Neue"/>
-          <w:color w:val="333333"/>
-          <w:sz w:val="26"/>
-          <w:szCs w:val="26"/>
-        </w:rPr>
-        <w:t xml:space="preserve"> to </w:t>
-      </w:r>
-      <w:r>
-        <w:rPr>
-          <w:rStyle w:val="HTMLCode"/>
-          <w:sz w:val="23"/>
-          <w:szCs w:val="23"/>
-        </w:rPr>
-        <w:t>docx</w:t>
-      </w:r>
-      <w:r>
-        <w:rPr>
-          <w:rFonts w:ascii="Helvetica Neue" w:hAnsi="Helvetica Neue"/>
-          <w:color w:val="333333"/>
-          <w:sz w:val="26"/>
-          <w:szCs w:val="26"/>
-        </w:rPr>
-        <w:t xml:space="preserve"> conversion. Keep in mind that this is the default option for </w:t>
-      </w:r>
-      <w:r>
-        <w:rPr>
-          <w:rStyle w:val="HTMLCode"/>
-          <w:sz w:val="23"/>
-          <w:szCs w:val="23"/>
-        </w:rPr>
-        <w:t>rmarkdown</w:t>
-      </w:r>
-      <w:r>
-        <w:rPr>
-          <w:rFonts w:ascii="Helvetica Neue" w:hAnsi="Helvetica Neue"/>
-          <w:color w:val="333333"/>
-          <w:sz w:val="26"/>
-          <w:szCs w:val="26"/>
-        </w:rPr>
-        <w:t xml:space="preserve">. But I force it to be true in the </w:t>
-      </w:r>
-      <w:r>
-        <w:rPr>
-          <w:rStyle w:val="HTMLCode"/>
-          <w:sz w:val="23"/>
-          <w:szCs w:val="23"/>
-        </w:rPr>
-        <w:t>makefile</w:t>
-      </w:r>
-      <w:r>
-        <w:rPr>
-          <w:rFonts w:ascii="Helvetica Neue" w:hAnsi="Helvetica Neue"/>
-          <w:color w:val="333333"/>
-          <w:sz w:val="26"/>
-          <w:szCs w:val="26"/>
-        </w:rPr>
-        <w:t>.</w:t>
+          <w:sz w:val="21"/>
+          <w:szCs w:val="21"/>
+        </w:rPr>
+        <w:t>Here is some random stuff just to show you that the conversion script works.</w:t>
+      </w:r>
+    </w:p>
+    <w:p>
+      <w:pPr>
+        <w:pStyle w:val="Heading1"/>
+        <w:divId w:val="583609335"/>
+        <w:rPr>
+          <w:rFonts w:ascii="inherit" w:eastAsia="Times New Roman" w:hAnsi="inherit"/>
+          <w:color w:val="333333"/>
+        </w:rPr>
+      </w:pPr>
+      <w:r>
+        <w:rPr>
+          <w:rFonts w:eastAsia="Times New Roman"/>
+          <w:color w:val="333333"/>
+        </w:rPr>
+        <w:t>A random citation</w:t>
       </w:r>
     </w:p>
     <w:p>
       <w:pPr>
         <w:pStyle w:val="NormalWeb"/>
-        <w:divId w:val="1757903001"/>
+        <w:divId w:val="583609335"/>
         <w:rPr>
           <w:rFonts w:ascii="Helvetica Neue" w:hAnsi="Helvetica Neue"/>
           <w:color w:val="333333"/>
@@ -1617,32 +1796,17 @@
           <w:sz w:val="21"/>
           <w:szCs w:val="21"/>
         </w:rPr>
-        <w:t xml:space="preserve">Also, it doesn’t matter if </w:t>
-      </w:r>
-      <w:r>
-        <w:rPr>
-          <w:rStyle w:val="HTMLCode"/>
-          <w:sz w:val="19"/>
-          <w:szCs w:val="19"/>
-        </w:rPr>
-        <w:t>keep_md: true</w:t>
-      </w:r>
-      <w:r>
-        <w:rPr>
+        <w:t xml:space="preserve">Tidy data is important. See </w:t>
+      </w:r>
+      <w:r>
+        <w:rPr>
+          <w:rStyle w:val="citation"/>
           <w:rFonts w:ascii="Helvetica Neue" w:hAnsi="Helvetica Neue"/>
           <w:color w:val="333333"/>
           <w:sz w:val="21"/>
           <w:szCs w:val="21"/>
         </w:rPr>
-        <w:t xml:space="preserve">. I just prefer to have the </w:t>
-      </w:r>
-      <w:r>
-        <w:rPr>
-          <w:rStyle w:val="HTMLCode"/>
-          <w:sz w:val="19"/>
-          <w:szCs w:val="19"/>
-        </w:rPr>
-        <w:t>.md</w:t>
+        <w:t>(Wickham 2014)</w:t>
       </w:r>
       <w:r>
         <w:rPr>
@@ -1651,39 +1815,13 @@
           <w:sz w:val="21"/>
           <w:szCs w:val="21"/>
         </w:rPr>
-        <w:t xml:space="preserve"> regardless of what I’m doing. Basically, you want to make sure the final </w:t>
-      </w:r>
-      <w:r>
-        <w:rPr>
-          <w:rStyle w:val="HTMLCode"/>
-          <w:sz w:val="19"/>
-          <w:szCs w:val="19"/>
-        </w:rPr>
-        <w:t>html</w:t>
-      </w:r>
-      <w:r>
-        <w:rPr>
-          <w:rFonts w:ascii="Helvetica Neue" w:hAnsi="Helvetica Neue"/>
-          <w:color w:val="333333"/>
-          <w:sz w:val="21"/>
-          <w:szCs w:val="21"/>
-        </w:rPr>
-        <w:t xml:space="preserve"> file produce is as simple and clean as possible. The conversi</w:t>
-      </w:r>
-      <w:r>
-        <w:rPr>
-          <w:rFonts w:ascii="Helvetica Neue" w:hAnsi="Helvetica Neue"/>
-          <w:color w:val="333333"/>
-          <w:sz w:val="21"/>
-          <w:szCs w:val="21"/>
-        </w:rPr>
-        <w:t>on script will do the rest.</w:t>
+        <w:t>.</w:t>
       </w:r>
     </w:p>
     <w:p>
       <w:pPr>
-        <w:pStyle w:val="Heading2"/>
-        <w:divId w:val="657541195"/>
+        <w:pStyle w:val="Heading1"/>
+        <w:divId w:val="1741899159"/>
         <w:rPr>
           <w:rFonts w:ascii="inherit" w:eastAsia="Times New Roman" w:hAnsi="inherit"/>
           <w:color w:val="333333"/>
@@ -1694,21 +1832,13 @@
           <w:rFonts w:eastAsia="Times New Roman"/>
           <w:color w:val="333333"/>
         </w:rPr>
-        <w:t xml:space="preserve">Option 2: </w:t>
-      </w:r>
-      <w:r>
-        <w:rPr>
-          <w:rStyle w:val="HTMLCode"/>
-          <w:sz w:val="41"/>
-          <w:szCs w:val="41"/>
-        </w:rPr>
-        <w:t>alt</w:t>
+        <w:t>Some Plots and Tables</w:t>
       </w:r>
     </w:p>
     <w:p>
       <w:pPr>
         <w:pStyle w:val="NormalWeb"/>
-        <w:divId w:val="657541195"/>
+        <w:divId w:val="1741899159"/>
         <w:rPr>
           <w:rFonts w:ascii="Helvetica Neue" w:hAnsi="Helvetica Neue"/>
           <w:color w:val="333333"/>
@@ -1723,427 +1853,13 @@
           <w:sz w:val="21"/>
           <w:szCs w:val="21"/>
         </w:rPr>
-        <w:t xml:space="preserve">You cannot convert a self contained (aka standalone) </w:t>
-      </w:r>
-      <w:r>
-        <w:rPr>
-          <w:rStyle w:val="HTMLCode"/>
-          <w:sz w:val="19"/>
-          <w:szCs w:val="19"/>
-        </w:rPr>
-        <w:t>html</w:t>
-      </w:r>
-      <w:r>
-        <w:rPr>
-          <w:rFonts w:ascii="Helvetica Neue" w:hAnsi="Helvetica Neue"/>
-          <w:color w:val="333333"/>
-          <w:sz w:val="21"/>
-          <w:szCs w:val="21"/>
-        </w:rPr>
-        <w:t xml:space="preserve"> file to a </w:t>
-      </w:r>
-      <w:r>
-        <w:rPr>
-          <w:rStyle w:val="HTMLCode"/>
-          <w:sz w:val="19"/>
-          <w:szCs w:val="19"/>
-        </w:rPr>
-        <w:t>docx</w:t>
-      </w:r>
-      <w:r>
-        <w:rPr>
-          <w:rFonts w:ascii="Helvetica Neue" w:hAnsi="Helvetica Neue"/>
-          <w:color w:val="333333"/>
-          <w:sz w:val="21"/>
-          <w:szCs w:val="21"/>
-        </w:rPr>
-        <w:t xml:space="preserve">. (At least I’ve found that it always crashes.) If you want the option to have a standalone </w:t>
-      </w:r>
-      <w:r>
-        <w:rPr>
-          <w:rStyle w:val="HTMLCode"/>
-          <w:sz w:val="19"/>
-          <w:szCs w:val="19"/>
-        </w:rPr>
-        <w:t>html</w:t>
-      </w:r>
-      <w:r>
-        <w:rPr>
-          <w:rFonts w:ascii="Helvetica Neue" w:hAnsi="Helvetica Neue"/>
-          <w:color w:val="333333"/>
-          <w:sz w:val="21"/>
-          <w:szCs w:val="21"/>
-        </w:rPr>
-        <w:t xml:space="preserve"> file, then then we use option </w:t>
-      </w:r>
-      <w:r>
-        <w:rPr>
-          <w:rStyle w:val="HTMLCode"/>
-          <w:sz w:val="19"/>
-          <w:szCs w:val="19"/>
-        </w:rPr>
-        <w:t>alt</w:t>
-      </w:r>
-      <w:r>
-        <w:rPr>
-          <w:rFonts w:ascii="Helvetica Neue" w:hAnsi="Helvetica Neue"/>
-          <w:color w:val="333333"/>
-          <w:sz w:val="21"/>
-          <w:szCs w:val="21"/>
-        </w:rPr>
-        <w:t>.</w:t>
+        <w:t>I stole these from Yihui Xie.</w:t>
       </w:r>
     </w:p>
     <w:p>
       <w:pPr>
         <w:pStyle w:val="NormalWeb"/>
-        <w:divId w:val="657541195"/>
-        <w:rPr>
-          <w:rFonts w:ascii="Helvetica Neue" w:hAnsi="Helvetica Neue"/>
-          <w:color w:val="333333"/>
-          <w:sz w:val="21"/>
-          <w:szCs w:val="21"/>
-        </w:rPr>
-      </w:pPr>
-      <w:r>
-        <w:rPr>
-          <w:rFonts w:ascii="Helvetica Neue" w:hAnsi="Helvetica Neue"/>
-          <w:color w:val="333333"/>
-          <w:sz w:val="21"/>
-          <w:szCs w:val="21"/>
-        </w:rPr>
-        <w:t>Simply run</w:t>
-      </w:r>
-    </w:p>
-    <w:p>
-      <w:pPr>
-        <w:pStyle w:val="HTMLPreformatted"/>
-        <w:divId w:val="657541195"/>
-      </w:pPr>
-      <w:r>
-        <w:rPr>
-          <w:color w:val="C7254E"/>
-          <w:sz w:val="18"/>
-          <w:szCs w:val="18"/>
-        </w:rPr>
-        <w:t>make alt</w:t>
-      </w:r>
-    </w:p>
-    <w:p>
-      <w:pPr>
-        <w:pStyle w:val="NormalWeb"/>
-        <w:divId w:val="657541195"/>
-        <w:rPr>
-          <w:rFonts w:ascii="Helvetica Neue" w:hAnsi="Helvetica Neue"/>
-          <w:color w:val="333333"/>
-          <w:sz w:val="21"/>
-          <w:szCs w:val="21"/>
-        </w:rPr>
-      </w:pPr>
-      <w:r>
-        <w:rPr>
-          <w:rFonts w:ascii="Helvetica Neue" w:hAnsi="Helvetica Neue"/>
-          <w:color w:val="333333"/>
-          <w:sz w:val="21"/>
-          <w:szCs w:val="21"/>
-        </w:rPr>
-        <w:t xml:space="preserve">This will produce a clean (not self contained) </w:t>
-      </w:r>
-      <w:r>
-        <w:rPr>
-          <w:rStyle w:val="HTMLCode"/>
-          <w:sz w:val="19"/>
-          <w:szCs w:val="19"/>
-        </w:rPr>
-        <w:t>html</w:t>
-      </w:r>
-      <w:r>
-        <w:rPr>
-          <w:rFonts w:ascii="Helvetica Neue" w:hAnsi="Helvetica Neue"/>
-          <w:color w:val="333333"/>
-          <w:sz w:val="21"/>
-          <w:szCs w:val="21"/>
-        </w:rPr>
-        <w:t xml:space="preserve">, create a </w:t>
-      </w:r>
-      <w:r>
-        <w:rPr>
-          <w:rStyle w:val="HTMLCode"/>
-          <w:sz w:val="19"/>
-          <w:szCs w:val="19"/>
-        </w:rPr>
-        <w:t>docx</w:t>
-      </w:r>
-      <w:r>
-        <w:rPr>
-          <w:rFonts w:ascii="Helvetica Neue" w:hAnsi="Helvetica Neue"/>
-          <w:color w:val="333333"/>
-          <w:sz w:val="21"/>
-          <w:szCs w:val="21"/>
-        </w:rPr>
-        <w:t xml:space="preserve"> file, then replace the clean </w:t>
-      </w:r>
-      <w:r>
-        <w:rPr>
-          <w:rStyle w:val="HTMLCode"/>
-          <w:sz w:val="19"/>
-          <w:szCs w:val="19"/>
-        </w:rPr>
-        <w:t>html</w:t>
-      </w:r>
-      <w:r>
-        <w:rPr>
-          <w:rFonts w:ascii="Helvetica Neue" w:hAnsi="Helvetica Neue"/>
-          <w:color w:val="333333"/>
-          <w:sz w:val="21"/>
-          <w:szCs w:val="21"/>
-        </w:rPr>
-        <w:t xml:space="preserve"> file with a standalone file.</w:t>
-      </w:r>
-    </w:p>
-    <w:p>
-      <w:pPr>
-        <w:pStyle w:val="NormalWeb"/>
-        <w:divId w:val="657541195"/>
-        <w:rPr>
-          <w:rFonts w:ascii="Helvetica Neue" w:hAnsi="Helvetica Neue"/>
-          <w:color w:val="333333"/>
-          <w:sz w:val="21"/>
-          <w:szCs w:val="21"/>
-        </w:rPr>
-      </w:pPr>
-      <w:r>
-        <w:rPr>
-          <w:rFonts w:ascii="Helvetica Neue" w:hAnsi="Helvetica Neue"/>
-          <w:color w:val="333333"/>
-          <w:sz w:val="21"/>
-          <w:szCs w:val="21"/>
-        </w:rPr>
-        <w:t xml:space="preserve">It’s a little hackish, but it allows you to create a </w:t>
-      </w:r>
-      <w:r>
-        <w:rPr>
-          <w:rStyle w:val="HTMLCode"/>
-          <w:sz w:val="19"/>
-          <w:szCs w:val="19"/>
-        </w:rPr>
-        <w:t>docx</w:t>
-      </w:r>
-      <w:r>
-        <w:rPr>
-          <w:rFonts w:ascii="Helvetica Neue" w:hAnsi="Helvetica Neue"/>
-          <w:color w:val="333333"/>
-          <w:sz w:val="21"/>
-          <w:szCs w:val="21"/>
-        </w:rPr>
-        <w:t xml:space="preserve"> AND keep a standalone </w:t>
-      </w:r>
-      <w:r>
-        <w:rPr>
-          <w:rStyle w:val="HTMLCode"/>
-          <w:sz w:val="19"/>
-          <w:szCs w:val="19"/>
-        </w:rPr>
-        <w:t>html</w:t>
-      </w:r>
-      <w:r>
-        <w:rPr>
-          <w:rFonts w:ascii="Helvetica Neue" w:hAnsi="Helvetica Neue"/>
-          <w:color w:val="333333"/>
-          <w:sz w:val="21"/>
-          <w:szCs w:val="21"/>
-        </w:rPr>
-        <w:t xml:space="preserve"> file.</w:t>
-      </w:r>
-    </w:p>
-    <w:p>
-      <w:pPr>
-        <w:pStyle w:val="Heading1"/>
-        <w:divId w:val="13461910"/>
-        <w:rPr>
-          <w:rFonts w:ascii="inherit" w:eastAsia="Times New Roman" w:hAnsi="inherit"/>
-          <w:color w:val="333333"/>
-        </w:rPr>
-      </w:pPr>
-      <w:r>
-        <w:rPr>
-          <w:rFonts w:eastAsia="Times New Roman"/>
-          <w:color w:val="333333"/>
-        </w:rPr>
-        <w:t xml:space="preserve">First Run, Word will ask </w:t>
-      </w:r>
-      <w:r>
-        <w:rPr>
-          <w:rFonts w:eastAsia="Times New Roman"/>
-          <w:color w:val="333333"/>
-        </w:rPr>
-        <w:t>for permission</w:t>
-      </w:r>
-    </w:p>
-    <w:p>
-      <w:pPr>
-        <w:pStyle w:val="NormalWeb"/>
-        <w:divId w:val="13461910"/>
-        <w:rPr>
-          <w:rFonts w:ascii="Helvetica Neue" w:hAnsi="Helvetica Neue"/>
-          <w:color w:val="333333"/>
-          <w:sz w:val="21"/>
-          <w:szCs w:val="21"/>
-        </w:rPr>
-      </w:pPr>
-      <w:r>
-        <w:rPr>
-          <w:rFonts w:ascii="Helvetica Neue" w:hAnsi="Helvetica Neue"/>
-          <w:color w:val="333333"/>
-          <w:sz w:val="21"/>
-          <w:szCs w:val="21"/>
-        </w:rPr>
-        <w:t>When you first run the script, do not worry if Word asks for permissions. Once you give Word access to the folder and files, it should run just fine and without asking again every time after.</w:t>
-      </w:r>
-    </w:p>
-    <w:p>
-      <w:pPr>
-        <w:spacing w:before="300" w:after="300"/>
-        <w:divId w:val="13461910"/>
-        <w:rPr>
-          <w:rFonts w:ascii="Helvetica Neue" w:eastAsia="Times New Roman" w:hAnsi="Helvetica Neue"/>
-          <w:color w:val="333333"/>
-          <w:sz w:val="21"/>
-          <w:szCs w:val="21"/>
-        </w:rPr>
-      </w:pPr>
-      <w:r>
-        <w:rPr>
-          <w:rFonts w:ascii="Helvetica Neue" w:eastAsia="Times New Roman" w:hAnsi="Helvetica Neue"/>
-          <w:color w:val="333333"/>
-          <w:sz w:val="21"/>
-          <w:szCs w:val="21"/>
-        </w:rPr>
-        <w:pict w14:anchorId="45ACBD73">
-          <v:rect id="_x0000_i1025" style="width:0;height:0" o:hralign="center" o:hrstd="t" o:hr="t" fillcolor="#aaa" stroked="f"/>
-        </w:pict>
-      </w:r>
-    </w:p>
-    <w:p>
-      <w:pPr>
-        <w:pStyle w:val="NormalWeb"/>
-        <w:divId w:val="13461910"/>
-        <w:rPr>
-          <w:rFonts w:ascii="Helvetica Neue" w:hAnsi="Helvetica Neue"/>
-          <w:color w:val="333333"/>
-          <w:sz w:val="21"/>
-          <w:szCs w:val="21"/>
-        </w:rPr>
-      </w:pPr>
-      <w:r>
-        <w:rPr>
-          <w:rFonts w:ascii="Helvetica Neue" w:hAnsi="Helvetica Neue"/>
-          <w:color w:val="333333"/>
-          <w:sz w:val="21"/>
-          <w:szCs w:val="21"/>
-        </w:rPr>
-        <w:t>Here is some random stuff just to show you that the conversion script works.</w:t>
-      </w:r>
-    </w:p>
-    <w:p>
-      <w:pPr>
-        <w:pStyle w:val="Heading1"/>
-        <w:divId w:val="1068960386"/>
-        <w:rPr>
-          <w:rFonts w:ascii="inherit" w:eastAsia="Times New Roman" w:hAnsi="inherit"/>
-          <w:color w:val="333333"/>
-        </w:rPr>
-      </w:pPr>
-      <w:r>
-        <w:rPr>
-          <w:rFonts w:eastAsia="Times New Roman"/>
-          <w:color w:val="333333"/>
-        </w:rPr>
-        <w:t>A random citation</w:t>
-      </w:r>
-    </w:p>
-    <w:p>
-      <w:pPr>
-        <w:pStyle w:val="NormalWeb"/>
-        <w:divId w:val="1068960386"/>
-        <w:rPr>
-          <w:rFonts w:ascii="Helvetica Neue" w:hAnsi="Helvetica Neue"/>
-          <w:color w:val="333333"/>
-          <w:sz w:val="21"/>
-          <w:szCs w:val="21"/>
-        </w:rPr>
-      </w:pPr>
-      <w:r>
-        <w:rPr>
-          <w:rFonts w:ascii="Helvetica Neue" w:hAnsi="Helvetica Neue"/>
-          <w:color w:val="333333"/>
-          <w:sz w:val="21"/>
-          <w:szCs w:val="21"/>
-        </w:rPr>
-        <w:t xml:space="preserve">Tidy data is important. See </w:t>
-      </w:r>
-      <w:r>
-        <w:rPr>
-          <w:rStyle w:val="citation"/>
-          <w:rFonts w:ascii="Helvetica Neue" w:hAnsi="Helvetica Neue"/>
-          <w:color w:val="333333"/>
-          <w:sz w:val="21"/>
-          <w:szCs w:val="21"/>
-        </w:rPr>
-        <w:t>(Wickham 2014)</w:t>
-      </w:r>
-      <w:r>
-        <w:rPr>
-          <w:rFonts w:ascii="Helvetica Neue" w:hAnsi="Helvetica Neue"/>
-          <w:color w:val="333333"/>
-          <w:sz w:val="21"/>
-          <w:szCs w:val="21"/>
-        </w:rPr>
-        <w:t>.</w:t>
-      </w:r>
-    </w:p>
-    <w:p>
-      <w:pPr>
-        <w:pStyle w:val="Heading1"/>
-        <w:divId w:val="572661480"/>
-        <w:rPr>
-          <w:rFonts w:ascii="inherit" w:eastAsia="Times New Roman" w:hAnsi="inherit"/>
-          <w:color w:val="333333"/>
-        </w:rPr>
-      </w:pPr>
-      <w:r>
-        <w:rPr>
-          <w:rFonts w:eastAsia="Times New Roman"/>
-          <w:color w:val="333333"/>
-        </w:rPr>
-        <w:t>Some Plots and Tables</w:t>
-      </w:r>
-    </w:p>
-    <w:p>
-      <w:pPr>
-        <w:pStyle w:val="NormalWeb"/>
-        <w:divId w:val="572661480"/>
-        <w:rPr>
-          <w:rFonts w:ascii="Helvetica Neue" w:hAnsi="Helvetica Neue"/>
-          <w:color w:val="333333"/>
-          <w:sz w:val="21"/>
-          <w:szCs w:val="21"/>
-        </w:rPr>
-      </w:pPr>
-      <w:r>
-        <w:rPr>
-          <w:rFonts w:ascii="Helvetica Neue" w:hAnsi="Helvetica Neue"/>
-          <w:color w:val="333333"/>
-          <w:sz w:val="21"/>
-          <w:szCs w:val="21"/>
-        </w:rPr>
-        <w:t>I stole these from Yihui Xie.</w:t>
-      </w:r>
-    </w:p>
-    <w:p>
-      <w:pPr>
-        <w:pStyle w:val="NormalWeb"/>
-        <w:divId w:val="572661480"/>
+        <w:divId w:val="1741899159"/>
         <w:rPr>
           <w:rFonts w:ascii="Helvetica Neue" w:hAnsi="Helvetica Neue"/>
           <w:color w:val="333333"/>
@@ -2198,7 +1914,7 @@
     <w:p>
       <w:pPr>
         <w:jc w:val="center"/>
-        <w:divId w:val="572661480"/>
+        <w:divId w:val="1741899159"/>
         <w:rPr>
           <w:rFonts w:ascii="Helvetica Neue" w:eastAsia="Times New Roman" w:hAnsi="Helvetica Neue"/>
           <w:color w:val="333333"/>
@@ -2215,7 +1931,7 @@
           <w:szCs w:val="21"/>
         </w:rPr>
         <w:drawing>
-          <wp:inline distT="0" distB="0" distL="0" distR="0" wp14:anchorId="0EECC4BA" wp14:editId="2C43CA92">
+          <wp:inline distT="0" distB="0" distL="0" distR="0" wp14:anchorId="6C449E37" wp14:editId="1F76A0F7">
             <wp:extent cx="5120640" cy="3657600"/>
             <wp:effectExtent l="0" t="0" r="10160" b="0"/>
             <wp:docPr id="2" name="Picture 2" descr="ere is a nice figure!"/>
@@ -2268,7 +1984,7 @@
       <w:pPr>
         <w:pStyle w:val="Caption"/>
         <w:jc w:val="center"/>
-        <w:divId w:val="572661480"/>
+        <w:divId w:val="1741899159"/>
         <w:rPr>
           <w:rFonts w:ascii="Helvetica Neue" w:hAnsi="Helvetica Neue"/>
           <w:color w:val="333333"/>
@@ -2290,7 +2006,7 @@
       <w:pPr>
         <w:pStyle w:val="Caption"/>
         <w:jc w:val="center"/>
-        <w:divId w:val="572661480"/>
+        <w:divId w:val="1741899159"/>
         <w:rPr>
           <w:rFonts w:ascii="Helvetica Neue" w:hAnsi="Helvetica Neue"/>
           <w:color w:val="333333"/>
@@ -2324,7 +2040,7 @@
       </w:tblGrid>
       <w:tr>
         <w:trPr>
-          <w:divId w:val="572661480"/>
+          <w:divId w:val="1741899159"/>
           <w:tblHeader/>
           <w:jc w:val="center"/>
         </w:trPr>
@@ -2373,7 +2089,7 @@
           <w:jc w:val="left"/>
         </w:tblPrEx>
         <w:trPr>
-          <w:divId w:val="572661480"/>
+          <w:divId w:val="1741899159"/>
           <w:tblHeader/>
         </w:trPr>
         <w:tc>
@@ -2586,7 +2302,7 @@
           <w:jc w:val="left"/>
         </w:tblPrEx>
         <w:trPr>
-          <w:divId w:val="572661480"/>
+          <w:divId w:val="1741899159"/>
         </w:trPr>
         <w:tc>
           <w:tcPr>
@@ -2763,7 +2479,7 @@
           <w:jc w:val="left"/>
         </w:tblPrEx>
         <w:trPr>
-          <w:divId w:val="572661480"/>
+          <w:divId w:val="1741899159"/>
         </w:trPr>
         <w:tc>
           <w:tcPr>
@@ -2940,7 +2656,7 @@
           <w:jc w:val="left"/>
         </w:tblPrEx>
         <w:trPr>
-          <w:divId w:val="572661480"/>
+          <w:divId w:val="1741899159"/>
         </w:trPr>
         <w:tc>
           <w:tcPr>
@@ -3117,7 +2833,7 @@
           <w:jc w:val="left"/>
         </w:tblPrEx>
         <w:trPr>
-          <w:divId w:val="572661480"/>
+          <w:divId w:val="1741899159"/>
         </w:trPr>
         <w:tc>
           <w:tcPr>
@@ -3294,7 +3010,7 @@
           <w:jc w:val="left"/>
         </w:tblPrEx>
         <w:trPr>
-          <w:divId w:val="572661480"/>
+          <w:divId w:val="1741899159"/>
         </w:trPr>
         <w:tc>
           <w:tcPr>
@@ -3471,7 +3187,7 @@
           <w:jc w:val="left"/>
         </w:tblPrEx>
         <w:trPr>
-          <w:divId w:val="572661480"/>
+          <w:divId w:val="1741899159"/>
         </w:trPr>
         <w:tc>
           <w:tcPr>
@@ -3648,7 +3364,7 @@
           <w:jc w:val="left"/>
         </w:tblPrEx>
         <w:trPr>
-          <w:divId w:val="572661480"/>
+          <w:divId w:val="1741899159"/>
         </w:trPr>
         <w:tc>
           <w:tcPr>
@@ -3825,7 +3541,7 @@
           <w:jc w:val="left"/>
         </w:tblPrEx>
         <w:trPr>
-          <w:divId w:val="572661480"/>
+          <w:divId w:val="1741899159"/>
         </w:trPr>
         <w:tc>
           <w:tcPr>
@@ -4002,7 +3718,7 @@
           <w:jc w:val="left"/>
         </w:tblPrEx>
         <w:trPr>
-          <w:divId w:val="572661480"/>
+          <w:divId w:val="1741899159"/>
         </w:trPr>
         <w:tc>
           <w:tcPr>
@@ -4179,7 +3895,7 @@
           <w:jc w:val="left"/>
         </w:tblPrEx>
         <w:trPr>
-          <w:divId w:val="572661480"/>
+          <w:divId w:val="1741899159"/>
         </w:trPr>
         <w:tc>
           <w:tcPr>
@@ -4356,7 +4072,7 @@
           <w:jc w:val="left"/>
         </w:tblPrEx>
         <w:trPr>
-          <w:divId w:val="572661480"/>
+          <w:divId w:val="1741899159"/>
         </w:trPr>
         <w:tc>
           <w:tcPr>
@@ -4533,7 +4249,7 @@
           <w:jc w:val="left"/>
         </w:tblPrEx>
         <w:trPr>
-          <w:divId w:val="572661480"/>
+          <w:divId w:val="1741899159"/>
         </w:trPr>
         <w:tc>
           <w:tcPr>
@@ -4710,7 +4426,7 @@
           <w:jc w:val="left"/>
         </w:tblPrEx>
         <w:trPr>
-          <w:divId w:val="572661480"/>
+          <w:divId w:val="1741899159"/>
         </w:trPr>
         <w:tc>
           <w:tcPr>
@@ -4887,7 +4603,7 @@
           <w:jc w:val="left"/>
         </w:tblPrEx>
         <w:trPr>
-          <w:divId w:val="572661480"/>
+          <w:divId w:val="1741899159"/>
         </w:trPr>
         <w:tc>
           <w:tcPr>
@@ -5064,7 +4780,7 @@
           <w:jc w:val="left"/>
         </w:tblPrEx>
         <w:trPr>
-          <w:divId w:val="572661480"/>
+          <w:divId w:val="1741899159"/>
         </w:trPr>
         <w:tc>
           <w:tcPr>
@@ -5241,7 +4957,7 @@
           <w:jc w:val="left"/>
         </w:tblPrEx>
         <w:trPr>
-          <w:divId w:val="572661480"/>
+          <w:divId w:val="1741899159"/>
         </w:trPr>
         <w:tc>
           <w:tcPr>
@@ -5418,7 +5134,7 @@
           <w:jc w:val="left"/>
         </w:tblPrEx>
         <w:trPr>
-          <w:divId w:val="572661480"/>
+          <w:divId w:val="1741899159"/>
         </w:trPr>
         <w:tc>
           <w:tcPr>
@@ -5595,7 +5311,7 @@
           <w:jc w:val="left"/>
         </w:tblPrEx>
         <w:trPr>
-          <w:divId w:val="572661480"/>
+          <w:divId w:val="1741899159"/>
         </w:trPr>
         <w:tc>
           <w:tcPr>
@@ -5772,7 +5488,7 @@
           <w:jc w:val="left"/>
         </w:tblPrEx>
         <w:trPr>
-          <w:divId w:val="572661480"/>
+          <w:divId w:val="1741899159"/>
         </w:trPr>
         <w:tc>
           <w:tcPr>
@@ -5949,7 +5665,7 @@
           <w:jc w:val="left"/>
         </w:tblPrEx>
         <w:trPr>
-          <w:divId w:val="572661480"/>
+          <w:divId w:val="1741899159"/>
         </w:trPr>
         <w:tc>
           <w:tcPr>
@@ -6125,7 +5841,7 @@
     <w:p>
       <w:pPr>
         <w:pStyle w:val="Heading1"/>
-        <w:divId w:val="1703242941"/>
+        <w:divId w:val="1812673296"/>
         <w:rPr>
           <w:rFonts w:eastAsia="Times New Roman"/>
           <w:color w:val="333333"/>
@@ -6135,7 +5851,7 @@
     <w:p>
       <w:pPr>
         <w:pStyle w:val="Heading1"/>
-        <w:divId w:val="1703242941"/>
+        <w:divId w:val="1812673296"/>
         <w:rPr>
           <w:rFonts w:ascii="inherit" w:eastAsia="Times New Roman" w:hAnsi="inherit"/>
           <w:color w:val="333333"/>
@@ -6152,7 +5868,7 @@
     <w:p>
       <w:pPr>
         <w:pStyle w:val="Heading2"/>
-        <w:divId w:val="1071662598"/>
+        <w:divId w:val="1140149983"/>
         <w:rPr>
           <w:rFonts w:eastAsia="Times New Roman"/>
           <w:color w:val="333333"/>
@@ -6169,7 +5885,7 @@
     <w:p>
       <w:pPr>
         <w:pStyle w:val="NormalWeb"/>
-        <w:divId w:val="1071662598"/>
+        <w:divId w:val="1140149983"/>
         <w:rPr>
           <w:rFonts w:ascii="Helvetica Neue" w:hAnsi="Helvetica Neue"/>
           <w:color w:val="333333"/>
@@ -6190,7 +5906,7 @@
     <w:p>
       <w:pPr>
         <w:pStyle w:val="Heading1"/>
-        <w:divId w:val="2089037086"/>
+        <w:divId w:val="522480675"/>
         <w:rPr>
           <w:rFonts w:ascii="inherit" w:eastAsia="Times New Roman" w:hAnsi="inherit"/>
           <w:color w:val="333333"/>
@@ -6207,7 +5923,7 @@
     <w:p>
       <w:pPr>
         <w:pStyle w:val="NormalWeb"/>
-        <w:divId w:val="2089037086"/>
+        <w:divId w:val="522480675"/>
         <w:rPr>
           <w:rFonts w:ascii="Helvetica Neue" w:hAnsi="Helvetica Neue"/>
           <w:color w:val="333333"/>
@@ -6260,9 +5976,9 @@
 <file path=word/numbering.xml><?xml version="1.0" encoding="utf-8"?>
 <w:numbering xmlns:wpc="http://schemas.microsoft.com/office/word/2010/wordprocessingCanvas" xmlns:mo="http://schemas.microsoft.com/office/mac/office/2008/main" xmlns:mc="http://schemas.openxmlformats.org/markup-compatibility/2006" xmlns:mv="urn:schemas-microsoft-com:mac:vml" xmlns:o="urn:schemas-microsoft-com:office:office" xmlns:r="http://schemas.openxmlformats.org/officeDocument/2006/relationships" xmlns:m="http://schemas.openxmlformats.org/officeDocument/2006/math" xmlns:v="urn:schemas-microsoft-com:vml" xmlns:wp14="http://schemas.microsoft.com/office/word/2010/wordprocessingDrawing" xmlns:wp="http://schemas.openxmlformats.org/drawingml/2006/wordprocessingDrawing" xmlns:w10="urn:schemas-microsoft-com:office:word" xmlns:w="http://schemas.openxmlformats.org/wordprocessingml/2006/main" xmlns:w14="http://schemas.microsoft.com/office/word/2010/wordml" xmlns:w15="http://schemas.microsoft.com/office/word/2012/wordml" xmlns:wpg="http://schemas.microsoft.com/office/word/2010/wordprocessingGroup" xmlns:wpi="http://schemas.microsoft.com/office/word/2010/wordprocessingInk" xmlns:wne="http://schemas.microsoft.com/office/word/2006/wordml" xmlns:wps="http://schemas.microsoft.com/office/word/2010/wordprocessingShape" mc:Ignorable="w14 w15 wp14">
   <w:abstractNum w:abstractNumId="0">
-    <w:nsid w:val="00FA3011"/>
+    <w:nsid w:val="17457158"/>
     <w:multiLevelType w:val="multilevel"/>
-    <w:tmpl w:val="69207176"/>
+    <w:tmpl w:val="2D4C4274"/>
     <w:lvl w:ilvl="0">
       <w:start w:val="1"/>
       <w:numFmt w:val="bullet"/>
@@ -6409,13 +6125,13 @@
     </w:lvl>
   </w:abstractNum>
   <w:abstractNum w:abstractNumId="1">
-    <w:nsid w:val="6A04617A"/>
+    <w:nsid w:val="23867482"/>
     <w:multiLevelType w:val="multilevel"/>
-    <w:tmpl w:val="94088846"/>
+    <w:tmpl w:val="DDE05FBA"/>
     <w:lvl w:ilvl="0">
       <w:start w:val="1"/>
-      <w:numFmt w:val="bullet"/>
-      <w:lvlText w:val=""/>
+      <w:numFmt w:val="decimal"/>
+      <w:lvlText w:val="%1."/>
       <w:lvlJc w:val="left"/>
       <w:pPr>
         <w:tabs>
@@ -6423,15 +6139,11 @@
         </w:tabs>
         <w:ind w:left="720" w:hanging="360"/>
       </w:pPr>
-      <w:rPr>
-        <w:rFonts w:ascii="Symbol" w:hAnsi="Symbol" w:hint="default"/>
-        <w:sz w:val="20"/>
-      </w:rPr>
     </w:lvl>
     <w:lvl w:ilvl="1" w:tentative="1">
       <w:start w:val="1"/>
-      <w:numFmt w:val="bullet"/>
-      <w:lvlText w:val="o"/>
+      <w:numFmt w:val="decimal"/>
+      <w:lvlText w:val="%2."/>
       <w:lvlJc w:val="left"/>
       <w:pPr>
         <w:tabs>
@@ -6439,15 +6151,11 @@
         </w:tabs>
         <w:ind w:left="1440" w:hanging="360"/>
       </w:pPr>
-      <w:rPr>
-        <w:rFonts w:ascii="Courier New" w:hAnsi="Courier New" w:hint="default"/>
-        <w:sz w:val="20"/>
-      </w:rPr>
     </w:lvl>
     <w:lvl w:ilvl="2" w:tentative="1">
       <w:start w:val="1"/>
-      <w:numFmt w:val="bullet"/>
-      <w:lvlText w:val=""/>
+      <w:numFmt w:val="decimal"/>
+      <w:lvlText w:val="%3."/>
       <w:lvlJc w:val="left"/>
       <w:pPr>
         <w:tabs>
@@ -6455,15 +6163,11 @@
         </w:tabs>
         <w:ind w:left="2160" w:hanging="360"/>
       </w:pPr>
-      <w:rPr>
-        <w:rFonts w:ascii="Wingdings" w:hAnsi="Wingdings" w:hint="default"/>
-        <w:sz w:val="20"/>
-      </w:rPr>
     </w:lvl>
     <w:lvl w:ilvl="3" w:tentative="1">
       <w:start w:val="1"/>
-      <w:numFmt w:val="bullet"/>
-      <w:lvlText w:val=""/>
+      <w:numFmt w:val="decimal"/>
+      <w:lvlText w:val="%4."/>
       <w:lvlJc w:val="left"/>
       <w:pPr>
         <w:tabs>
@@ -6471,15 +6175,11 @@
         </w:tabs>
         <w:ind w:left="2880" w:hanging="360"/>
       </w:pPr>
-      <w:rPr>
-        <w:rFonts w:ascii="Wingdings" w:hAnsi="Wingdings" w:hint="default"/>
-        <w:sz w:val="20"/>
-      </w:rPr>
     </w:lvl>
     <w:lvl w:ilvl="4" w:tentative="1">
       <w:start w:val="1"/>
-      <w:numFmt w:val="bullet"/>
-      <w:lvlText w:val=""/>
+      <w:numFmt w:val="decimal"/>
+      <w:lvlText w:val="%5."/>
       <w:lvlJc w:val="left"/>
       <w:pPr>
         <w:tabs>
@@ -6487,15 +6187,11 @@
         </w:tabs>
         <w:ind w:left="3600" w:hanging="360"/>
       </w:pPr>
-      <w:rPr>
-        <w:rFonts w:ascii="Wingdings" w:hAnsi="Wingdings" w:hint="default"/>
-        <w:sz w:val="20"/>
-      </w:rPr>
     </w:lvl>
     <w:lvl w:ilvl="5" w:tentative="1">
       <w:start w:val="1"/>
-      <w:numFmt w:val="bullet"/>
-      <w:lvlText w:val=""/>
+      <w:numFmt w:val="decimal"/>
+      <w:lvlText w:val="%6."/>
       <w:lvlJc w:val="left"/>
       <w:pPr>
         <w:tabs>
@@ -6503,15 +6199,11 @@
         </w:tabs>
         <w:ind w:left="4320" w:hanging="360"/>
       </w:pPr>
-      <w:rPr>
-        <w:rFonts w:ascii="Wingdings" w:hAnsi="Wingdings" w:hint="default"/>
-        <w:sz w:val="20"/>
-      </w:rPr>
     </w:lvl>
     <w:lvl w:ilvl="6" w:tentative="1">
       <w:start w:val="1"/>
-      <w:numFmt w:val="bullet"/>
-      <w:lvlText w:val=""/>
+      <w:numFmt w:val="decimal"/>
+      <w:lvlText w:val="%7."/>
       <w:lvlJc w:val="left"/>
       <w:pPr>
         <w:tabs>
@@ -6519,15 +6211,11 @@
         </w:tabs>
         <w:ind w:left="5040" w:hanging="360"/>
       </w:pPr>
-      <w:rPr>
-        <w:rFonts w:ascii="Wingdings" w:hAnsi="Wingdings" w:hint="default"/>
-        <w:sz w:val="20"/>
-      </w:rPr>
     </w:lvl>
     <w:lvl w:ilvl="7" w:tentative="1">
       <w:start w:val="1"/>
-      <w:numFmt w:val="bullet"/>
-      <w:lvlText w:val=""/>
+      <w:numFmt w:val="decimal"/>
+      <w:lvlText w:val="%8."/>
       <w:lvlJc w:val="left"/>
       <w:pPr>
         <w:tabs>
@@ -6535,15 +6223,11 @@
         </w:tabs>
         <w:ind w:left="5760" w:hanging="360"/>
       </w:pPr>
-      <w:rPr>
-        <w:rFonts w:ascii="Wingdings" w:hAnsi="Wingdings" w:hint="default"/>
-        <w:sz w:val="20"/>
-      </w:rPr>
     </w:lvl>
     <w:lvl w:ilvl="8" w:tentative="1">
       <w:start w:val="1"/>
-      <w:numFmt w:val="bullet"/>
-      <w:lvlText w:val=""/>
+      <w:numFmt w:val="decimal"/>
+      <w:lvlText w:val="%9."/>
       <w:lvlJc w:val="left"/>
       <w:pPr>
         <w:tabs>
@@ -6551,16 +6235,12 @@
         </w:tabs>
         <w:ind w:left="6480" w:hanging="360"/>
       </w:pPr>
-      <w:rPr>
-        <w:rFonts w:ascii="Wingdings" w:hAnsi="Wingdings" w:hint="default"/>
-        <w:sz w:val="20"/>
-      </w:rPr>
     </w:lvl>
   </w:abstractNum>
   <w:abstractNum w:abstractNumId="2">
-    <w:nsid w:val="6EAD3EB5"/>
+    <w:nsid w:val="3EB033FB"/>
     <w:multiLevelType w:val="multilevel"/>
-    <w:tmpl w:val="BA9A430E"/>
+    <w:tmpl w:val="DC1A49CC"/>
     <w:lvl w:ilvl="0">
       <w:start w:val="1"/>
       <w:numFmt w:val="bullet"/>
@@ -6707,13 +6387,13 @@
     </w:lvl>
   </w:abstractNum>
   <w:abstractNum w:abstractNumId="3">
-    <w:nsid w:val="6FCA798D"/>
+    <w:nsid w:val="742927A8"/>
     <w:multiLevelType w:val="multilevel"/>
-    <w:tmpl w:val="C7EA15D2"/>
+    <w:tmpl w:val="36723880"/>
     <w:lvl w:ilvl="0">
       <w:start w:val="1"/>
-      <w:numFmt w:val="decimal"/>
-      <w:lvlText w:val="%1."/>
+      <w:numFmt w:val="bullet"/>
+      <w:lvlText w:val=""/>
       <w:lvlJc w:val="left"/>
       <w:pPr>
         <w:tabs>
@@ -6721,11 +6401,15 @@
         </w:tabs>
         <w:ind w:left="720" w:hanging="360"/>
       </w:pPr>
+      <w:rPr>
+        <w:rFonts w:ascii="Symbol" w:hAnsi="Symbol" w:hint="default"/>
+        <w:sz w:val="20"/>
+      </w:rPr>
     </w:lvl>
     <w:lvl w:ilvl="1" w:tentative="1">
       <w:start w:val="1"/>
-      <w:numFmt w:val="decimal"/>
-      <w:lvlText w:val="%2."/>
+      <w:numFmt w:val="bullet"/>
+      <w:lvlText w:val="o"/>
       <w:lvlJc w:val="left"/>
       <w:pPr>
         <w:tabs>
@@ -6733,11 +6417,15 @@
         </w:tabs>
         <w:ind w:left="1440" w:hanging="360"/>
       </w:pPr>
+      <w:rPr>
+        <w:rFonts w:ascii="Courier New" w:hAnsi="Courier New" w:hint="default"/>
+        <w:sz w:val="20"/>
+      </w:rPr>
     </w:lvl>
     <w:lvl w:ilvl="2" w:tentative="1">
       <w:start w:val="1"/>
-      <w:numFmt w:val="decimal"/>
-      <w:lvlText w:val="%3."/>
+      <w:numFmt w:val="bullet"/>
+      <w:lvlText w:val=""/>
       <w:lvlJc w:val="left"/>
       <w:pPr>
         <w:tabs>
@@ -6745,11 +6433,15 @@
         </w:tabs>
         <w:ind w:left="2160" w:hanging="360"/>
       </w:pPr>
+      <w:rPr>
+        <w:rFonts w:ascii="Wingdings" w:hAnsi="Wingdings" w:hint="default"/>
+        <w:sz w:val="20"/>
+      </w:rPr>
     </w:lvl>
     <w:lvl w:ilvl="3" w:tentative="1">
       <w:start w:val="1"/>
-      <w:numFmt w:val="decimal"/>
-      <w:lvlText w:val="%4."/>
+      <w:numFmt w:val="bullet"/>
+      <w:lvlText w:val=""/>
       <w:lvlJc w:val="left"/>
       <w:pPr>
         <w:tabs>
@@ -6757,11 +6449,15 @@
         </w:tabs>
         <w:ind w:left="2880" w:hanging="360"/>
       </w:pPr>
+      <w:rPr>
+        <w:rFonts w:ascii="Wingdings" w:hAnsi="Wingdings" w:hint="default"/>
+        <w:sz w:val="20"/>
+      </w:rPr>
     </w:lvl>
     <w:lvl w:ilvl="4" w:tentative="1">
       <w:start w:val="1"/>
-      <w:numFmt w:val="decimal"/>
-      <w:lvlText w:val="%5."/>
+      <w:numFmt w:val="bullet"/>
+      <w:lvlText w:val=""/>
       <w:lvlJc w:val="left"/>
       <w:pPr>
         <w:tabs>
@@ -6769,11 +6465,15 @@
         </w:tabs>
         <w:ind w:left="3600" w:hanging="360"/>
       </w:pPr>
+      <w:rPr>
+        <w:rFonts w:ascii="Wingdings" w:hAnsi="Wingdings" w:hint="default"/>
+        <w:sz w:val="20"/>
+      </w:rPr>
     </w:lvl>
     <w:lvl w:ilvl="5" w:tentative="1">
       <w:start w:val="1"/>
-      <w:numFmt w:val="decimal"/>
-      <w:lvlText w:val="%6."/>
+      <w:numFmt w:val="bullet"/>
+      <w:lvlText w:val=""/>
       <w:lvlJc w:val="left"/>
       <w:pPr>
         <w:tabs>
@@ -6781,11 +6481,15 @@
         </w:tabs>
         <w:ind w:left="4320" w:hanging="360"/>
       </w:pPr>
+      <w:rPr>
+        <w:rFonts w:ascii="Wingdings" w:hAnsi="Wingdings" w:hint="default"/>
+        <w:sz w:val="20"/>
+      </w:rPr>
     </w:lvl>
     <w:lvl w:ilvl="6" w:tentative="1">
       <w:start w:val="1"/>
-      <w:numFmt w:val="decimal"/>
-      <w:lvlText w:val="%7."/>
+      <w:numFmt w:val="bullet"/>
+      <w:lvlText w:val=""/>
       <w:lvlJc w:val="left"/>
       <w:pPr>
         <w:tabs>
@@ -6793,11 +6497,15 @@
         </w:tabs>
         <w:ind w:left="5040" w:hanging="360"/>
       </w:pPr>
+      <w:rPr>
+        <w:rFonts w:ascii="Wingdings" w:hAnsi="Wingdings" w:hint="default"/>
+        <w:sz w:val="20"/>
+      </w:rPr>
     </w:lvl>
     <w:lvl w:ilvl="7" w:tentative="1">
       <w:start w:val="1"/>
-      <w:numFmt w:val="decimal"/>
-      <w:lvlText w:val="%8."/>
+      <w:numFmt w:val="bullet"/>
+      <w:lvlText w:val=""/>
       <w:lvlJc w:val="left"/>
       <w:pPr>
         <w:tabs>
@@ -6805,11 +6513,15 @@
         </w:tabs>
         <w:ind w:left="5760" w:hanging="360"/>
       </w:pPr>
+      <w:rPr>
+        <w:rFonts w:ascii="Wingdings" w:hAnsi="Wingdings" w:hint="default"/>
+        <w:sz w:val="20"/>
+      </w:rPr>
     </w:lvl>
     <w:lvl w:ilvl="8" w:tentative="1">
       <w:start w:val="1"/>
-      <w:numFmt w:val="decimal"/>
-      <w:lvlText w:val="%9."/>
+      <w:numFmt w:val="bullet"/>
+      <w:lvlText w:val=""/>
       <w:lvlJc w:val="left"/>
       <w:pPr>
         <w:tabs>
@@ -6817,6 +6529,10 @@
         </w:tabs>
         <w:ind w:left="6480" w:hanging="360"/>
       </w:pPr>
+      <w:rPr>
+        <w:rFonts w:ascii="Wingdings" w:hAnsi="Wingdings" w:hint="default"/>
+        <w:sz w:val="20"/>
+      </w:rPr>
     </w:lvl>
   </w:abstractNum>
   <w:num w:numId="1">
@@ -6826,10 +6542,10 @@
     <w:abstractNumId w:val="0"/>
   </w:num>
   <w:num w:numId="3">
-    <w:abstractNumId w:val="1"/>
+    <w:abstractNumId w:val="3"/>
   </w:num>
   <w:num w:numId="4">
-    <w:abstractNumId w:val="3"/>
+    <w:abstractNumId w:val="1"/>
   </w:num>
 </w:numbering>
 </file>

</xml_diff>

<commit_message>
even more edits to conversion script!
</commit_message>
<xml_diff>
--- a/example.docx
+++ b/example.docx
@@ -6,11 +6,11 @@
     <w:p>
       <w:pPr>
         <w:pStyle w:val="Heading1"/>
-        <w:divId w:val="707951783"/>
+        <w:divId w:val="608202554"/>
         <w:rPr>
           <w:rFonts w:eastAsia="Times New Roman"/>
           <w:color w:val="333333"/>
-          <w:sz w:val="57"/>
+          <w:sz w:val="52"/>
           <w:szCs w:val="57"/>
         </w:rPr>
       </w:pPr>
@@ -18,7 +18,7 @@
         <w:rPr>
           <w:rFonts w:eastAsia="Times New Roman"/>
           <w:color w:val="333333"/>
-          <w:sz w:val="57"/>
+          <w:sz w:val="52"/>
           <w:szCs w:val="57"/>
         </w:rPr>
         <w:t>TITLE</w:t>
@@ -27,10 +27,11 @@
     <w:p>
       <w:pPr>
         <w:pStyle w:val="Heading4"/>
-        <w:divId w:val="707951783"/>
+        <w:divId w:val="608202554"/>
         <w:rPr>
           <w:rFonts w:eastAsia="Times New Roman"/>
           <w:color w:val="333333"/>
+          <w:sz w:val="23"/>
         </w:rPr>
       </w:pPr>
       <w:r>
@@ -38,6 +39,7 @@
           <w:rStyle w:val="Emphasis"/>
           <w:rFonts w:eastAsia="Times New Roman"/>
           <w:color w:val="333333"/>
+          <w:sz w:val="22"/>
         </w:rPr>
         <w:t>NAME</w:t>
       </w:r>
@@ -45,10 +47,11 @@
     <w:p>
       <w:pPr>
         <w:pStyle w:val="Heading4"/>
-        <w:divId w:val="707951783"/>
+        <w:divId w:val="608202554"/>
         <w:rPr>
           <w:rFonts w:eastAsia="Times New Roman"/>
           <w:color w:val="333333"/>
+          <w:sz w:val="23"/>
         </w:rPr>
       </w:pPr>
       <w:r>
@@ -56,129 +59,111 @@
           <w:rStyle w:val="Emphasis"/>
           <w:rFonts w:eastAsia="Times New Roman"/>
           <w:color w:val="333333"/>
-        </w:rPr>
-        <w:t>April 14, 2016</w:t>
+          <w:sz w:val="22"/>
+        </w:rPr>
+        <w:t>April 15, 2016</w:t>
       </w:r>
     </w:p>
     <w:p>
       <w:pPr>
         <w:pStyle w:val="Heading1"/>
-        <w:divId w:val="1572227778"/>
+        <w:divId w:val="608976669"/>
         <w:rPr>
           <w:rFonts w:eastAsia="Times New Roman"/>
           <w:color w:val="333333"/>
+          <w:sz w:val="44"/>
         </w:rPr>
       </w:pPr>
       <w:r>
         <w:rPr>
           <w:rFonts w:eastAsia="Times New Roman"/>
           <w:color w:val="333333"/>
+          <w:sz w:val="44"/>
         </w:rPr>
         <w:t>Description</w:t>
       </w:r>
     </w:p>
     <w:p>
       <w:pPr>
-        <w:pStyle w:val="NormalWeb"/>
-        <w:divId w:val="1572227778"/>
-        <w:rPr>
-          <w:rFonts w:ascii="Helvetica Neue" w:hAnsi="Helvetica Neue"/>
-          <w:color w:val="333333"/>
+        <w:spacing w:after="120"/>
+        <w:divId w:val="608976669"/>
+        <w:rPr>
           <w:sz w:val="21"/>
-          <w:szCs w:val="21"/>
         </w:rPr>
       </w:pPr>
       <w:r>
         <w:rPr>
-          <w:rFonts w:ascii="Helvetica Neue" w:hAnsi="Helvetica Neue"/>
-          <w:color w:val="333333"/>
           <w:sz w:val="21"/>
-          <w:szCs w:val="21"/>
         </w:rPr>
         <w:t xml:space="preserve">This set of scripts help convert the output of </w:t>
       </w:r>
       <w:r>
         <w:rPr>
           <w:rStyle w:val="HTMLCode"/>
-          <w:sz w:val="19"/>
+          <w:sz w:val="16"/>
           <w:szCs w:val="19"/>
         </w:rPr>
         <w:t>Rmd</w:t>
       </w:r>
       <w:r>
         <w:rPr>
-          <w:rFonts w:ascii="Helvetica Neue" w:hAnsi="Helvetica Neue"/>
-          <w:color w:val="333333"/>
           <w:sz w:val="21"/>
-          <w:szCs w:val="21"/>
         </w:rPr>
         <w:t xml:space="preserve"> files to </w:t>
       </w:r>
       <w:r>
         <w:rPr>
           <w:rStyle w:val="HTMLCode"/>
-          <w:sz w:val="19"/>
+          <w:sz w:val="16"/>
           <w:szCs w:val="19"/>
         </w:rPr>
         <w:t>docx</w:t>
       </w:r>
       <w:r>
         <w:rPr>
-          <w:rFonts w:ascii="Helvetica Neue" w:hAnsi="Helvetica Neue"/>
-          <w:color w:val="333333"/>
           <w:sz w:val="21"/>
-          <w:szCs w:val="21"/>
         </w:rPr>
         <w:t xml:space="preserve"> files. It is done by creating a clean </w:t>
       </w:r>
       <w:r>
         <w:rPr>
           <w:rStyle w:val="HTMLCode"/>
-          <w:sz w:val="19"/>
+          <w:sz w:val="16"/>
           <w:szCs w:val="19"/>
         </w:rPr>
         <w:t>html</w:t>
       </w:r>
       <w:r>
         <w:rPr>
-          <w:rFonts w:ascii="Helvetica Neue" w:hAnsi="Helvetica Neue"/>
-          <w:color w:val="333333"/>
           <w:sz w:val="21"/>
-          <w:szCs w:val="21"/>
         </w:rPr>
         <w:t xml:space="preserve"> file, then opening, converting, and saving the </w:t>
       </w:r>
       <w:r>
         <w:rPr>
           <w:rStyle w:val="HTMLCode"/>
-          <w:sz w:val="19"/>
+          <w:sz w:val="16"/>
           <w:szCs w:val="19"/>
         </w:rPr>
         <w:t>html</w:t>
       </w:r>
       <w:r>
         <w:rPr>
-          <w:rFonts w:ascii="Helvetica Neue" w:hAnsi="Helvetica Neue"/>
-          <w:color w:val="333333"/>
           <w:sz w:val="21"/>
-          <w:szCs w:val="21"/>
         </w:rPr>
         <w:t xml:space="preserve"> to </w:t>
       </w:r>
       <w:r>
         <w:rPr>
           <w:rStyle w:val="HTMLCode"/>
-          <w:sz w:val="19"/>
+          <w:sz w:val="16"/>
           <w:szCs w:val="19"/>
         </w:rPr>
         <w:t>docx</w:t>
       </w:r>
       <w:r>
         <w:rPr>
-          <w:rFonts w:ascii="Helvetica Neue" w:hAnsi="Helvetica Neue"/>
-          <w:color w:val="333333"/>
           <w:sz w:val="21"/>
-          <w:szCs w:val="21"/>
         </w:rPr>
         <w:t xml:space="preserve"> using </w:t>
       </w:r>
@@ -187,7 +172,7 @@
           <w:rPr>
             <w:rStyle w:val="Hyperlink"/>
             <w:rFonts w:ascii="Helvetica Neue" w:hAnsi="Helvetica Neue"/>
-            <w:sz w:val="21"/>
+            <w:sz w:val="18"/>
             <w:szCs w:val="21"/>
           </w:rPr>
           <w:t>Applescript and Microsoft Word</w:t>
@@ -195,197 +180,155 @@
       </w:hyperlink>
       <w:r>
         <w:rPr>
-          <w:rFonts w:ascii="Helvetica Neue" w:hAnsi="Helvetica Neue"/>
-          <w:color w:val="333333"/>
           <w:sz w:val="21"/>
-          <w:szCs w:val="21"/>
         </w:rPr>
         <w:t>.</w:t>
       </w:r>
     </w:p>
     <w:p>
       <w:pPr>
-        <w:pStyle w:val="NormalWeb"/>
-        <w:divId w:val="1572227778"/>
-        <w:rPr>
-          <w:rFonts w:ascii="Helvetica Neue" w:hAnsi="Helvetica Neue"/>
-          <w:color w:val="333333"/>
+        <w:spacing w:after="120"/>
+        <w:divId w:val="608976669"/>
+        <w:rPr>
           <w:sz w:val="21"/>
-          <w:szCs w:val="21"/>
         </w:rPr>
       </w:pPr>
       <w:r>
         <w:rPr>
-          <w:rFonts w:ascii="Helvetica Neue" w:hAnsi="Helvetica Neue"/>
-          <w:color w:val="333333"/>
           <w:sz w:val="21"/>
-          <w:szCs w:val="21"/>
         </w:rPr>
         <w:t xml:space="preserve">The workhorse script is a </w:t>
       </w:r>
       <w:r>
         <w:rPr>
           <w:rStyle w:val="HTMLCode"/>
-          <w:sz w:val="19"/>
+          <w:sz w:val="16"/>
           <w:szCs w:val="19"/>
         </w:rPr>
         <w:t>makefile</w:t>
       </w:r>
       <w:r>
         <w:rPr>
-          <w:rFonts w:ascii="Helvetica Neue" w:hAnsi="Helvetica Neue"/>
-          <w:color w:val="333333"/>
           <w:sz w:val="21"/>
-          <w:szCs w:val="21"/>
         </w:rPr>
         <w:t xml:space="preserve">. Just change the variables to convert any </w:t>
       </w:r>
       <w:r>
         <w:rPr>
           <w:rStyle w:val="HTMLCode"/>
-          <w:sz w:val="19"/>
+          <w:sz w:val="16"/>
           <w:szCs w:val="19"/>
         </w:rPr>
         <w:t>Rmd</w:t>
       </w:r>
       <w:r>
         <w:rPr>
-          <w:rFonts w:ascii="Helvetica Neue" w:hAnsi="Helvetica Neue"/>
-          <w:color w:val="333333"/>
           <w:sz w:val="21"/>
-          <w:szCs w:val="21"/>
         </w:rPr>
         <w:t xml:space="preserve"> to </w:t>
       </w:r>
       <w:r>
         <w:rPr>
           <w:rStyle w:val="HTMLCode"/>
-          <w:sz w:val="19"/>
+          <w:sz w:val="16"/>
           <w:szCs w:val="19"/>
         </w:rPr>
         <w:t>docx</w:t>
       </w:r>
       <w:r>
         <w:rPr>
-          <w:rFonts w:ascii="Helvetica Neue" w:hAnsi="Helvetica Neue"/>
-          <w:color w:val="333333"/>
           <w:sz w:val="21"/>
-          <w:szCs w:val="21"/>
         </w:rPr>
         <w:t>. However, only clean (not standalone</w:t>
       </w:r>
       <w:r>
         <w:rPr>
-          <w:rFonts w:ascii="Helvetica Neue" w:hAnsi="Helvetica Neue"/>
-          <w:color w:val="333333"/>
           <w:sz w:val="21"/>
-          <w:szCs w:val="21"/>
         </w:rPr>
         <w:t xml:space="preserve">) </w:t>
       </w:r>
       <w:r>
         <w:rPr>
           <w:rStyle w:val="HTMLCode"/>
-          <w:sz w:val="19"/>
+          <w:sz w:val="16"/>
           <w:szCs w:val="19"/>
         </w:rPr>
         <w:t>html</w:t>
       </w:r>
       <w:r>
         <w:rPr>
-          <w:rFonts w:ascii="Helvetica Neue" w:hAnsi="Helvetica Neue"/>
-          <w:color w:val="333333"/>
           <w:sz w:val="21"/>
-          <w:szCs w:val="21"/>
         </w:rPr>
         <w:t xml:space="preserve"> files will fully convert. There are some caveats (outlined below) if you want to keep a standalone </w:t>
       </w:r>
       <w:r>
         <w:rPr>
           <w:rStyle w:val="HTMLCode"/>
-          <w:sz w:val="19"/>
+          <w:sz w:val="16"/>
           <w:szCs w:val="19"/>
         </w:rPr>
         <w:t>html</w:t>
       </w:r>
       <w:r>
         <w:rPr>
-          <w:rFonts w:ascii="Helvetica Neue" w:hAnsi="Helvetica Neue"/>
-          <w:color w:val="333333"/>
           <w:sz w:val="21"/>
-          <w:szCs w:val="21"/>
         </w:rPr>
         <w:t xml:space="preserve"> file.</w:t>
       </w:r>
     </w:p>
     <w:p>
       <w:pPr>
-        <w:pStyle w:val="NormalWeb"/>
-        <w:divId w:val="1572227778"/>
-        <w:rPr>
-          <w:rFonts w:ascii="Helvetica Neue" w:hAnsi="Helvetica Neue"/>
-          <w:color w:val="333333"/>
+        <w:spacing w:after="120"/>
+        <w:divId w:val="608976669"/>
+        <w:rPr>
           <w:sz w:val="21"/>
-          <w:szCs w:val="21"/>
         </w:rPr>
       </w:pPr>
       <w:r>
         <w:rPr>
-          <w:rFonts w:ascii="Helvetica Neue" w:hAnsi="Helvetica Neue"/>
-          <w:color w:val="333333"/>
           <w:sz w:val="21"/>
-          <w:szCs w:val="21"/>
         </w:rPr>
         <w:t xml:space="preserve">In this repo, the </w:t>
       </w:r>
       <w:r>
         <w:rPr>
           <w:rStyle w:val="HTMLCode"/>
-          <w:sz w:val="19"/>
+          <w:sz w:val="16"/>
           <w:szCs w:val="19"/>
         </w:rPr>
         <w:t>makefile</w:t>
       </w:r>
       <w:r>
         <w:rPr>
-          <w:rFonts w:ascii="Helvetica Neue" w:hAnsi="Helvetica Neue"/>
-          <w:color w:val="333333"/>
           <w:sz w:val="21"/>
-          <w:szCs w:val="21"/>
         </w:rPr>
         <w:t xml:space="preserve"> converts </w:t>
       </w:r>
       <w:r>
         <w:rPr>
           <w:rStyle w:val="HTMLCode"/>
-          <w:sz w:val="19"/>
+          <w:sz w:val="16"/>
           <w:szCs w:val="19"/>
         </w:rPr>
         <w:t>example.Rmd</w:t>
       </w:r>
       <w:r>
         <w:rPr>
-          <w:rFonts w:ascii="Helvetica Neue" w:hAnsi="Helvetica Neue"/>
-          <w:color w:val="333333"/>
           <w:sz w:val="21"/>
-          <w:szCs w:val="21"/>
         </w:rPr>
         <w:t xml:space="preserve"> to </w:t>
       </w:r>
       <w:r>
         <w:rPr>
           <w:rStyle w:val="HTMLCode"/>
-          <w:sz w:val="19"/>
+          <w:sz w:val="16"/>
           <w:szCs w:val="19"/>
         </w:rPr>
         <w:t>example.docx</w:t>
       </w:r>
       <w:r>
         <w:rPr>
-          <w:rFonts w:ascii="Helvetica Neue" w:hAnsi="Helvetica Neue"/>
-          <w:color w:val="333333"/>
           <w:sz w:val="21"/>
-          <w:szCs w:val="21"/>
         </w:rPr>
         <w:t>.</w:t>
       </w:r>
@@ -393,16 +336,18 @@
     <w:p>
       <w:pPr>
         <w:pStyle w:val="Heading2"/>
-        <w:divId w:val="1415784782"/>
+        <w:divId w:val="772288717"/>
         <w:rPr>
           <w:rFonts w:ascii="inherit" w:eastAsia="Times New Roman" w:hAnsi="inherit"/>
           <w:color w:val="333333"/>
+          <w:sz w:val="41"/>
         </w:rPr>
       </w:pPr>
       <w:r>
         <w:rPr>
           <w:rFonts w:eastAsia="Times New Roman"/>
           <w:color w:val="333333"/>
+          <w:sz w:val="40"/>
         </w:rPr>
         <w:t>The output files</w:t>
       </w:r>
@@ -414,18 +359,18 @@
           <w:numId w:val="1"/>
         </w:numPr>
         <w:spacing w:before="100" w:beforeAutospacing="1" w:after="100" w:afterAutospacing="1"/>
-        <w:divId w:val="1415784782"/>
+        <w:divId w:val="772288717"/>
         <w:rPr>
           <w:rFonts w:ascii="Helvetica Neue" w:eastAsia="Times New Roman" w:hAnsi="Helvetica Neue"/>
           <w:color w:val="333333"/>
-          <w:sz w:val="21"/>
+          <w:sz w:val="18"/>
           <w:szCs w:val="21"/>
         </w:rPr>
       </w:pPr>
       <w:r>
         <w:rPr>
           <w:rStyle w:val="HTMLCode"/>
-          <w:sz w:val="19"/>
+          <w:sz w:val="16"/>
           <w:szCs w:val="19"/>
         </w:rPr>
         <w:t>example.html</w:t>
@@ -438,18 +383,18 @@
           <w:numId w:val="1"/>
         </w:numPr>
         <w:spacing w:before="100" w:beforeAutospacing="1" w:after="100" w:afterAutospacing="1"/>
-        <w:divId w:val="1415784782"/>
+        <w:divId w:val="772288717"/>
         <w:rPr>
           <w:rFonts w:ascii="Helvetica Neue" w:eastAsia="Times New Roman" w:hAnsi="Helvetica Neue"/>
           <w:color w:val="333333"/>
-          <w:sz w:val="21"/>
+          <w:sz w:val="18"/>
           <w:szCs w:val="21"/>
         </w:rPr>
       </w:pPr>
       <w:r>
         <w:rPr>
           <w:rStyle w:val="HTMLCode"/>
-          <w:sz w:val="19"/>
+          <w:sz w:val="16"/>
           <w:szCs w:val="19"/>
         </w:rPr>
         <w:t>example.docx</w:t>
@@ -458,16 +403,18 @@
     <w:p>
       <w:pPr>
         <w:pStyle w:val="Heading2"/>
-        <w:divId w:val="1990204584"/>
+        <w:divId w:val="1082727321"/>
         <w:rPr>
           <w:rFonts w:ascii="inherit" w:eastAsia="Times New Roman" w:hAnsi="inherit"/>
           <w:color w:val="333333"/>
+          <w:sz w:val="41"/>
         </w:rPr>
       </w:pPr>
       <w:r>
         <w:rPr>
           <w:rFonts w:eastAsia="Times New Roman"/>
           <w:color w:val="333333"/>
+          <w:sz w:val="40"/>
         </w:rPr>
         <w:t>The main support file</w:t>
       </w:r>
@@ -479,18 +426,18 @@
           <w:numId w:val="2"/>
         </w:numPr>
         <w:spacing w:before="100" w:beforeAutospacing="1" w:after="100" w:afterAutospacing="1"/>
-        <w:divId w:val="1990204584"/>
+        <w:divId w:val="1082727321"/>
         <w:rPr>
           <w:rFonts w:ascii="Helvetica Neue" w:eastAsia="Times New Roman" w:hAnsi="Helvetica Neue"/>
           <w:color w:val="333333"/>
-          <w:sz w:val="21"/>
+          <w:sz w:val="18"/>
           <w:szCs w:val="21"/>
         </w:rPr>
       </w:pPr>
       <w:r>
         <w:rPr>
           <w:rStyle w:val="HTMLCode"/>
-          <w:sz w:val="19"/>
+          <w:sz w:val="16"/>
           <w:szCs w:val="19"/>
         </w:rPr>
         <w:t>html2docx</w:t>
@@ -498,7 +445,7 @@
       <w:r>
         <w:rPr>
           <w:rStyle w:val="HTMLCode"/>
-          <w:sz w:val="19"/>
+          <w:sz w:val="16"/>
           <w:szCs w:val="19"/>
         </w:rPr>
         <w:t>.sh</w:t>
@@ -506,89 +453,71 @@
     </w:p>
     <w:p>
       <w:pPr>
-        <w:pStyle w:val="NormalWeb"/>
-        <w:divId w:val="1990204584"/>
-        <w:rPr>
-          <w:rFonts w:ascii="Helvetica Neue" w:hAnsi="Helvetica Neue"/>
-          <w:color w:val="333333"/>
+        <w:spacing w:after="120"/>
+        <w:divId w:val="1082727321"/>
+        <w:rPr>
           <w:sz w:val="21"/>
-          <w:szCs w:val="21"/>
         </w:rPr>
       </w:pPr>
       <w:r>
         <w:rPr>
-          <w:rFonts w:ascii="Helvetica Neue" w:hAnsi="Helvetica Neue"/>
-          <w:color w:val="333333"/>
           <w:sz w:val="21"/>
-          <w:szCs w:val="21"/>
         </w:rPr>
         <w:t xml:space="preserve">The </w:t>
       </w:r>
       <w:r>
         <w:rPr>
           <w:rStyle w:val="HTMLCode"/>
-          <w:sz w:val="19"/>
+          <w:sz w:val="16"/>
           <w:szCs w:val="19"/>
         </w:rPr>
         <w:t>makefile</w:t>
       </w:r>
       <w:r>
         <w:rPr>
-          <w:rFonts w:ascii="Helvetica Neue" w:hAnsi="Helvetica Neue"/>
-          <w:color w:val="333333"/>
           <w:sz w:val="21"/>
-          <w:szCs w:val="21"/>
         </w:rPr>
         <w:t xml:space="preserve"> automatically downloads the </w:t>
       </w:r>
       <w:r>
         <w:rPr>
           <w:rStyle w:val="HTMLCode"/>
-          <w:sz w:val="19"/>
+          <w:sz w:val="16"/>
           <w:szCs w:val="19"/>
         </w:rPr>
         <w:t>html2docx.sh</w:t>
       </w:r>
       <w:r>
         <w:rPr>
-          <w:rFonts w:ascii="Helvetica Neue" w:hAnsi="Helvetica Neue"/>
-          <w:color w:val="333333"/>
           <w:sz w:val="21"/>
-          <w:szCs w:val="21"/>
         </w:rPr>
         <w:t xml:space="preserve"> conversion script using </w:t>
       </w:r>
       <w:r>
         <w:rPr>
           <w:rStyle w:val="HTMLCode"/>
-          <w:sz w:val="19"/>
+          <w:sz w:val="16"/>
           <w:szCs w:val="19"/>
         </w:rPr>
         <w:t>wget</w:t>
       </w:r>
       <w:r>
         <w:rPr>
-          <w:rFonts w:ascii="Helvetica Neue" w:hAnsi="Helvetica Neue"/>
-          <w:color w:val="333333"/>
           <w:sz w:val="21"/>
-          <w:szCs w:val="21"/>
         </w:rPr>
         <w:t xml:space="preserve"> if it’s missing. (Requires unix command-line tool </w:t>
       </w:r>
       <w:r>
         <w:rPr>
           <w:rStyle w:val="HTMLCode"/>
-          <w:sz w:val="19"/>
+          <w:sz w:val="16"/>
           <w:szCs w:val="19"/>
         </w:rPr>
         <w:t>wget</w:t>
       </w:r>
       <w:r>
         <w:rPr>
-          <w:rFonts w:ascii="Helvetica Neue" w:hAnsi="Helvetica Neue"/>
-          <w:color w:val="333333"/>
           <w:sz w:val="21"/>
-          <w:szCs w:val="21"/>
         </w:rPr>
         <w:t xml:space="preserve"> to download if missing.)</w:t>
       </w:r>
@@ -596,16 +525,18 @@
     <w:p>
       <w:pPr>
         <w:pStyle w:val="Heading2"/>
-        <w:divId w:val="83453598"/>
+        <w:divId w:val="1609042275"/>
         <w:rPr>
           <w:rFonts w:ascii="inherit" w:eastAsia="Times New Roman" w:hAnsi="inherit"/>
           <w:color w:val="333333"/>
+          <w:sz w:val="41"/>
         </w:rPr>
       </w:pPr>
       <w:r>
         <w:rPr>
           <w:rFonts w:eastAsia="Times New Roman"/>
           <w:color w:val="333333"/>
+          <w:sz w:val="40"/>
         </w:rPr>
         <w:t>Optional support files</w:t>
       </w:r>
@@ -617,18 +548,18 @@
           <w:numId w:val="3"/>
         </w:numPr>
         <w:spacing w:before="100" w:beforeAutospacing="1" w:after="100" w:afterAutospacing="1"/>
-        <w:divId w:val="83453598"/>
+        <w:divId w:val="1609042275"/>
         <w:rPr>
           <w:rFonts w:ascii="Helvetica Neue" w:eastAsia="Times New Roman" w:hAnsi="Helvetica Neue"/>
           <w:color w:val="333333"/>
-          <w:sz w:val="21"/>
+          <w:sz w:val="18"/>
           <w:szCs w:val="21"/>
         </w:rPr>
       </w:pPr>
       <w:r>
         <w:rPr>
           <w:rStyle w:val="HTMLCode"/>
-          <w:sz w:val="19"/>
+          <w:sz w:val="16"/>
           <w:szCs w:val="19"/>
         </w:rPr>
         <w:t>chicago-author-date.csl</w:t>
@@ -641,18 +572,18 @@
           <w:numId w:val="3"/>
         </w:numPr>
         <w:spacing w:before="100" w:beforeAutospacing="1" w:after="100" w:afterAutospacing="1"/>
-        <w:divId w:val="83453598"/>
+        <w:divId w:val="1609042275"/>
         <w:rPr>
           <w:rFonts w:ascii="Helvetica Neue" w:eastAsia="Times New Roman" w:hAnsi="Helvetica Neue"/>
           <w:color w:val="333333"/>
-          <w:sz w:val="21"/>
+          <w:sz w:val="18"/>
           <w:szCs w:val="21"/>
         </w:rPr>
       </w:pPr>
       <w:r>
         <w:rPr>
           <w:rStyle w:val="HTMLCode"/>
-          <w:sz w:val="19"/>
+          <w:sz w:val="16"/>
           <w:szCs w:val="19"/>
         </w:rPr>
         <w:t>bibliography.bib</w:t>
@@ -660,47 +591,35 @@
     </w:p>
     <w:p>
       <w:pPr>
-        <w:pStyle w:val="NormalWeb"/>
-        <w:divId w:val="83453598"/>
-        <w:rPr>
-          <w:rFonts w:ascii="Helvetica Neue" w:hAnsi="Helvetica Neue"/>
-          <w:color w:val="333333"/>
+        <w:spacing w:after="120"/>
+        <w:divId w:val="1609042275"/>
+        <w:rPr>
           <w:sz w:val="21"/>
-          <w:szCs w:val="21"/>
         </w:rPr>
       </w:pPr>
       <w:r>
         <w:rPr>
-          <w:rFonts w:ascii="Helvetica Neue" w:hAnsi="Helvetica Neue"/>
-          <w:color w:val="333333"/>
           <w:sz w:val="21"/>
-          <w:szCs w:val="21"/>
         </w:rPr>
         <w:t>These files are listed to</w:t>
       </w:r>
       <w:r>
         <w:rPr>
-          <w:rFonts w:ascii="Helvetica Neue" w:hAnsi="Helvetica Neue"/>
-          <w:color w:val="333333"/>
           <w:sz w:val="21"/>
-          <w:szCs w:val="21"/>
         </w:rPr>
         <w:t xml:space="preserve"> show that folks can cite references (useful for academics). To learn more about these RMarkdown </w:t>
       </w:r>
       <w:r>
         <w:rPr>
           <w:rStyle w:val="HTMLCode"/>
-          <w:sz w:val="19"/>
+          <w:sz w:val="16"/>
           <w:szCs w:val="19"/>
         </w:rPr>
         <w:t>yaml</w:t>
       </w:r>
       <w:r>
         <w:rPr>
-          <w:rFonts w:ascii="Helvetica Neue" w:hAnsi="Helvetica Neue"/>
-          <w:color w:val="333333"/>
           <w:sz w:val="21"/>
-          <w:szCs w:val="21"/>
         </w:rPr>
         <w:t xml:space="preserve"> options, see this </w:t>
       </w:r>
@@ -709,7 +628,7 @@
           <w:rPr>
             <w:rStyle w:val="Hyperlink"/>
             <w:rFonts w:ascii="Helvetica Neue" w:hAnsi="Helvetica Neue"/>
-            <w:sz w:val="21"/>
+            <w:sz w:val="18"/>
             <w:szCs w:val="21"/>
           </w:rPr>
           <w:t>RStudio post</w:t>
@@ -717,10 +636,7 @@
       </w:hyperlink>
       <w:r>
         <w:rPr>
-          <w:rFonts w:ascii="Helvetica Neue" w:hAnsi="Helvetica Neue"/>
-          <w:color w:val="333333"/>
           <w:sz w:val="21"/>
-          <w:szCs w:val="21"/>
         </w:rPr>
         <w:t>.</w:t>
       </w:r>
@@ -728,16 +644,18 @@
     <w:p>
       <w:pPr>
         <w:pStyle w:val="Heading1"/>
-        <w:divId w:val="2044860185"/>
+        <w:divId w:val="593592084"/>
         <w:rPr>
           <w:rFonts w:ascii="inherit" w:eastAsia="Times New Roman" w:hAnsi="inherit"/>
           <w:color w:val="333333"/>
+          <w:sz w:val="47"/>
         </w:rPr>
       </w:pPr>
       <w:r>
         <w:rPr>
           <w:rFonts w:eastAsia="Times New Roman"/>
           <w:color w:val="333333"/>
+          <w:sz w:val="44"/>
         </w:rPr>
         <w:t>Requirements</w:t>
       </w:r>
@@ -749,11 +667,11 @@
           <w:numId w:val="4"/>
         </w:numPr>
         <w:spacing w:before="100" w:beforeAutospacing="1" w:after="100" w:afterAutospacing="1"/>
-        <w:divId w:val="2044860185"/>
+        <w:divId w:val="593592084"/>
         <w:rPr>
           <w:rFonts w:ascii="Helvetica Neue" w:eastAsia="Times New Roman" w:hAnsi="Helvetica Neue"/>
           <w:color w:val="333333"/>
-          <w:sz w:val="21"/>
+          <w:sz w:val="18"/>
           <w:szCs w:val="21"/>
         </w:rPr>
       </w:pPr>
@@ -761,16 +679,15 @@
         <w:rPr>
           <w:rFonts w:ascii="Helvetica Neue" w:eastAsia="Times New Roman" w:hAnsi="Helvetica Neue"/>
           <w:color w:val="333333"/>
-          <w:sz w:val="21"/>
+          <w:sz w:val="18"/>
           <w:szCs w:val="21"/>
         </w:rPr>
-        <w:lastRenderedPageBreak/>
         <w:t xml:space="preserve">Microsoft Word for Mac in your Applications folder. This has been built and testing using Microsfot Word for Mac, Version </w:t>
       </w:r>
       <w:r>
         <w:rPr>
           <w:rStyle w:val="HTMLCode"/>
-          <w:sz w:val="19"/>
+          <w:sz w:val="16"/>
           <w:szCs w:val="19"/>
         </w:rPr>
         <w:t>15.20</w:t>
@@ -779,7 +696,7 @@
         <w:rPr>
           <w:rFonts w:ascii="Helvetica Neue" w:eastAsia="Times New Roman" w:hAnsi="Helvetica Neue"/>
           <w:color w:val="333333"/>
-          <w:sz w:val="21"/>
+          <w:sz w:val="18"/>
           <w:szCs w:val="21"/>
         </w:rPr>
         <w:t>.</w:t>
@@ -792,18 +709,18 @@
           <w:numId w:val="4"/>
         </w:numPr>
         <w:spacing w:before="100" w:beforeAutospacing="1" w:after="100" w:afterAutospacing="1"/>
-        <w:divId w:val="2044860185"/>
+        <w:divId w:val="593592084"/>
         <w:rPr>
           <w:rFonts w:ascii="Helvetica Neue" w:eastAsia="Times New Roman" w:hAnsi="Helvetica Neue"/>
           <w:color w:val="333333"/>
-          <w:sz w:val="21"/>
+          <w:sz w:val="18"/>
           <w:szCs w:val="21"/>
         </w:rPr>
       </w:pPr>
       <w:r>
         <w:rPr>
           <w:rStyle w:val="HTMLCode"/>
-          <w:sz w:val="19"/>
+          <w:sz w:val="16"/>
           <w:szCs w:val="19"/>
         </w:rPr>
         <w:t>R</w:t>
@@ -812,7 +729,7 @@
         <w:rPr>
           <w:rFonts w:ascii="Helvetica Neue" w:eastAsia="Times New Roman" w:hAnsi="Helvetica Neue"/>
           <w:color w:val="333333"/>
-          <w:sz w:val="21"/>
+          <w:sz w:val="18"/>
           <w:szCs w:val="21"/>
         </w:rPr>
         <w:t xml:space="preserve"> with packages </w:t>
@@ -820,7 +737,7 @@
       <w:r>
         <w:rPr>
           <w:rStyle w:val="HTMLCode"/>
-          <w:sz w:val="19"/>
+          <w:sz w:val="16"/>
           <w:szCs w:val="19"/>
         </w:rPr>
         <w:t>rmarkdown</w:t>
@@ -829,7 +746,7 @@
         <w:rPr>
           <w:rFonts w:ascii="Helvetica Neue" w:eastAsia="Times New Roman" w:hAnsi="Helvetica Neue"/>
           <w:color w:val="333333"/>
-          <w:sz w:val="21"/>
+          <w:sz w:val="18"/>
           <w:szCs w:val="21"/>
         </w:rPr>
         <w:t xml:space="preserve"> and </w:t>
@@ -837,7 +754,7 @@
       <w:r>
         <w:rPr>
           <w:rStyle w:val="HTMLCode"/>
-          <w:sz w:val="19"/>
+          <w:sz w:val="16"/>
           <w:szCs w:val="19"/>
         </w:rPr>
         <w:t>knitr</w:t>
@@ -846,7 +763,7 @@
         <w:rPr>
           <w:rFonts w:ascii="Helvetica Neue" w:eastAsia="Times New Roman" w:hAnsi="Helvetica Neue"/>
           <w:color w:val="333333"/>
-          <w:sz w:val="21"/>
+          <w:sz w:val="18"/>
           <w:szCs w:val="21"/>
         </w:rPr>
         <w:t>.</w:t>
@@ -859,11 +776,11 @@
           <w:numId w:val="4"/>
         </w:numPr>
         <w:spacing w:before="100" w:beforeAutospacing="1" w:after="100" w:afterAutospacing="1"/>
-        <w:divId w:val="2044860185"/>
+        <w:divId w:val="593592084"/>
         <w:rPr>
           <w:rFonts w:ascii="Helvetica Neue" w:eastAsia="Times New Roman" w:hAnsi="Helvetica Neue"/>
           <w:color w:val="333333"/>
-          <w:sz w:val="21"/>
+          <w:sz w:val="18"/>
           <w:szCs w:val="21"/>
         </w:rPr>
       </w:pPr>
@@ -871,7 +788,7 @@
         <w:rPr>
           <w:rFonts w:ascii="Helvetica Neue" w:eastAsia="Times New Roman" w:hAnsi="Helvetica Neue"/>
           <w:color w:val="333333"/>
-          <w:sz w:val="21"/>
+          <w:sz w:val="18"/>
           <w:szCs w:val="21"/>
         </w:rPr>
         <w:t>An understanding of how to use GNU Make and terminal commands.</w:t>
@@ -880,156 +797,132 @@
     <w:p>
       <w:pPr>
         <w:pStyle w:val="Heading1"/>
-        <w:divId w:val="1440833288"/>
+        <w:divId w:val="1558083235"/>
         <w:rPr>
           <w:rFonts w:ascii="inherit" w:eastAsia="Times New Roman" w:hAnsi="inherit"/>
           <w:color w:val="333333"/>
+          <w:sz w:val="47"/>
         </w:rPr>
       </w:pPr>
       <w:r>
         <w:rPr>
           <w:rFonts w:eastAsia="Times New Roman"/>
           <w:color w:val="333333"/>
-        </w:rPr>
+          <w:sz w:val="44"/>
+        </w:rPr>
+        <w:lastRenderedPageBreak/>
         <w:t>How to Use</w:t>
       </w:r>
     </w:p>
     <w:p>
       <w:pPr>
-        <w:pStyle w:val="NormalWeb"/>
-        <w:divId w:val="1440833288"/>
-        <w:rPr>
-          <w:rFonts w:ascii="Helvetica Neue" w:hAnsi="Helvetica Neue"/>
-          <w:color w:val="333333"/>
+        <w:spacing w:after="120"/>
+        <w:divId w:val="1558083235"/>
+        <w:rPr>
           <w:sz w:val="21"/>
-          <w:szCs w:val="21"/>
         </w:rPr>
       </w:pPr>
       <w:r>
         <w:rPr>
-          <w:rFonts w:ascii="Helvetica Neue" w:hAnsi="Helvetica Neue"/>
-          <w:color w:val="333333"/>
           <w:sz w:val="21"/>
-          <w:szCs w:val="21"/>
         </w:rPr>
         <w:t xml:space="preserve">There are two options for going from </w:t>
       </w:r>
       <w:r>
         <w:rPr>
           <w:rStyle w:val="HTMLCode"/>
-          <w:sz w:val="19"/>
+          <w:sz w:val="16"/>
           <w:szCs w:val="19"/>
         </w:rPr>
         <w:t>Rmd</w:t>
       </w:r>
       <w:r>
         <w:rPr>
-          <w:rFonts w:ascii="Helvetica Neue" w:hAnsi="Helvetica Neue"/>
-          <w:color w:val="333333"/>
           <w:sz w:val="21"/>
-          <w:szCs w:val="21"/>
         </w:rPr>
         <w:t xml:space="preserve"> to </w:t>
       </w:r>
       <w:r>
         <w:rPr>
           <w:rStyle w:val="HTMLCode"/>
-          <w:sz w:val="19"/>
+          <w:sz w:val="16"/>
           <w:szCs w:val="19"/>
         </w:rPr>
         <w:t>docx</w:t>
       </w:r>
       <w:r>
         <w:rPr>
-          <w:rFonts w:ascii="Helvetica Neue" w:hAnsi="Helvetica Neue"/>
-          <w:color w:val="333333"/>
           <w:sz w:val="21"/>
-          <w:szCs w:val="21"/>
         </w:rPr>
         <w:t xml:space="preserve">. The first </w:t>
       </w:r>
       <w:r>
         <w:rPr>
           <w:rStyle w:val="HTMLCode"/>
-          <w:sz w:val="19"/>
+          <w:sz w:val="16"/>
           <w:szCs w:val="19"/>
         </w:rPr>
         <w:t>make</w:t>
       </w:r>
       <w:r>
         <w:rPr>
-          <w:rFonts w:ascii="Helvetica Neue" w:hAnsi="Helvetica Neue"/>
-          <w:color w:val="333333"/>
           <w:sz w:val="21"/>
-          <w:szCs w:val="21"/>
         </w:rPr>
         <w:t xml:space="preserve"> option is </w:t>
       </w:r>
       <w:r>
         <w:rPr>
           <w:rStyle w:val="HTMLCode"/>
-          <w:sz w:val="19"/>
+          <w:sz w:val="16"/>
           <w:szCs w:val="19"/>
         </w:rPr>
         <w:t>all</w:t>
       </w:r>
       <w:r>
         <w:rPr>
-          <w:rFonts w:ascii="Helvetica Neue" w:hAnsi="Helvetica Neue"/>
-          <w:color w:val="333333"/>
           <w:sz w:val="21"/>
-          <w:szCs w:val="21"/>
         </w:rPr>
         <w:t xml:space="preserve"> and the second is </w:t>
       </w:r>
       <w:r>
         <w:rPr>
           <w:rStyle w:val="HTMLCode"/>
-          <w:sz w:val="19"/>
+          <w:sz w:val="16"/>
           <w:szCs w:val="19"/>
         </w:rPr>
         <w:t>alt</w:t>
       </w:r>
       <w:r>
         <w:rPr>
-          <w:rFonts w:ascii="Helvetica Neue" w:hAnsi="Helvetica Neue"/>
-          <w:color w:val="333333"/>
           <w:sz w:val="21"/>
-          <w:szCs w:val="21"/>
         </w:rPr>
         <w:t xml:space="preserve">. But before anything, make sure the </w:t>
       </w:r>
       <w:r>
         <w:rPr>
           <w:rStyle w:val="HTMLCode"/>
-          <w:sz w:val="19"/>
+          <w:sz w:val="16"/>
           <w:szCs w:val="19"/>
         </w:rPr>
         <w:t>makefile</w:t>
       </w:r>
       <w:r>
         <w:rPr>
-          <w:rFonts w:ascii="Helvetica Neue" w:hAnsi="Helvetica Neue"/>
-          <w:color w:val="333333"/>
           <w:sz w:val="21"/>
-          <w:szCs w:val="21"/>
         </w:rPr>
         <w:t xml:space="preserve"> variables are set up accordingly. Simply change the </w:t>
       </w:r>
       <w:r>
         <w:rPr>
           <w:rStyle w:val="HTMLCode"/>
-          <w:sz w:val="19"/>
+          <w:sz w:val="16"/>
           <w:szCs w:val="19"/>
         </w:rPr>
         <w:t>RMD_NAME</w:t>
       </w:r>
       <w:r>
         <w:rPr>
-          <w:rFonts w:ascii="Helvetica Neue" w:hAnsi="Helvetica Neue"/>
-          <w:color w:val="333333"/>
           <w:sz w:val="21"/>
-          <w:szCs w:val="21"/>
         </w:rPr>
         <w:t xml:space="preserve"> variable to suite your needs:</w:t>
       </w:r>
@@ -1037,12 +930,15 @@
     <w:p>
       <w:pPr>
         <w:pStyle w:val="HTMLPreformatted"/>
-        <w:divId w:val="1440833288"/>
+        <w:divId w:val="1558083235"/>
+        <w:rPr>
+          <w:sz w:val="16"/>
+        </w:rPr>
       </w:pPr>
       <w:r>
         <w:rPr>
           <w:color w:val="C7254E"/>
-          <w:sz w:val="18"/>
+          <w:sz w:val="15"/>
           <w:szCs w:val="18"/>
         </w:rPr>
         <w:t>RMD_NAME = example.</w:t>
@@ -1050,7 +946,7 @@
       <w:r>
         <w:rPr>
           <w:color w:val="C7254E"/>
-          <w:sz w:val="18"/>
+          <w:sz w:val="15"/>
           <w:szCs w:val="18"/>
         </w:rPr>
         <w:t>Rmd</w:t>
@@ -1058,55 +954,43 @@
     </w:p>
     <w:p>
       <w:pPr>
-        <w:pStyle w:val="NormalWeb"/>
-        <w:divId w:val="1440833288"/>
-        <w:rPr>
-          <w:rFonts w:ascii="Helvetica Neue" w:hAnsi="Helvetica Neue"/>
-          <w:color w:val="333333"/>
+        <w:spacing w:after="120"/>
+        <w:divId w:val="1558083235"/>
+        <w:rPr>
           <w:sz w:val="21"/>
-          <w:szCs w:val="21"/>
         </w:rPr>
       </w:pPr>
       <w:r>
         <w:rPr>
-          <w:rFonts w:ascii="Helvetica Neue" w:hAnsi="Helvetica Neue"/>
-          <w:color w:val="333333"/>
           <w:sz w:val="21"/>
-          <w:szCs w:val="21"/>
         </w:rPr>
         <w:t xml:space="preserve">In this case, the </w:t>
       </w:r>
       <w:r>
         <w:rPr>
           <w:rStyle w:val="HTMLCode"/>
-          <w:sz w:val="19"/>
+          <w:sz w:val="16"/>
           <w:szCs w:val="19"/>
         </w:rPr>
         <w:t>Rmd</w:t>
       </w:r>
       <w:r>
         <w:rPr>
-          <w:rFonts w:ascii="Helvetica Neue" w:hAnsi="Helvetica Neue"/>
-          <w:color w:val="333333"/>
           <w:sz w:val="21"/>
-          <w:szCs w:val="21"/>
         </w:rPr>
         <w:t xml:space="preserve"> file of interest is </w:t>
       </w:r>
       <w:r>
         <w:rPr>
           <w:rStyle w:val="HTMLCode"/>
-          <w:sz w:val="19"/>
+          <w:sz w:val="16"/>
           <w:szCs w:val="19"/>
         </w:rPr>
         <w:t>example.Rmd</w:t>
       </w:r>
       <w:r>
         <w:rPr>
-          <w:rFonts w:ascii="Helvetica Neue" w:hAnsi="Helvetica Neue"/>
-          <w:color w:val="333333"/>
           <w:sz w:val="21"/>
-          <w:szCs w:val="21"/>
         </w:rPr>
         <w:t>.</w:t>
       </w:r>
@@ -1114,23 +998,25 @@
     <w:p>
       <w:pPr>
         <w:pStyle w:val="Heading2"/>
-        <w:divId w:val="589317918"/>
+        <w:divId w:val="1271282970"/>
         <w:rPr>
           <w:rFonts w:ascii="inherit" w:eastAsia="Times New Roman" w:hAnsi="inherit"/>
           <w:color w:val="333333"/>
+          <w:sz w:val="41"/>
         </w:rPr>
       </w:pPr>
       <w:r>
         <w:rPr>
           <w:rFonts w:eastAsia="Times New Roman"/>
           <w:color w:val="333333"/>
+          <w:sz w:val="40"/>
         </w:rPr>
         <w:t xml:space="preserve">Option 1: </w:t>
       </w:r>
       <w:r>
         <w:rPr>
           <w:rStyle w:val="HTMLCode"/>
-          <w:sz w:val="41"/>
+          <w:sz w:val="36"/>
           <w:szCs w:val="41"/>
         </w:rPr>
         <w:t>all</w:t>
@@ -1138,21 +1024,15 @@
     </w:p>
     <w:p>
       <w:pPr>
-        <w:pStyle w:val="NormalWeb"/>
-        <w:divId w:val="589317918"/>
-        <w:rPr>
-          <w:rFonts w:ascii="Helvetica Neue" w:hAnsi="Helvetica Neue"/>
-          <w:color w:val="333333"/>
+        <w:spacing w:after="120"/>
+        <w:divId w:val="1271282970"/>
+        <w:rPr>
           <w:sz w:val="21"/>
-          <w:szCs w:val="21"/>
         </w:rPr>
       </w:pPr>
       <w:r>
         <w:rPr>
-          <w:rFonts w:ascii="Helvetica Neue" w:hAnsi="Helvetica Neue"/>
-          <w:color w:val="333333"/>
           <w:sz w:val="21"/>
-          <w:szCs w:val="21"/>
         </w:rPr>
         <w:t>Simply run</w:t>
       </w:r>
@@ -1160,12 +1040,15 @@
     <w:p>
       <w:pPr>
         <w:pStyle w:val="HTMLPreformatted"/>
-        <w:divId w:val="589317918"/>
+        <w:divId w:val="1271282970"/>
+        <w:rPr>
+          <w:sz w:val="16"/>
+        </w:rPr>
       </w:pPr>
       <w:r>
         <w:rPr>
           <w:color w:val="C7254E"/>
-          <w:sz w:val="18"/>
+          <w:sz w:val="15"/>
           <w:szCs w:val="18"/>
         </w:rPr>
         <w:t>make all</w:t>
@@ -1173,110 +1056,86 @@
     </w:p>
     <w:p>
       <w:pPr>
-        <w:pStyle w:val="NormalWeb"/>
-        <w:divId w:val="589317918"/>
-        <w:rPr>
-          <w:rFonts w:ascii="Helvetica Neue" w:hAnsi="Helvetica Neue"/>
-          <w:color w:val="333333"/>
+        <w:spacing w:after="120"/>
+        <w:divId w:val="1271282970"/>
+        <w:rPr>
           <w:sz w:val="21"/>
-          <w:szCs w:val="21"/>
         </w:rPr>
       </w:pPr>
       <w:r>
         <w:rPr>
-          <w:rFonts w:ascii="Helvetica Neue" w:hAnsi="Helvetica Neue"/>
-          <w:color w:val="333333"/>
           <w:sz w:val="21"/>
-          <w:szCs w:val="21"/>
         </w:rPr>
         <w:t xml:space="preserve">Although one can knit an </w:t>
       </w:r>
       <w:r>
         <w:rPr>
           <w:rStyle w:val="HTMLCode"/>
-          <w:sz w:val="19"/>
+          <w:sz w:val="16"/>
           <w:szCs w:val="19"/>
         </w:rPr>
         <w:t>html</w:t>
       </w:r>
       <w:r>
         <w:rPr>
-          <w:rFonts w:ascii="Helvetica Neue" w:hAnsi="Helvetica Neue"/>
-          <w:color w:val="333333"/>
           <w:sz w:val="21"/>
-          <w:szCs w:val="21"/>
         </w:rPr>
         <w:t xml:space="preserve"> file from a </w:t>
       </w:r>
       <w:r>
         <w:rPr>
           <w:rStyle w:val="HTMLCode"/>
-          <w:sz w:val="19"/>
+          <w:sz w:val="16"/>
           <w:szCs w:val="19"/>
         </w:rPr>
         <w:t>Rmd</w:t>
       </w:r>
       <w:r>
         <w:rPr>
-          <w:rFonts w:ascii="Helvetica Neue" w:hAnsi="Helvetica Neue"/>
-          <w:color w:val="333333"/>
           <w:sz w:val="21"/>
-          <w:szCs w:val="21"/>
         </w:rPr>
         <w:t xml:space="preserve"> file—letting knitr run the </w:t>
       </w:r>
       <w:r>
         <w:rPr>
           <w:rStyle w:val="HTMLCode"/>
-          <w:sz w:val="19"/>
+          <w:sz w:val="16"/>
           <w:szCs w:val="19"/>
         </w:rPr>
         <w:t>pandoc</w:t>
       </w:r>
       <w:r>
         <w:rPr>
-          <w:rFonts w:ascii="Helvetica Neue" w:hAnsi="Helvetica Neue"/>
-          <w:color w:val="333333"/>
           <w:sz w:val="21"/>
-          <w:szCs w:val="21"/>
         </w:rPr>
         <w:t xml:space="preserve"> step—there is a caveat.</w:t>
       </w:r>
     </w:p>
     <w:p>
       <w:pPr>
-        <w:pStyle w:val="NormalWeb"/>
-        <w:divId w:val="997802466"/>
-        <w:rPr>
-          <w:rFonts w:ascii="Helvetica Neue" w:hAnsi="Helvetica Neue"/>
-          <w:color w:val="333333"/>
-          <w:sz w:val="26"/>
-          <w:szCs w:val="26"/>
+        <w:spacing w:after="120"/>
+        <w:divId w:val="1159076931"/>
+        <w:rPr>
+          <w:sz w:val="21"/>
         </w:rPr>
       </w:pPr>
       <w:r>
         <w:rPr>
-          <w:rFonts w:ascii="Helvetica Neue" w:hAnsi="Helvetica Neue"/>
-          <w:color w:val="333333"/>
-          <w:sz w:val="26"/>
-          <w:szCs w:val="26"/>
+          <w:sz w:val="21"/>
         </w:rPr>
         <w:t xml:space="preserve">output options </w:t>
       </w:r>
       <w:r>
         <w:rPr>
           <w:rStyle w:val="HTMLCode"/>
-          <w:sz w:val="23"/>
+          <w:sz w:val="21"/>
           <w:szCs w:val="23"/>
         </w:rPr>
         <w:t>self_contained</w:t>
       </w:r>
       <w:r>
         <w:rPr>
-          <w:rFonts w:ascii="Helvetica Neue" w:hAnsi="Helvetica Neue"/>
-          <w:color w:val="333333"/>
-          <w:sz w:val="26"/>
-          <w:szCs w:val="26"/>
+          <w:sz w:val="21"/>
         </w:rPr>
         <w:t xml:space="preserve"> </w:t>
       </w:r>
@@ -1285,102 +1144,84 @@
           <w:rStyle w:val="Strong"/>
           <w:rFonts w:ascii="Helvetica Neue" w:hAnsi="Helvetica Neue"/>
           <w:color w:val="333333"/>
-          <w:sz w:val="26"/>
+          <w:sz w:val="22"/>
           <w:szCs w:val="26"/>
         </w:rPr>
         <w:t>must</w:t>
       </w:r>
       <w:r>
         <w:rPr>
-          <w:rFonts w:ascii="Helvetica Neue" w:hAnsi="Helvetica Neue"/>
-          <w:color w:val="333333"/>
-          <w:sz w:val="26"/>
-          <w:szCs w:val="26"/>
+          <w:sz w:val="21"/>
         </w:rPr>
         <w:t xml:space="preserve"> be </w:t>
       </w:r>
       <w:r>
         <w:rPr>
           <w:rStyle w:val="HTMLCode"/>
-          <w:sz w:val="23"/>
+          <w:sz w:val="21"/>
           <w:szCs w:val="23"/>
         </w:rPr>
         <w:t>FALSE</w:t>
       </w:r>
       <w:r>
         <w:rPr>
-          <w:rFonts w:ascii="Helvetica Neue" w:hAnsi="Helvetica Neue"/>
-          <w:color w:val="333333"/>
-          <w:sz w:val="26"/>
-          <w:szCs w:val="26"/>
+          <w:sz w:val="21"/>
         </w:rPr>
         <w:t xml:space="preserve">. Otherwise, Microsoft Word will crash during the </w:t>
       </w:r>
       <w:r>
         <w:rPr>
           <w:rStyle w:val="HTMLCode"/>
-          <w:sz w:val="23"/>
+          <w:sz w:val="21"/>
           <w:szCs w:val="23"/>
         </w:rPr>
         <w:t>html</w:t>
       </w:r>
       <w:r>
         <w:rPr>
-          <w:rFonts w:ascii="Helvetica Neue" w:hAnsi="Helvetica Neue"/>
-          <w:color w:val="333333"/>
-          <w:sz w:val="26"/>
-          <w:szCs w:val="26"/>
+          <w:sz w:val="21"/>
         </w:rPr>
         <w:t xml:space="preserve"> to </w:t>
       </w:r>
       <w:r>
         <w:rPr>
           <w:rStyle w:val="HTMLCode"/>
-          <w:sz w:val="23"/>
+          <w:sz w:val="21"/>
           <w:szCs w:val="23"/>
         </w:rPr>
         <w:t>docx</w:t>
       </w:r>
       <w:r>
         <w:rPr>
-          <w:rFonts w:ascii="Helvetica Neue" w:hAnsi="Helvetica Neue"/>
-          <w:color w:val="333333"/>
-          <w:sz w:val="26"/>
-          <w:szCs w:val="26"/>
+          <w:sz w:val="21"/>
         </w:rPr>
         <w:t xml:space="preserve"> conversion. Keep in mind that this is the default option for </w:t>
       </w:r>
       <w:r>
         <w:rPr>
           <w:rStyle w:val="HTMLCode"/>
-          <w:sz w:val="23"/>
+          <w:sz w:val="21"/>
           <w:szCs w:val="23"/>
         </w:rPr>
         <w:t>rmarkdown</w:t>
       </w:r>
       <w:r>
         <w:rPr>
-          <w:rFonts w:ascii="Helvetica Neue" w:hAnsi="Helvetica Neue"/>
-          <w:color w:val="333333"/>
-          <w:sz w:val="26"/>
-          <w:szCs w:val="26"/>
+          <w:sz w:val="21"/>
         </w:rPr>
         <w:t xml:space="preserve">. But I force it to be true in the </w:t>
       </w:r>
       <w:r>
         <w:rPr>
           <w:rStyle w:val="HTMLCode"/>
-          <w:sz w:val="23"/>
+          <w:sz w:val="21"/>
           <w:szCs w:val="23"/>
         </w:rPr>
         <w:t>makefile</w:t>
       </w:r>
       <w:r>
         <w:rPr>
-          <w:rFonts w:ascii="Helvetica Neue" w:hAnsi="Helvetica Neue"/>
-          <w:color w:val="333333"/>
-          <w:sz w:val="26"/>
-          <w:szCs w:val="26"/>
+          <w:sz w:val="21"/>
         </w:rPr>
         <w:t>.</w:t>
       </w:r>
@@ -1388,23 +1229,25 @@
     <w:p>
       <w:pPr>
         <w:pStyle w:val="Heading2"/>
-        <w:divId w:val="1994749002"/>
+        <w:divId w:val="528370449"/>
         <w:rPr>
           <w:rFonts w:ascii="inherit" w:eastAsia="Times New Roman" w:hAnsi="inherit"/>
           <w:color w:val="333333"/>
+          <w:sz w:val="41"/>
         </w:rPr>
       </w:pPr>
       <w:r>
         <w:rPr>
           <w:rFonts w:eastAsia="Times New Roman"/>
           <w:color w:val="333333"/>
+          <w:sz w:val="40"/>
         </w:rPr>
         <w:t xml:space="preserve">Option 2: </w:t>
       </w:r>
       <w:r>
         <w:rPr>
           <w:rStyle w:val="HTMLCode"/>
-          <w:sz w:val="41"/>
+          <w:sz w:val="36"/>
           <w:szCs w:val="41"/>
         </w:rPr>
         <w:t>alt</w:t>
@@ -1412,119 +1255,92 @@
     </w:p>
     <w:p>
       <w:pPr>
-        <w:pStyle w:val="NormalWeb"/>
-        <w:divId w:val="1994749002"/>
-        <w:rPr>
-          <w:rFonts w:ascii="Helvetica Neue" w:hAnsi="Helvetica Neue"/>
-          <w:color w:val="333333"/>
+        <w:spacing w:after="120"/>
+        <w:divId w:val="528370449"/>
+        <w:rPr>
           <w:sz w:val="21"/>
-          <w:szCs w:val="21"/>
         </w:rPr>
       </w:pPr>
       <w:r>
         <w:rPr>
-          <w:rFonts w:ascii="Helvetica Neue" w:hAnsi="Helvetica Neue"/>
-          <w:color w:val="333333"/>
           <w:sz w:val="21"/>
-          <w:szCs w:val="21"/>
         </w:rPr>
         <w:t xml:space="preserve">You cannot convert a self contained (aka standalone) </w:t>
       </w:r>
       <w:r>
         <w:rPr>
           <w:rStyle w:val="HTMLCode"/>
-          <w:sz w:val="19"/>
+          <w:sz w:val="16"/>
           <w:szCs w:val="19"/>
         </w:rPr>
         <w:t>html</w:t>
       </w:r>
       <w:r>
         <w:rPr>
-          <w:rFonts w:ascii="Helvetica Neue" w:hAnsi="Helvetica Neue"/>
-          <w:color w:val="333333"/>
           <w:sz w:val="21"/>
-          <w:szCs w:val="21"/>
         </w:rPr>
         <w:t xml:space="preserve"> file t</w:t>
       </w:r>
       <w:r>
         <w:rPr>
-          <w:rFonts w:ascii="Helvetica Neue" w:hAnsi="Helvetica Neue"/>
-          <w:color w:val="333333"/>
           <w:sz w:val="21"/>
-          <w:szCs w:val="21"/>
         </w:rPr>
         <w:t xml:space="preserve">o a </w:t>
       </w:r>
       <w:r>
         <w:rPr>
           <w:rStyle w:val="HTMLCode"/>
-          <w:sz w:val="19"/>
+          <w:sz w:val="16"/>
           <w:szCs w:val="19"/>
         </w:rPr>
         <w:t>docx</w:t>
       </w:r>
       <w:r>
         <w:rPr>
-          <w:rFonts w:ascii="Helvetica Neue" w:hAnsi="Helvetica Neue"/>
-          <w:color w:val="333333"/>
           <w:sz w:val="21"/>
-          <w:szCs w:val="21"/>
         </w:rPr>
         <w:t xml:space="preserve">. (At least I’ve found that it always crashes.) If you want the option to have a standalone </w:t>
       </w:r>
       <w:r>
         <w:rPr>
           <w:rStyle w:val="HTMLCode"/>
-          <w:sz w:val="19"/>
+          <w:sz w:val="16"/>
           <w:szCs w:val="19"/>
         </w:rPr>
         <w:t>html</w:t>
       </w:r>
       <w:r>
         <w:rPr>
-          <w:rFonts w:ascii="Helvetica Neue" w:hAnsi="Helvetica Neue"/>
-          <w:color w:val="333333"/>
           <w:sz w:val="21"/>
-          <w:szCs w:val="21"/>
         </w:rPr>
         <w:t xml:space="preserve"> file, then then we use option </w:t>
       </w:r>
       <w:r>
         <w:rPr>
           <w:rStyle w:val="HTMLCode"/>
-          <w:sz w:val="19"/>
+          <w:sz w:val="16"/>
           <w:szCs w:val="19"/>
         </w:rPr>
         <w:t>alt</w:t>
       </w:r>
       <w:r>
         <w:rPr>
-          <w:rFonts w:ascii="Helvetica Neue" w:hAnsi="Helvetica Neue"/>
-          <w:color w:val="333333"/>
           <w:sz w:val="21"/>
-          <w:szCs w:val="21"/>
         </w:rPr>
         <w:t>.</w:t>
       </w:r>
     </w:p>
     <w:p>
       <w:pPr>
-        <w:pStyle w:val="NormalWeb"/>
-        <w:divId w:val="1994749002"/>
-        <w:rPr>
-          <w:rFonts w:ascii="Helvetica Neue" w:hAnsi="Helvetica Neue"/>
-          <w:color w:val="333333"/>
+        <w:spacing w:after="120"/>
+        <w:divId w:val="528370449"/>
+        <w:rPr>
           <w:sz w:val="21"/>
-          <w:szCs w:val="21"/>
         </w:rPr>
       </w:pPr>
       <w:r>
         <w:rPr>
-          <w:rFonts w:ascii="Helvetica Neue" w:hAnsi="Helvetica Neue"/>
-          <w:color w:val="333333"/>
           <w:sz w:val="21"/>
-          <w:szCs w:val="21"/>
         </w:rPr>
         <w:t>Simply run</w:t>
       </w:r>
@@ -1532,12 +1348,15 @@
     <w:p>
       <w:pPr>
         <w:pStyle w:val="HTMLPreformatted"/>
-        <w:divId w:val="1994749002"/>
+        <w:divId w:val="528370449"/>
+        <w:rPr>
+          <w:sz w:val="16"/>
+        </w:rPr>
       </w:pPr>
       <w:r>
         <w:rPr>
           <w:color w:val="C7254E"/>
-          <w:sz w:val="18"/>
+          <w:sz w:val="15"/>
           <w:szCs w:val="18"/>
         </w:rPr>
         <w:t>make alt</w:t>
@@ -1545,127 +1364,100 @@
     </w:p>
     <w:p>
       <w:pPr>
-        <w:pStyle w:val="NormalWeb"/>
-        <w:divId w:val="1994749002"/>
-        <w:rPr>
-          <w:rFonts w:ascii="Helvetica Neue" w:hAnsi="Helvetica Neue"/>
-          <w:color w:val="333333"/>
+        <w:spacing w:after="120"/>
+        <w:divId w:val="528370449"/>
+        <w:rPr>
           <w:sz w:val="21"/>
-          <w:szCs w:val="21"/>
         </w:rPr>
       </w:pPr>
       <w:r>
         <w:rPr>
-          <w:rFonts w:ascii="Helvetica Neue" w:hAnsi="Helvetica Neue"/>
-          <w:color w:val="333333"/>
           <w:sz w:val="21"/>
-          <w:szCs w:val="21"/>
         </w:rPr>
         <w:t xml:space="preserve">This will produce a clean (not self contained) </w:t>
       </w:r>
       <w:r>
         <w:rPr>
           <w:rStyle w:val="HTMLCode"/>
-          <w:sz w:val="19"/>
+          <w:sz w:val="16"/>
           <w:szCs w:val="19"/>
         </w:rPr>
         <w:t>html</w:t>
       </w:r>
       <w:r>
         <w:rPr>
-          <w:rFonts w:ascii="Helvetica Neue" w:hAnsi="Helvetica Neue"/>
-          <w:color w:val="333333"/>
           <w:sz w:val="21"/>
-          <w:szCs w:val="21"/>
         </w:rPr>
         <w:t xml:space="preserve">, create a </w:t>
       </w:r>
       <w:r>
         <w:rPr>
           <w:rStyle w:val="HTMLCode"/>
-          <w:sz w:val="19"/>
+          <w:sz w:val="16"/>
           <w:szCs w:val="19"/>
         </w:rPr>
         <w:t>docx</w:t>
       </w:r>
       <w:r>
         <w:rPr>
-          <w:rFonts w:ascii="Helvetica Neue" w:hAnsi="Helvetica Neue"/>
-          <w:color w:val="333333"/>
           <w:sz w:val="21"/>
-          <w:szCs w:val="21"/>
         </w:rPr>
         <w:t xml:space="preserve"> file, then replace the clean </w:t>
       </w:r>
       <w:r>
         <w:rPr>
           <w:rStyle w:val="HTMLCode"/>
-          <w:sz w:val="19"/>
+          <w:sz w:val="16"/>
           <w:szCs w:val="19"/>
         </w:rPr>
         <w:t>html</w:t>
       </w:r>
       <w:r>
         <w:rPr>
-          <w:rFonts w:ascii="Helvetica Neue" w:hAnsi="Helvetica Neue"/>
-          <w:color w:val="333333"/>
           <w:sz w:val="21"/>
-          <w:szCs w:val="21"/>
         </w:rPr>
         <w:t xml:space="preserve"> file with a standalone file.</w:t>
       </w:r>
     </w:p>
     <w:p>
       <w:pPr>
-        <w:pStyle w:val="NormalWeb"/>
-        <w:divId w:val="1994749002"/>
-        <w:rPr>
-          <w:rFonts w:ascii="Helvetica Neue" w:hAnsi="Helvetica Neue"/>
-          <w:color w:val="333333"/>
+        <w:spacing w:after="120"/>
+        <w:divId w:val="528370449"/>
+        <w:rPr>
           <w:sz w:val="21"/>
-          <w:szCs w:val="21"/>
         </w:rPr>
       </w:pPr>
       <w:r>
         <w:rPr>
-          <w:rFonts w:ascii="Helvetica Neue" w:hAnsi="Helvetica Neue"/>
-          <w:color w:val="333333"/>
           <w:sz w:val="21"/>
-          <w:szCs w:val="21"/>
         </w:rPr>
         <w:t xml:space="preserve">It’s a little hackish, but it allows you to create a </w:t>
       </w:r>
       <w:r>
         <w:rPr>
           <w:rStyle w:val="HTMLCode"/>
-          <w:sz w:val="19"/>
+          <w:sz w:val="16"/>
           <w:szCs w:val="19"/>
         </w:rPr>
         <w:t>docx</w:t>
       </w:r>
       <w:r>
         <w:rPr>
-          <w:rFonts w:ascii="Helvetica Neue" w:hAnsi="Helvetica Neue"/>
-          <w:color w:val="333333"/>
           <w:sz w:val="21"/>
-          <w:szCs w:val="21"/>
         </w:rPr>
         <w:t xml:space="preserve"> AND keep a standalone </w:t>
       </w:r>
       <w:r>
         <w:rPr>
           <w:rStyle w:val="HTMLCode"/>
-          <w:sz w:val="19"/>
+          <w:sz w:val="16"/>
           <w:szCs w:val="19"/>
         </w:rPr>
         <w:t>html</w:t>
       </w:r>
       <w:r>
         <w:rPr>
-          <w:rFonts w:ascii="Helvetica Neue" w:hAnsi="Helvetica Neue"/>
-          <w:color w:val="333333"/>
           <w:sz w:val="21"/>
-          <w:szCs w:val="21"/>
         </w:rPr>
         <w:t xml:space="preserve"> file.</w:t>
       </w:r>
@@ -1673,58 +1465,155 @@
     <w:p>
       <w:pPr>
         <w:pStyle w:val="Heading1"/>
-        <w:divId w:val="1249844624"/>
+        <w:divId w:val="1902862269"/>
         <w:rPr>
           <w:rFonts w:ascii="inherit" w:eastAsia="Times New Roman" w:hAnsi="inherit"/>
           <w:color w:val="333333"/>
+          <w:sz w:val="47"/>
         </w:rPr>
       </w:pPr>
       <w:r>
         <w:rPr>
           <w:rFonts w:eastAsia="Times New Roman"/>
           <w:color w:val="333333"/>
+          <w:sz w:val="44"/>
         </w:rPr>
         <w:t>First Run, Word will ask for permission</w:t>
       </w:r>
     </w:p>
     <w:p>
       <w:pPr>
-        <w:pStyle w:val="NormalWeb"/>
-        <w:divId w:val="1249844624"/>
-        <w:rPr>
-          <w:rFonts w:ascii="Helvetica Neue" w:hAnsi="Helvetica Neue"/>
+        <w:spacing w:after="120"/>
+        <w:divId w:val="1902862269"/>
+        <w:rPr>
+          <w:sz w:val="21"/>
+        </w:rPr>
+      </w:pPr>
+      <w:r>
+        <w:rPr>
+          <w:sz w:val="21"/>
+        </w:rPr>
+        <w:t>When you first run the script, do not worry if Word asks for permissions. Once you give Wor</w:t>
+      </w:r>
+      <w:r>
+        <w:rPr>
+          <w:sz w:val="21"/>
+        </w:rPr>
+        <w:t>d access to the folder and files, it should run just fine and without asking again every time after.</w:t>
+      </w:r>
+    </w:p>
+    <w:p>
+      <w:pPr>
+        <w:pStyle w:val="Heading1"/>
+        <w:divId w:val="278411361"/>
+        <w:rPr>
+          <w:rFonts w:ascii="inherit" w:eastAsia="Times New Roman" w:hAnsi="inherit"/>
           <w:color w:val="333333"/>
+          <w:sz w:val="47"/>
+        </w:rPr>
+      </w:pPr>
+      <w:r>
+        <w:rPr>
+          <w:rFonts w:eastAsia="Times New Roman"/>
+          <w:color w:val="333333"/>
+          <w:sz w:val="44"/>
+        </w:rPr>
+        <w:t>Shortcomings</w:t>
+      </w:r>
+    </w:p>
+    <w:p>
+      <w:pPr>
+        <w:pStyle w:val="Heading2"/>
+        <w:divId w:val="171379413"/>
+        <w:rPr>
+          <w:rFonts w:eastAsia="Times New Roman"/>
+          <w:color w:val="333333"/>
+          <w:sz w:val="40"/>
+        </w:rPr>
+      </w:pPr>
+      <w:r>
+        <w:rPr>
+          <w:rFonts w:eastAsia="Times New Roman"/>
+          <w:color w:val="333333"/>
+          <w:sz w:val="40"/>
+        </w:rPr>
+        <w:t>Footnotes</w:t>
+      </w:r>
+    </w:p>
+    <w:p>
+      <w:pPr>
+        <w:spacing w:after="120"/>
+        <w:divId w:val="171379413"/>
+        <w:rPr>
           <w:sz w:val="21"/>
-          <w:szCs w:val="21"/>
         </w:rPr>
       </w:pPr>
       <w:r>
         <w:rPr>
-          <w:rFonts w:ascii="Helvetica Neue" w:hAnsi="Helvetica Neue"/>
+          <w:sz w:val="21"/>
+        </w:rPr>
+        <w:t>Footnotes, not matter what, go to the bottom of the page. Just how html files work.</w:t>
+      </w:r>
+    </w:p>
+    <w:p>
+      <w:pPr>
+        <w:pStyle w:val="Heading1"/>
+        <w:divId w:val="1835105938"/>
+        <w:rPr>
+          <w:rFonts w:ascii="inherit" w:eastAsia="Times New Roman" w:hAnsi="inherit"/>
           <w:color w:val="333333"/>
+          <w:sz w:val="47"/>
+        </w:rPr>
+      </w:pPr>
+      <w:r>
+        <w:rPr>
+          <w:rFonts w:eastAsia="Times New Roman"/>
+          <w:color w:val="333333"/>
+          <w:sz w:val="44"/>
+        </w:rPr>
+        <w:t>Thanks</w:t>
+      </w:r>
+    </w:p>
+    <w:p>
+      <w:pPr>
+        <w:spacing w:after="120"/>
+        <w:divId w:val="1835105938"/>
+        <w:rPr>
           <w:sz w:val="21"/>
-          <w:szCs w:val="21"/>
-        </w:rPr>
-        <w:t>When you first run the script, do not worry if Word asks for permissions. Once you give Wor</w:t>
-      </w:r>
-      <w:r>
-        <w:rPr>
-          <w:rFonts w:ascii="Helvetica Neue" w:hAnsi="Helvetica Neue"/>
-          <w:color w:val="333333"/>
+        </w:rPr>
+      </w:pPr>
+      <w:r>
+        <w:rPr>
           <w:sz w:val="21"/>
-          <w:szCs w:val="21"/>
-        </w:rPr>
-        <w:t>d access to the folder and files, it should run just fine and without asking again every time after.</w:t>
+        </w:rPr>
+        <w:t xml:space="preserve">A special thanks to </w:t>
+      </w:r>
+      <w:hyperlink r:id="rId7" w:history="1">
+        <w:r>
+          <w:rPr>
+            <w:rStyle w:val="Hyperlink"/>
+            <w:rFonts w:ascii="Helvetica Neue" w:hAnsi="Helvetica Neue"/>
+            <w:sz w:val="18"/>
+            <w:szCs w:val="21"/>
+          </w:rPr>
+          <w:t>Andrew Heiss</w:t>
+        </w:r>
+      </w:hyperlink>
+      <w:r>
+        <w:rPr>
+          <w:sz w:val="21"/>
+        </w:rPr>
+        <w:t>, from whom I’ve learned almost all I know about makefiles and converting markdown files to docx files.</w:t>
       </w:r>
     </w:p>
     <w:p>
       <w:pPr>
         <w:spacing w:before="300" w:after="300"/>
-        <w:divId w:val="1249844624"/>
+        <w:divId w:val="1835105938"/>
         <w:rPr>
           <w:rFonts w:ascii="Helvetica Neue" w:eastAsia="Times New Roman" w:hAnsi="Helvetica Neue"/>
           <w:color w:val="333333"/>
-          <w:sz w:val="21"/>
+          <w:sz w:val="18"/>
           <w:szCs w:val="21"/>
         </w:rPr>
       </w:pPr>
@@ -1732,31 +1621,25 @@
         <w:rPr>
           <w:rFonts w:ascii="Helvetica Neue" w:eastAsia="Times New Roman" w:hAnsi="Helvetica Neue"/>
           <w:color w:val="333333"/>
-          <w:sz w:val="21"/>
+          <w:sz w:val="18"/>
           <w:szCs w:val="21"/>
         </w:rPr>
-        <w:pict w14:anchorId="50ABDCDB">
+        <w:pict w14:anchorId="7FA669D3">
           <v:rect id="_x0000_i1025" style="width:0;height:0" o:hralign="center" o:hrstd="t" o:hr="t" fillcolor="#aaa" stroked="f"/>
         </w:pict>
       </w:r>
     </w:p>
     <w:p>
       <w:pPr>
-        <w:pStyle w:val="NormalWeb"/>
-        <w:divId w:val="1249844624"/>
-        <w:rPr>
-          <w:rFonts w:ascii="Helvetica Neue" w:hAnsi="Helvetica Neue"/>
-          <w:color w:val="333333"/>
+        <w:spacing w:after="120"/>
+        <w:divId w:val="1835105938"/>
+        <w:rPr>
           <w:sz w:val="21"/>
-          <w:szCs w:val="21"/>
         </w:rPr>
       </w:pPr>
       <w:r>
         <w:rPr>
-          <w:rFonts w:ascii="Helvetica Neue" w:hAnsi="Helvetica Neue"/>
-          <w:color w:val="333333"/>
           <w:sz w:val="21"/>
-          <w:szCs w:val="21"/>
         </w:rPr>
         <w:t>Here is some random stuff just to show you that the conversion script works.</w:t>
       </w:r>
@@ -1764,37 +1647,33 @@
     <w:p>
       <w:pPr>
         <w:pStyle w:val="Heading1"/>
-        <w:divId w:val="583609335"/>
+        <w:divId w:val="1623533546"/>
         <w:rPr>
           <w:rFonts w:ascii="inherit" w:eastAsia="Times New Roman" w:hAnsi="inherit"/>
           <w:color w:val="333333"/>
+          <w:sz w:val="47"/>
         </w:rPr>
       </w:pPr>
       <w:r>
         <w:rPr>
           <w:rFonts w:eastAsia="Times New Roman"/>
           <w:color w:val="333333"/>
+          <w:sz w:val="44"/>
         </w:rPr>
         <w:t>A random citation</w:t>
       </w:r>
     </w:p>
     <w:p>
       <w:pPr>
-        <w:pStyle w:val="NormalWeb"/>
-        <w:divId w:val="583609335"/>
-        <w:rPr>
-          <w:rFonts w:ascii="Helvetica Neue" w:hAnsi="Helvetica Neue"/>
-          <w:color w:val="333333"/>
+        <w:spacing w:after="120"/>
+        <w:divId w:val="1623533546"/>
+        <w:rPr>
           <w:sz w:val="21"/>
-          <w:szCs w:val="21"/>
         </w:rPr>
       </w:pPr>
       <w:r>
         <w:rPr>
-          <w:rFonts w:ascii="Helvetica Neue" w:hAnsi="Helvetica Neue"/>
-          <w:color w:val="333333"/>
           <w:sz w:val="21"/>
-          <w:szCs w:val="21"/>
         </w:rPr>
         <w:t xml:space="preserve">Tidy data is important. See </w:t>
       </w:r>
@@ -1803,17 +1682,14 @@
           <w:rStyle w:val="citation"/>
           <w:rFonts w:ascii="Helvetica Neue" w:hAnsi="Helvetica Neue"/>
           <w:color w:val="333333"/>
+          <w:sz w:val="18"/>
+          <w:szCs w:val="21"/>
+        </w:rPr>
+        <w:t>(Wickham 2014)</w:t>
+      </w:r>
+      <w:r>
+        <w:rPr>
           <w:sz w:val="21"/>
-          <w:szCs w:val="21"/>
-        </w:rPr>
-        <w:t>(Wickham 2014)</w:t>
-      </w:r>
-      <w:r>
-        <w:rPr>
-          <w:rFonts w:ascii="Helvetica Neue" w:hAnsi="Helvetica Neue"/>
-          <w:color w:val="333333"/>
-          <w:sz w:val="21"/>
-          <w:szCs w:val="21"/>
         </w:rPr>
         <w:t>.</w:t>
       </w:r>
@@ -1821,92 +1697,82 @@
     <w:p>
       <w:pPr>
         <w:pStyle w:val="Heading1"/>
-        <w:divId w:val="1741899159"/>
+        <w:divId w:val="141655043"/>
         <w:rPr>
           <w:rFonts w:ascii="inherit" w:eastAsia="Times New Roman" w:hAnsi="inherit"/>
           <w:color w:val="333333"/>
+          <w:sz w:val="47"/>
         </w:rPr>
       </w:pPr>
       <w:r>
         <w:rPr>
           <w:rFonts w:eastAsia="Times New Roman"/>
           <w:color w:val="333333"/>
+          <w:sz w:val="44"/>
         </w:rPr>
         <w:t>Some Plots and Tables</w:t>
       </w:r>
     </w:p>
     <w:p>
       <w:pPr>
-        <w:pStyle w:val="NormalWeb"/>
-        <w:divId w:val="1741899159"/>
-        <w:rPr>
-          <w:rFonts w:ascii="Helvetica Neue" w:hAnsi="Helvetica Neue"/>
-          <w:color w:val="333333"/>
+        <w:spacing w:after="120"/>
+        <w:divId w:val="141655043"/>
+        <w:rPr>
           <w:sz w:val="21"/>
-          <w:szCs w:val="21"/>
         </w:rPr>
       </w:pPr>
       <w:r>
         <w:rPr>
-          <w:rFonts w:ascii="Helvetica Neue" w:hAnsi="Helvetica Neue"/>
-          <w:color w:val="333333"/>
           <w:sz w:val="21"/>
-          <w:szCs w:val="21"/>
-        </w:rPr>
-        <w:t>I stole these from Yihui Xie.</w:t>
+        </w:rPr>
+        <w:t>I stole these from Yihu</w:t>
+      </w:r>
+      <w:r>
+        <w:rPr>
+          <w:sz w:val="21"/>
+        </w:rPr>
+        <w:t>i Xie.</w:t>
       </w:r>
     </w:p>
     <w:p>
       <w:pPr>
-        <w:pStyle w:val="NormalWeb"/>
-        <w:divId w:val="1741899159"/>
-        <w:rPr>
-          <w:rFonts w:ascii="Helvetica Neue" w:hAnsi="Helvetica Neue"/>
-          <w:color w:val="333333"/>
+        <w:spacing w:after="120"/>
+        <w:divId w:val="141655043"/>
+        <w:rPr>
           <w:sz w:val="21"/>
-          <w:szCs w:val="21"/>
         </w:rPr>
       </w:pPr>
       <w:r>
         <w:rPr>
-          <w:rFonts w:ascii="Helvetica Neue" w:hAnsi="Helvetica Neue"/>
-          <w:color w:val="333333"/>
           <w:sz w:val="21"/>
-          <w:szCs w:val="21"/>
         </w:rPr>
         <w:t xml:space="preserve">Figures and tables with captions will be placed in </w:t>
       </w:r>
       <w:r>
         <w:rPr>
           <w:rStyle w:val="HTMLCode"/>
-          <w:sz w:val="19"/>
+          <w:sz w:val="16"/>
           <w:szCs w:val="19"/>
         </w:rPr>
         <w:t>figure</w:t>
       </w:r>
       <w:r>
         <w:rPr>
-          <w:rFonts w:ascii="Helvetica Neue" w:hAnsi="Helvetica Neue"/>
-          <w:color w:val="333333"/>
           <w:sz w:val="21"/>
-          <w:szCs w:val="21"/>
         </w:rPr>
         <w:t xml:space="preserve"> and </w:t>
       </w:r>
       <w:r>
         <w:rPr>
           <w:rStyle w:val="HTMLCode"/>
-          <w:sz w:val="19"/>
+          <w:sz w:val="16"/>
           <w:szCs w:val="19"/>
         </w:rPr>
         <w:t>table</w:t>
       </w:r>
       <w:r>
         <w:rPr>
-          <w:rFonts w:ascii="Helvetica Neue" w:hAnsi="Helvetica Neue"/>
-          <w:color w:val="333333"/>
           <w:sz w:val="21"/>
-          <w:szCs w:val="21"/>
         </w:rPr>
         <w:t xml:space="preserve"> environments, respectively.</w:t>
       </w:r>
@@ -1914,11 +1780,11 @@
     <w:p>
       <w:pPr>
         <w:jc w:val="center"/>
-        <w:divId w:val="1741899159"/>
+        <w:divId w:val="141655043"/>
         <w:rPr>
           <w:rFonts w:ascii="Helvetica Neue" w:eastAsia="Times New Roman" w:hAnsi="Helvetica Neue"/>
           <w:color w:val="333333"/>
-          <w:sz w:val="21"/>
+          <w:sz w:val="18"/>
           <w:szCs w:val="21"/>
         </w:rPr>
       </w:pPr>
@@ -1927,11 +1793,11 @@
           <w:rFonts w:ascii="Helvetica Neue" w:eastAsia="Times New Roman" w:hAnsi="Helvetica Neue"/>
           <w:noProof/>
           <w:color w:val="333333"/>
-          <w:sz w:val="21"/>
+          <w:sz w:val="18"/>
           <w:szCs w:val="21"/>
         </w:rPr>
         <w:drawing>
-          <wp:inline distT="0" distB="0" distL="0" distR="0" wp14:anchorId="6C449E37" wp14:editId="1F76A0F7">
+          <wp:inline distT="0" distB="0" distL="0" distR="0" wp14:anchorId="36A11C71" wp14:editId="5DCCF676">
             <wp:extent cx="5120640" cy="3657600"/>
             <wp:effectExtent l="0" t="0" r="10160" b="0"/>
             <wp:docPr id="2" name="Picture 2" descr="ere is a nice figure!"/>
@@ -1948,7 +1814,7 @@
                     </pic:cNvPicPr>
                   </pic:nvPicPr>
                   <pic:blipFill>
-                    <a:blip r:embed="rId7">
+                    <a:blip r:embed="rId8">
                       <a:extLst>
                         <a:ext uri="{28A0092B-C50C-407E-A947-70E740481C1C}">
                           <a14:useLocalDpi xmlns:a14="http://schemas.microsoft.com/office/drawing/2010/main" val="0"/>
@@ -1984,11 +1850,11 @@
       <w:pPr>
         <w:pStyle w:val="Caption"/>
         <w:jc w:val="center"/>
-        <w:divId w:val="1741899159"/>
+        <w:divId w:val="141655043"/>
         <w:rPr>
           <w:rFonts w:ascii="Helvetica Neue" w:hAnsi="Helvetica Neue"/>
           <w:color w:val="333333"/>
-          <w:sz w:val="21"/>
+          <w:sz w:val="18"/>
           <w:szCs w:val="21"/>
         </w:rPr>
       </w:pPr>
@@ -1996,7 +1862,7 @@
         <w:rPr>
           <w:rFonts w:ascii="Helvetica Neue" w:hAnsi="Helvetica Neue"/>
           <w:color w:val="333333"/>
-          <w:sz w:val="21"/>
+          <w:sz w:val="18"/>
           <w:szCs w:val="21"/>
         </w:rPr>
         <w:t xml:space="preserve">Here is a nice figure! </w:t>
@@ -2006,11 +1872,11 @@
       <w:pPr>
         <w:pStyle w:val="Caption"/>
         <w:jc w:val="center"/>
-        <w:divId w:val="1741899159"/>
+        <w:divId w:val="141655043"/>
         <w:rPr>
           <w:rFonts w:ascii="Helvetica Neue" w:hAnsi="Helvetica Neue"/>
           <w:color w:val="333333"/>
-          <w:sz w:val="21"/>
+          <w:sz w:val="18"/>
           <w:szCs w:val="21"/>
         </w:rPr>
       </w:pPr>
@@ -2032,15 +1898,15 @@
         <w:tblLook w:val="04A0" w:firstRow="1" w:lastRow="0" w:firstColumn="1" w:lastColumn="0" w:noHBand="0" w:noVBand="1"/>
       </w:tblPr>
       <w:tblGrid>
-        <w:gridCol w:w="1233"/>
-        <w:gridCol w:w="1179"/>
-        <w:gridCol w:w="1278"/>
-        <w:gridCol w:w="1179"/>
-        <w:gridCol w:w="738"/>
+        <w:gridCol w:w="1035"/>
+        <w:gridCol w:w="998"/>
+        <w:gridCol w:w="1080"/>
+        <w:gridCol w:w="998"/>
+        <w:gridCol w:w="623"/>
       </w:tblGrid>
       <w:tr>
         <w:trPr>
-          <w:divId w:val="1741899159"/>
+          <w:divId w:val="141655043"/>
           <w:tblHeader/>
           <w:jc w:val="center"/>
         </w:trPr>
@@ -2068,7 +1934,7 @@
               <w:rPr>
                 <w:rFonts w:ascii="Consolas" w:eastAsia="Times New Roman" w:hAnsi="Consolas"/>
                 <w:color w:val="777777"/>
-                <w:sz w:val="18"/>
+                <w:sz w:val="15"/>
                 <w:szCs w:val="21"/>
               </w:rPr>
             </w:pPr>
@@ -2076,7 +1942,7 @@
               <w:rPr>
                 <w:rFonts w:ascii="Consolas" w:eastAsia="Times New Roman" w:hAnsi="Consolas"/>
                 <w:color w:val="777777"/>
-                <w:sz w:val="18"/>
+                <w:sz w:val="15"/>
                 <w:szCs w:val="21"/>
               </w:rPr>
               <w:t>Here is a nice table!</w:t>
@@ -2089,7 +1955,7 @@
           <w:jc w:val="left"/>
         </w:tblPrEx>
         <w:trPr>
-          <w:divId w:val="1741899159"/>
+          <w:divId w:val="141655043"/>
           <w:tblHeader/>
         </w:trPr>
         <w:tc>
@@ -2116,7 +1982,7 @@
                 <w:b/>
                 <w:bCs/>
                 <w:color w:val="333333"/>
-                <w:sz w:val="18"/>
+                <w:sz w:val="15"/>
                 <w:szCs w:val="21"/>
               </w:rPr>
             </w:pPr>
@@ -2126,7 +1992,7 @@
                 <w:b/>
                 <w:bCs/>
                 <w:color w:val="333333"/>
-                <w:sz w:val="18"/>
+                <w:sz w:val="15"/>
                 <w:szCs w:val="21"/>
               </w:rPr>
               <w:t>Sepal.Length</w:t>
@@ -2157,7 +2023,7 @@
                 <w:b/>
                 <w:bCs/>
                 <w:color w:val="333333"/>
-                <w:sz w:val="18"/>
+                <w:sz w:val="15"/>
                 <w:szCs w:val="21"/>
               </w:rPr>
             </w:pPr>
@@ -2167,7 +2033,7 @@
                 <w:b/>
                 <w:bCs/>
                 <w:color w:val="333333"/>
-                <w:sz w:val="18"/>
+                <w:sz w:val="15"/>
                 <w:szCs w:val="21"/>
               </w:rPr>
               <w:t>Sepal.Width</w:t>
@@ -2198,7 +2064,7 @@
                 <w:b/>
                 <w:bCs/>
                 <w:color w:val="333333"/>
-                <w:sz w:val="18"/>
+                <w:sz w:val="15"/>
                 <w:szCs w:val="21"/>
               </w:rPr>
             </w:pPr>
@@ -2208,7 +2074,7 @@
                 <w:b/>
                 <w:bCs/>
                 <w:color w:val="333333"/>
-                <w:sz w:val="18"/>
+                <w:sz w:val="15"/>
                 <w:szCs w:val="21"/>
               </w:rPr>
               <w:t>Petal.Length</w:t>
@@ -2239,7 +2105,7 @@
                 <w:b/>
                 <w:bCs/>
                 <w:color w:val="333333"/>
-                <w:sz w:val="18"/>
+                <w:sz w:val="15"/>
                 <w:szCs w:val="21"/>
               </w:rPr>
             </w:pPr>
@@ -2249,7 +2115,7 @@
                 <w:b/>
                 <w:bCs/>
                 <w:color w:val="333333"/>
-                <w:sz w:val="18"/>
+                <w:sz w:val="15"/>
                 <w:szCs w:val="21"/>
               </w:rPr>
               <w:t>Petal.Width</w:t>
@@ -2279,7 +2145,7 @@
                 <w:b/>
                 <w:bCs/>
                 <w:color w:val="333333"/>
-                <w:sz w:val="18"/>
+                <w:sz w:val="15"/>
                 <w:szCs w:val="21"/>
               </w:rPr>
             </w:pPr>
@@ -2289,7 +2155,7 @@
                 <w:b/>
                 <w:bCs/>
                 <w:color w:val="333333"/>
-                <w:sz w:val="18"/>
+                <w:sz w:val="15"/>
                 <w:szCs w:val="21"/>
               </w:rPr>
               <w:t>Species</w:t>
@@ -2302,7 +2168,7 @@
           <w:jc w:val="left"/>
         </w:tblPrEx>
         <w:trPr>
-          <w:divId w:val="1741899159"/>
+          <w:divId w:val="141655043"/>
         </w:trPr>
         <w:tc>
           <w:tcPr>
@@ -2323,7 +2189,7 @@
               <w:rPr>
                 <w:rFonts w:ascii="Consolas" w:eastAsia="Times New Roman" w:hAnsi="Consolas"/>
                 <w:color w:val="333333"/>
-                <w:sz w:val="18"/>
+                <w:sz w:val="15"/>
                 <w:szCs w:val="21"/>
               </w:rPr>
             </w:pPr>
@@ -2331,7 +2197,7 @@
               <w:rPr>
                 <w:rFonts w:ascii="Consolas" w:eastAsia="Times New Roman" w:hAnsi="Consolas"/>
                 <w:color w:val="333333"/>
-                <w:sz w:val="18"/>
+                <w:sz w:val="15"/>
                 <w:szCs w:val="21"/>
               </w:rPr>
               <w:t>5.1</w:t>
@@ -2357,7 +2223,7 @@
               <w:rPr>
                 <w:rFonts w:ascii="Consolas" w:eastAsia="Times New Roman" w:hAnsi="Consolas"/>
                 <w:color w:val="333333"/>
-                <w:sz w:val="18"/>
+                <w:sz w:val="15"/>
                 <w:szCs w:val="21"/>
               </w:rPr>
             </w:pPr>
@@ -2365,7 +2231,7 @@
               <w:rPr>
                 <w:rFonts w:ascii="Consolas" w:eastAsia="Times New Roman" w:hAnsi="Consolas"/>
                 <w:color w:val="333333"/>
-                <w:sz w:val="18"/>
+                <w:sz w:val="15"/>
                 <w:szCs w:val="21"/>
               </w:rPr>
               <w:t>3.5</w:t>
@@ -2391,7 +2257,7 @@
               <w:rPr>
                 <w:rFonts w:ascii="Consolas" w:eastAsia="Times New Roman" w:hAnsi="Consolas"/>
                 <w:color w:val="333333"/>
-                <w:sz w:val="18"/>
+                <w:sz w:val="15"/>
                 <w:szCs w:val="21"/>
               </w:rPr>
             </w:pPr>
@@ -2399,7 +2265,7 @@
               <w:rPr>
                 <w:rFonts w:ascii="Consolas" w:eastAsia="Times New Roman" w:hAnsi="Consolas"/>
                 <w:color w:val="333333"/>
-                <w:sz w:val="18"/>
+                <w:sz w:val="15"/>
                 <w:szCs w:val="21"/>
               </w:rPr>
               <w:t>1.4</w:t>
@@ -2425,7 +2291,7 @@
               <w:rPr>
                 <w:rFonts w:ascii="Consolas" w:eastAsia="Times New Roman" w:hAnsi="Consolas"/>
                 <w:color w:val="333333"/>
-                <w:sz w:val="18"/>
+                <w:sz w:val="15"/>
                 <w:szCs w:val="21"/>
               </w:rPr>
             </w:pPr>
@@ -2433,7 +2299,7 @@
               <w:rPr>
                 <w:rFonts w:ascii="Consolas" w:eastAsia="Times New Roman" w:hAnsi="Consolas"/>
                 <w:color w:val="333333"/>
-                <w:sz w:val="18"/>
+                <w:sz w:val="15"/>
                 <w:szCs w:val="21"/>
               </w:rPr>
               <w:t>0.2</w:t>
@@ -2458,7 +2324,7 @@
               <w:rPr>
                 <w:rFonts w:ascii="Consolas" w:eastAsia="Times New Roman" w:hAnsi="Consolas"/>
                 <w:color w:val="333333"/>
-                <w:sz w:val="18"/>
+                <w:sz w:val="15"/>
                 <w:szCs w:val="21"/>
               </w:rPr>
             </w:pPr>
@@ -2466,7 +2332,7 @@
               <w:rPr>
                 <w:rFonts w:ascii="Consolas" w:eastAsia="Times New Roman" w:hAnsi="Consolas"/>
                 <w:color w:val="333333"/>
-                <w:sz w:val="18"/>
+                <w:sz w:val="15"/>
                 <w:szCs w:val="21"/>
               </w:rPr>
               <w:t>setosa</w:t>
@@ -2479,7 +2345,7 @@
           <w:jc w:val="left"/>
         </w:tblPrEx>
         <w:trPr>
-          <w:divId w:val="1741899159"/>
+          <w:divId w:val="141655043"/>
         </w:trPr>
         <w:tc>
           <w:tcPr>
@@ -2500,7 +2366,7 @@
               <w:rPr>
                 <w:rFonts w:ascii="Consolas" w:eastAsia="Times New Roman" w:hAnsi="Consolas"/>
                 <w:color w:val="333333"/>
-                <w:sz w:val="18"/>
+                <w:sz w:val="15"/>
                 <w:szCs w:val="21"/>
               </w:rPr>
             </w:pPr>
@@ -2508,7 +2374,7 @@
               <w:rPr>
                 <w:rFonts w:ascii="Consolas" w:eastAsia="Times New Roman" w:hAnsi="Consolas"/>
                 <w:color w:val="333333"/>
-                <w:sz w:val="18"/>
+                <w:sz w:val="15"/>
                 <w:szCs w:val="21"/>
               </w:rPr>
               <w:t>4.9</w:t>
@@ -2534,7 +2400,7 @@
               <w:rPr>
                 <w:rFonts w:ascii="Consolas" w:eastAsia="Times New Roman" w:hAnsi="Consolas"/>
                 <w:color w:val="333333"/>
-                <w:sz w:val="18"/>
+                <w:sz w:val="15"/>
                 <w:szCs w:val="21"/>
               </w:rPr>
             </w:pPr>
@@ -2542,7 +2408,7 @@
               <w:rPr>
                 <w:rFonts w:ascii="Consolas" w:eastAsia="Times New Roman" w:hAnsi="Consolas"/>
                 <w:color w:val="333333"/>
-                <w:sz w:val="18"/>
+                <w:sz w:val="15"/>
                 <w:szCs w:val="21"/>
               </w:rPr>
               <w:t>3.0</w:t>
@@ -2568,7 +2434,7 @@
               <w:rPr>
                 <w:rFonts w:ascii="Consolas" w:eastAsia="Times New Roman" w:hAnsi="Consolas"/>
                 <w:color w:val="333333"/>
-                <w:sz w:val="18"/>
+                <w:sz w:val="15"/>
                 <w:szCs w:val="21"/>
               </w:rPr>
             </w:pPr>
@@ -2576,7 +2442,7 @@
               <w:rPr>
                 <w:rFonts w:ascii="Consolas" w:eastAsia="Times New Roman" w:hAnsi="Consolas"/>
                 <w:color w:val="333333"/>
-                <w:sz w:val="18"/>
+                <w:sz w:val="15"/>
                 <w:szCs w:val="21"/>
               </w:rPr>
               <w:t>1.4</w:t>
@@ -2602,7 +2468,7 @@
               <w:rPr>
                 <w:rFonts w:ascii="Consolas" w:eastAsia="Times New Roman" w:hAnsi="Consolas"/>
                 <w:color w:val="333333"/>
-                <w:sz w:val="18"/>
+                <w:sz w:val="15"/>
                 <w:szCs w:val="21"/>
               </w:rPr>
             </w:pPr>
@@ -2610,7 +2476,7 @@
               <w:rPr>
                 <w:rFonts w:ascii="Consolas" w:eastAsia="Times New Roman" w:hAnsi="Consolas"/>
                 <w:color w:val="333333"/>
-                <w:sz w:val="18"/>
+                <w:sz w:val="15"/>
                 <w:szCs w:val="21"/>
               </w:rPr>
               <w:t>0.2</w:t>
@@ -2635,7 +2501,7 @@
               <w:rPr>
                 <w:rFonts w:ascii="Consolas" w:eastAsia="Times New Roman" w:hAnsi="Consolas"/>
                 <w:color w:val="333333"/>
-                <w:sz w:val="18"/>
+                <w:sz w:val="15"/>
                 <w:szCs w:val="21"/>
               </w:rPr>
             </w:pPr>
@@ -2643,7 +2509,7 @@
               <w:rPr>
                 <w:rFonts w:ascii="Consolas" w:eastAsia="Times New Roman" w:hAnsi="Consolas"/>
                 <w:color w:val="333333"/>
-                <w:sz w:val="18"/>
+                <w:sz w:val="15"/>
                 <w:szCs w:val="21"/>
               </w:rPr>
               <w:t>setosa</w:t>
@@ -2656,7 +2522,7 @@
           <w:jc w:val="left"/>
         </w:tblPrEx>
         <w:trPr>
-          <w:divId w:val="1741899159"/>
+          <w:divId w:val="141655043"/>
         </w:trPr>
         <w:tc>
           <w:tcPr>
@@ -2677,7 +2543,7 @@
               <w:rPr>
                 <w:rFonts w:ascii="Consolas" w:eastAsia="Times New Roman" w:hAnsi="Consolas"/>
                 <w:color w:val="333333"/>
-                <w:sz w:val="18"/>
+                <w:sz w:val="15"/>
                 <w:szCs w:val="21"/>
               </w:rPr>
             </w:pPr>
@@ -2685,7 +2551,7 @@
               <w:rPr>
                 <w:rFonts w:ascii="Consolas" w:eastAsia="Times New Roman" w:hAnsi="Consolas"/>
                 <w:color w:val="333333"/>
-                <w:sz w:val="18"/>
+                <w:sz w:val="15"/>
                 <w:szCs w:val="21"/>
               </w:rPr>
               <w:t>4.7</w:t>
@@ -2711,7 +2577,7 @@
               <w:rPr>
                 <w:rFonts w:ascii="Consolas" w:eastAsia="Times New Roman" w:hAnsi="Consolas"/>
                 <w:color w:val="333333"/>
-                <w:sz w:val="18"/>
+                <w:sz w:val="15"/>
                 <w:szCs w:val="21"/>
               </w:rPr>
             </w:pPr>
@@ -2719,7 +2585,7 @@
               <w:rPr>
                 <w:rFonts w:ascii="Consolas" w:eastAsia="Times New Roman" w:hAnsi="Consolas"/>
                 <w:color w:val="333333"/>
-                <w:sz w:val="18"/>
+                <w:sz w:val="15"/>
                 <w:szCs w:val="21"/>
               </w:rPr>
               <w:t>3.2</w:t>
@@ -2745,7 +2611,7 @@
               <w:rPr>
                 <w:rFonts w:ascii="Consolas" w:eastAsia="Times New Roman" w:hAnsi="Consolas"/>
                 <w:color w:val="333333"/>
-                <w:sz w:val="18"/>
+                <w:sz w:val="15"/>
                 <w:szCs w:val="21"/>
               </w:rPr>
             </w:pPr>
@@ -2753,7 +2619,7 @@
               <w:rPr>
                 <w:rFonts w:ascii="Consolas" w:eastAsia="Times New Roman" w:hAnsi="Consolas"/>
                 <w:color w:val="333333"/>
-                <w:sz w:val="18"/>
+                <w:sz w:val="15"/>
                 <w:szCs w:val="21"/>
               </w:rPr>
               <w:t>1.3</w:t>
@@ -2779,7 +2645,7 @@
               <w:rPr>
                 <w:rFonts w:ascii="Consolas" w:eastAsia="Times New Roman" w:hAnsi="Consolas"/>
                 <w:color w:val="333333"/>
-                <w:sz w:val="18"/>
+                <w:sz w:val="15"/>
                 <w:szCs w:val="21"/>
               </w:rPr>
             </w:pPr>
@@ -2787,7 +2653,7 @@
               <w:rPr>
                 <w:rFonts w:ascii="Consolas" w:eastAsia="Times New Roman" w:hAnsi="Consolas"/>
                 <w:color w:val="333333"/>
-                <w:sz w:val="18"/>
+                <w:sz w:val="15"/>
                 <w:szCs w:val="21"/>
               </w:rPr>
               <w:t>0.2</w:t>
@@ -2812,7 +2678,7 @@
               <w:rPr>
                 <w:rFonts w:ascii="Consolas" w:eastAsia="Times New Roman" w:hAnsi="Consolas"/>
                 <w:color w:val="333333"/>
-                <w:sz w:val="18"/>
+                <w:sz w:val="15"/>
                 <w:szCs w:val="21"/>
               </w:rPr>
             </w:pPr>
@@ -2820,7 +2686,7 @@
               <w:rPr>
                 <w:rFonts w:ascii="Consolas" w:eastAsia="Times New Roman" w:hAnsi="Consolas"/>
                 <w:color w:val="333333"/>
-                <w:sz w:val="18"/>
+                <w:sz w:val="15"/>
                 <w:szCs w:val="21"/>
               </w:rPr>
               <w:t>setosa</w:t>
@@ -2833,7 +2699,7 @@
           <w:jc w:val="left"/>
         </w:tblPrEx>
         <w:trPr>
-          <w:divId w:val="1741899159"/>
+          <w:divId w:val="141655043"/>
         </w:trPr>
         <w:tc>
           <w:tcPr>
@@ -2854,7 +2720,7 @@
               <w:rPr>
                 <w:rFonts w:ascii="Consolas" w:eastAsia="Times New Roman" w:hAnsi="Consolas"/>
                 <w:color w:val="333333"/>
-                <w:sz w:val="18"/>
+                <w:sz w:val="15"/>
                 <w:szCs w:val="21"/>
               </w:rPr>
             </w:pPr>
@@ -2862,7 +2728,7 @@
               <w:rPr>
                 <w:rFonts w:ascii="Consolas" w:eastAsia="Times New Roman" w:hAnsi="Consolas"/>
                 <w:color w:val="333333"/>
-                <w:sz w:val="18"/>
+                <w:sz w:val="15"/>
                 <w:szCs w:val="21"/>
               </w:rPr>
               <w:t>4.6</w:t>
@@ -2888,7 +2754,7 @@
               <w:rPr>
                 <w:rFonts w:ascii="Consolas" w:eastAsia="Times New Roman" w:hAnsi="Consolas"/>
                 <w:color w:val="333333"/>
-                <w:sz w:val="18"/>
+                <w:sz w:val="15"/>
                 <w:szCs w:val="21"/>
               </w:rPr>
             </w:pPr>
@@ -2896,7 +2762,7 @@
               <w:rPr>
                 <w:rFonts w:ascii="Consolas" w:eastAsia="Times New Roman" w:hAnsi="Consolas"/>
                 <w:color w:val="333333"/>
-                <w:sz w:val="18"/>
+                <w:sz w:val="15"/>
                 <w:szCs w:val="21"/>
               </w:rPr>
               <w:t>3.1</w:t>
@@ -2922,7 +2788,7 @@
               <w:rPr>
                 <w:rFonts w:ascii="Consolas" w:eastAsia="Times New Roman" w:hAnsi="Consolas"/>
                 <w:color w:val="333333"/>
-                <w:sz w:val="18"/>
+                <w:sz w:val="15"/>
                 <w:szCs w:val="21"/>
               </w:rPr>
             </w:pPr>
@@ -2930,7 +2796,7 @@
               <w:rPr>
                 <w:rFonts w:ascii="Consolas" w:eastAsia="Times New Roman" w:hAnsi="Consolas"/>
                 <w:color w:val="333333"/>
-                <w:sz w:val="18"/>
+                <w:sz w:val="15"/>
                 <w:szCs w:val="21"/>
               </w:rPr>
               <w:t>1.5</w:t>
@@ -2956,7 +2822,7 @@
               <w:rPr>
                 <w:rFonts w:ascii="Consolas" w:eastAsia="Times New Roman" w:hAnsi="Consolas"/>
                 <w:color w:val="333333"/>
-                <w:sz w:val="18"/>
+                <w:sz w:val="15"/>
                 <w:szCs w:val="21"/>
               </w:rPr>
             </w:pPr>
@@ -2964,7 +2830,7 @@
               <w:rPr>
                 <w:rFonts w:ascii="Consolas" w:eastAsia="Times New Roman" w:hAnsi="Consolas"/>
                 <w:color w:val="333333"/>
-                <w:sz w:val="18"/>
+                <w:sz w:val="15"/>
                 <w:szCs w:val="21"/>
               </w:rPr>
               <w:t>0.2</w:t>
@@ -2989,7 +2855,7 @@
               <w:rPr>
                 <w:rFonts w:ascii="Consolas" w:eastAsia="Times New Roman" w:hAnsi="Consolas"/>
                 <w:color w:val="333333"/>
-                <w:sz w:val="18"/>
+                <w:sz w:val="15"/>
                 <w:szCs w:val="21"/>
               </w:rPr>
             </w:pPr>
@@ -2997,7 +2863,7 @@
               <w:rPr>
                 <w:rFonts w:ascii="Consolas" w:eastAsia="Times New Roman" w:hAnsi="Consolas"/>
                 <w:color w:val="333333"/>
-                <w:sz w:val="18"/>
+                <w:sz w:val="15"/>
                 <w:szCs w:val="21"/>
               </w:rPr>
               <w:t>setosa</w:t>
@@ -3010,7 +2876,7 @@
           <w:jc w:val="left"/>
         </w:tblPrEx>
         <w:trPr>
-          <w:divId w:val="1741899159"/>
+          <w:divId w:val="141655043"/>
         </w:trPr>
         <w:tc>
           <w:tcPr>
@@ -3031,7 +2897,7 @@
               <w:rPr>
                 <w:rFonts w:ascii="Consolas" w:eastAsia="Times New Roman" w:hAnsi="Consolas"/>
                 <w:color w:val="333333"/>
-                <w:sz w:val="18"/>
+                <w:sz w:val="15"/>
                 <w:szCs w:val="21"/>
               </w:rPr>
             </w:pPr>
@@ -3039,7 +2905,7 @@
               <w:rPr>
                 <w:rFonts w:ascii="Consolas" w:eastAsia="Times New Roman" w:hAnsi="Consolas"/>
                 <w:color w:val="333333"/>
-                <w:sz w:val="18"/>
+                <w:sz w:val="15"/>
                 <w:szCs w:val="21"/>
               </w:rPr>
               <w:t>5.0</w:t>
@@ -3065,7 +2931,7 @@
               <w:rPr>
                 <w:rFonts w:ascii="Consolas" w:eastAsia="Times New Roman" w:hAnsi="Consolas"/>
                 <w:color w:val="333333"/>
-                <w:sz w:val="18"/>
+                <w:sz w:val="15"/>
                 <w:szCs w:val="21"/>
               </w:rPr>
             </w:pPr>
@@ -3073,7 +2939,7 @@
               <w:rPr>
                 <w:rFonts w:ascii="Consolas" w:eastAsia="Times New Roman" w:hAnsi="Consolas"/>
                 <w:color w:val="333333"/>
-                <w:sz w:val="18"/>
+                <w:sz w:val="15"/>
                 <w:szCs w:val="21"/>
               </w:rPr>
               <w:t>3.6</w:t>
@@ -3099,7 +2965,7 @@
               <w:rPr>
                 <w:rFonts w:ascii="Consolas" w:eastAsia="Times New Roman" w:hAnsi="Consolas"/>
                 <w:color w:val="333333"/>
-                <w:sz w:val="18"/>
+                <w:sz w:val="15"/>
                 <w:szCs w:val="21"/>
               </w:rPr>
             </w:pPr>
@@ -3107,7 +2973,7 @@
               <w:rPr>
                 <w:rFonts w:ascii="Consolas" w:eastAsia="Times New Roman" w:hAnsi="Consolas"/>
                 <w:color w:val="333333"/>
-                <w:sz w:val="18"/>
+                <w:sz w:val="15"/>
                 <w:szCs w:val="21"/>
               </w:rPr>
               <w:t>1.4</w:t>
@@ -3133,7 +2999,7 @@
               <w:rPr>
                 <w:rFonts w:ascii="Consolas" w:eastAsia="Times New Roman" w:hAnsi="Consolas"/>
                 <w:color w:val="333333"/>
-                <w:sz w:val="18"/>
+                <w:sz w:val="15"/>
                 <w:szCs w:val="21"/>
               </w:rPr>
             </w:pPr>
@@ -3141,7 +3007,7 @@
               <w:rPr>
                 <w:rFonts w:ascii="Consolas" w:eastAsia="Times New Roman" w:hAnsi="Consolas"/>
                 <w:color w:val="333333"/>
-                <w:sz w:val="18"/>
+                <w:sz w:val="15"/>
                 <w:szCs w:val="21"/>
               </w:rPr>
               <w:t>0.2</w:t>
@@ -3166,7 +3032,7 @@
               <w:rPr>
                 <w:rFonts w:ascii="Consolas" w:eastAsia="Times New Roman" w:hAnsi="Consolas"/>
                 <w:color w:val="333333"/>
-                <w:sz w:val="18"/>
+                <w:sz w:val="15"/>
                 <w:szCs w:val="21"/>
               </w:rPr>
             </w:pPr>
@@ -3174,7 +3040,7 @@
               <w:rPr>
                 <w:rFonts w:ascii="Consolas" w:eastAsia="Times New Roman" w:hAnsi="Consolas"/>
                 <w:color w:val="333333"/>
-                <w:sz w:val="18"/>
+                <w:sz w:val="15"/>
                 <w:szCs w:val="21"/>
               </w:rPr>
               <w:t>setosa</w:t>
@@ -3187,7 +3053,7 @@
           <w:jc w:val="left"/>
         </w:tblPrEx>
         <w:trPr>
-          <w:divId w:val="1741899159"/>
+          <w:divId w:val="141655043"/>
         </w:trPr>
         <w:tc>
           <w:tcPr>
@@ -3208,7 +3074,7 @@
               <w:rPr>
                 <w:rFonts w:ascii="Consolas" w:eastAsia="Times New Roman" w:hAnsi="Consolas"/>
                 <w:color w:val="333333"/>
-                <w:sz w:val="18"/>
+                <w:sz w:val="15"/>
                 <w:szCs w:val="21"/>
               </w:rPr>
             </w:pPr>
@@ -3216,7 +3082,7 @@
               <w:rPr>
                 <w:rFonts w:ascii="Consolas" w:eastAsia="Times New Roman" w:hAnsi="Consolas"/>
                 <w:color w:val="333333"/>
-                <w:sz w:val="18"/>
+                <w:sz w:val="15"/>
                 <w:szCs w:val="21"/>
               </w:rPr>
               <w:t>5.4</w:t>
@@ -3242,7 +3108,7 @@
               <w:rPr>
                 <w:rFonts w:ascii="Consolas" w:eastAsia="Times New Roman" w:hAnsi="Consolas"/>
                 <w:color w:val="333333"/>
-                <w:sz w:val="18"/>
+                <w:sz w:val="15"/>
                 <w:szCs w:val="21"/>
               </w:rPr>
             </w:pPr>
@@ -3250,7 +3116,7 @@
               <w:rPr>
                 <w:rFonts w:ascii="Consolas" w:eastAsia="Times New Roman" w:hAnsi="Consolas"/>
                 <w:color w:val="333333"/>
-                <w:sz w:val="18"/>
+                <w:sz w:val="15"/>
                 <w:szCs w:val="21"/>
               </w:rPr>
               <w:t>3.9</w:t>
@@ -3276,7 +3142,7 @@
               <w:rPr>
                 <w:rFonts w:ascii="Consolas" w:eastAsia="Times New Roman" w:hAnsi="Consolas"/>
                 <w:color w:val="333333"/>
-                <w:sz w:val="18"/>
+                <w:sz w:val="15"/>
                 <w:szCs w:val="21"/>
               </w:rPr>
             </w:pPr>
@@ -3284,7 +3150,7 @@
               <w:rPr>
                 <w:rFonts w:ascii="Consolas" w:eastAsia="Times New Roman" w:hAnsi="Consolas"/>
                 <w:color w:val="333333"/>
-                <w:sz w:val="18"/>
+                <w:sz w:val="15"/>
                 <w:szCs w:val="21"/>
               </w:rPr>
               <w:t>1.7</w:t>
@@ -3310,7 +3176,7 @@
               <w:rPr>
                 <w:rFonts w:ascii="Consolas" w:eastAsia="Times New Roman" w:hAnsi="Consolas"/>
                 <w:color w:val="333333"/>
-                <w:sz w:val="18"/>
+                <w:sz w:val="15"/>
                 <w:szCs w:val="21"/>
               </w:rPr>
             </w:pPr>
@@ -3318,7 +3184,7 @@
               <w:rPr>
                 <w:rFonts w:ascii="Consolas" w:eastAsia="Times New Roman" w:hAnsi="Consolas"/>
                 <w:color w:val="333333"/>
-                <w:sz w:val="18"/>
+                <w:sz w:val="15"/>
                 <w:szCs w:val="21"/>
               </w:rPr>
               <w:t>0.4</w:t>
@@ -3343,7 +3209,7 @@
               <w:rPr>
                 <w:rFonts w:ascii="Consolas" w:eastAsia="Times New Roman" w:hAnsi="Consolas"/>
                 <w:color w:val="333333"/>
-                <w:sz w:val="18"/>
+                <w:sz w:val="15"/>
                 <w:szCs w:val="21"/>
               </w:rPr>
             </w:pPr>
@@ -3351,7 +3217,7 @@
               <w:rPr>
                 <w:rFonts w:ascii="Consolas" w:eastAsia="Times New Roman" w:hAnsi="Consolas"/>
                 <w:color w:val="333333"/>
-                <w:sz w:val="18"/>
+                <w:sz w:val="15"/>
                 <w:szCs w:val="21"/>
               </w:rPr>
               <w:t>setosa</w:t>
@@ -3364,7 +3230,7 @@
           <w:jc w:val="left"/>
         </w:tblPrEx>
         <w:trPr>
-          <w:divId w:val="1741899159"/>
+          <w:divId w:val="141655043"/>
         </w:trPr>
         <w:tc>
           <w:tcPr>
@@ -3385,7 +3251,7 @@
               <w:rPr>
                 <w:rFonts w:ascii="Consolas" w:eastAsia="Times New Roman" w:hAnsi="Consolas"/>
                 <w:color w:val="333333"/>
-                <w:sz w:val="18"/>
+                <w:sz w:val="15"/>
                 <w:szCs w:val="21"/>
               </w:rPr>
             </w:pPr>
@@ -3393,7 +3259,7 @@
               <w:rPr>
                 <w:rFonts w:ascii="Consolas" w:eastAsia="Times New Roman" w:hAnsi="Consolas"/>
                 <w:color w:val="333333"/>
-                <w:sz w:val="18"/>
+                <w:sz w:val="15"/>
                 <w:szCs w:val="21"/>
               </w:rPr>
               <w:t>4.6</w:t>
@@ -3419,7 +3285,7 @@
               <w:rPr>
                 <w:rFonts w:ascii="Consolas" w:eastAsia="Times New Roman" w:hAnsi="Consolas"/>
                 <w:color w:val="333333"/>
-                <w:sz w:val="18"/>
+                <w:sz w:val="15"/>
                 <w:szCs w:val="21"/>
               </w:rPr>
             </w:pPr>
@@ -3427,7 +3293,7 @@
               <w:rPr>
                 <w:rFonts w:ascii="Consolas" w:eastAsia="Times New Roman" w:hAnsi="Consolas"/>
                 <w:color w:val="333333"/>
-                <w:sz w:val="18"/>
+                <w:sz w:val="15"/>
                 <w:szCs w:val="21"/>
               </w:rPr>
               <w:t>3.4</w:t>
@@ -3453,7 +3319,7 @@
               <w:rPr>
                 <w:rFonts w:ascii="Consolas" w:eastAsia="Times New Roman" w:hAnsi="Consolas"/>
                 <w:color w:val="333333"/>
-                <w:sz w:val="18"/>
+                <w:sz w:val="15"/>
                 <w:szCs w:val="21"/>
               </w:rPr>
             </w:pPr>
@@ -3461,7 +3327,7 @@
               <w:rPr>
                 <w:rFonts w:ascii="Consolas" w:eastAsia="Times New Roman" w:hAnsi="Consolas"/>
                 <w:color w:val="333333"/>
-                <w:sz w:val="18"/>
+                <w:sz w:val="15"/>
                 <w:szCs w:val="21"/>
               </w:rPr>
               <w:t>1.4</w:t>
@@ -3487,7 +3353,7 @@
               <w:rPr>
                 <w:rFonts w:ascii="Consolas" w:eastAsia="Times New Roman" w:hAnsi="Consolas"/>
                 <w:color w:val="333333"/>
-                <w:sz w:val="18"/>
+                <w:sz w:val="15"/>
                 <w:szCs w:val="21"/>
               </w:rPr>
             </w:pPr>
@@ -3495,7 +3361,7 @@
               <w:rPr>
                 <w:rFonts w:ascii="Consolas" w:eastAsia="Times New Roman" w:hAnsi="Consolas"/>
                 <w:color w:val="333333"/>
-                <w:sz w:val="18"/>
+                <w:sz w:val="15"/>
                 <w:szCs w:val="21"/>
               </w:rPr>
               <w:t>0.3</w:t>
@@ -3520,7 +3386,7 @@
               <w:rPr>
                 <w:rFonts w:ascii="Consolas" w:eastAsia="Times New Roman" w:hAnsi="Consolas"/>
                 <w:color w:val="333333"/>
-                <w:sz w:val="18"/>
+                <w:sz w:val="15"/>
                 <w:szCs w:val="21"/>
               </w:rPr>
             </w:pPr>
@@ -3528,7 +3394,7 @@
               <w:rPr>
                 <w:rFonts w:ascii="Consolas" w:eastAsia="Times New Roman" w:hAnsi="Consolas"/>
                 <w:color w:val="333333"/>
-                <w:sz w:val="18"/>
+                <w:sz w:val="15"/>
                 <w:szCs w:val="21"/>
               </w:rPr>
               <w:t>setosa</w:t>
@@ -3541,7 +3407,7 @@
           <w:jc w:val="left"/>
         </w:tblPrEx>
         <w:trPr>
-          <w:divId w:val="1741899159"/>
+          <w:divId w:val="141655043"/>
         </w:trPr>
         <w:tc>
           <w:tcPr>
@@ -3562,7 +3428,7 @@
               <w:rPr>
                 <w:rFonts w:ascii="Consolas" w:eastAsia="Times New Roman" w:hAnsi="Consolas"/>
                 <w:color w:val="333333"/>
-                <w:sz w:val="18"/>
+                <w:sz w:val="15"/>
                 <w:szCs w:val="21"/>
               </w:rPr>
             </w:pPr>
@@ -3570,7 +3436,7 @@
               <w:rPr>
                 <w:rFonts w:ascii="Consolas" w:eastAsia="Times New Roman" w:hAnsi="Consolas"/>
                 <w:color w:val="333333"/>
-                <w:sz w:val="18"/>
+                <w:sz w:val="15"/>
                 <w:szCs w:val="21"/>
               </w:rPr>
               <w:t>5.0</w:t>
@@ -3596,7 +3462,7 @@
               <w:rPr>
                 <w:rFonts w:ascii="Consolas" w:eastAsia="Times New Roman" w:hAnsi="Consolas"/>
                 <w:color w:val="333333"/>
-                <w:sz w:val="18"/>
+                <w:sz w:val="15"/>
                 <w:szCs w:val="21"/>
               </w:rPr>
             </w:pPr>
@@ -3604,7 +3470,7 @@
               <w:rPr>
                 <w:rFonts w:ascii="Consolas" w:eastAsia="Times New Roman" w:hAnsi="Consolas"/>
                 <w:color w:val="333333"/>
-                <w:sz w:val="18"/>
+                <w:sz w:val="15"/>
                 <w:szCs w:val="21"/>
               </w:rPr>
               <w:t>3.4</w:t>
@@ -3630,7 +3496,7 @@
               <w:rPr>
                 <w:rFonts w:ascii="Consolas" w:eastAsia="Times New Roman" w:hAnsi="Consolas"/>
                 <w:color w:val="333333"/>
-                <w:sz w:val="18"/>
+                <w:sz w:val="15"/>
                 <w:szCs w:val="21"/>
               </w:rPr>
             </w:pPr>
@@ -3638,7 +3504,7 @@
               <w:rPr>
                 <w:rFonts w:ascii="Consolas" w:eastAsia="Times New Roman" w:hAnsi="Consolas"/>
                 <w:color w:val="333333"/>
-                <w:sz w:val="18"/>
+                <w:sz w:val="15"/>
                 <w:szCs w:val="21"/>
               </w:rPr>
               <w:t>1.5</w:t>
@@ -3664,7 +3530,7 @@
               <w:rPr>
                 <w:rFonts w:ascii="Consolas" w:eastAsia="Times New Roman" w:hAnsi="Consolas"/>
                 <w:color w:val="333333"/>
-                <w:sz w:val="18"/>
+                <w:sz w:val="15"/>
                 <w:szCs w:val="21"/>
               </w:rPr>
             </w:pPr>
@@ -3672,7 +3538,7 @@
               <w:rPr>
                 <w:rFonts w:ascii="Consolas" w:eastAsia="Times New Roman" w:hAnsi="Consolas"/>
                 <w:color w:val="333333"/>
-                <w:sz w:val="18"/>
+                <w:sz w:val="15"/>
                 <w:szCs w:val="21"/>
               </w:rPr>
               <w:t>0.2</w:t>
@@ -3697,7 +3563,7 @@
               <w:rPr>
                 <w:rFonts w:ascii="Consolas" w:eastAsia="Times New Roman" w:hAnsi="Consolas"/>
                 <w:color w:val="333333"/>
-                <w:sz w:val="18"/>
+                <w:sz w:val="15"/>
                 <w:szCs w:val="21"/>
               </w:rPr>
             </w:pPr>
@@ -3705,7 +3571,7 @@
               <w:rPr>
                 <w:rFonts w:ascii="Consolas" w:eastAsia="Times New Roman" w:hAnsi="Consolas"/>
                 <w:color w:val="333333"/>
-                <w:sz w:val="18"/>
+                <w:sz w:val="15"/>
                 <w:szCs w:val="21"/>
               </w:rPr>
               <w:t>setosa</w:t>
@@ -3718,7 +3584,7 @@
           <w:jc w:val="left"/>
         </w:tblPrEx>
         <w:trPr>
-          <w:divId w:val="1741899159"/>
+          <w:divId w:val="141655043"/>
         </w:trPr>
         <w:tc>
           <w:tcPr>
@@ -3739,7 +3605,7 @@
               <w:rPr>
                 <w:rFonts w:ascii="Consolas" w:eastAsia="Times New Roman" w:hAnsi="Consolas"/>
                 <w:color w:val="333333"/>
-                <w:sz w:val="18"/>
+                <w:sz w:val="15"/>
                 <w:szCs w:val="21"/>
               </w:rPr>
             </w:pPr>
@@ -3747,7 +3613,7 @@
               <w:rPr>
                 <w:rFonts w:ascii="Consolas" w:eastAsia="Times New Roman" w:hAnsi="Consolas"/>
                 <w:color w:val="333333"/>
-                <w:sz w:val="18"/>
+                <w:sz w:val="15"/>
                 <w:szCs w:val="21"/>
               </w:rPr>
               <w:t>4.4</w:t>
@@ -3773,7 +3639,7 @@
               <w:rPr>
                 <w:rFonts w:ascii="Consolas" w:eastAsia="Times New Roman" w:hAnsi="Consolas"/>
                 <w:color w:val="333333"/>
-                <w:sz w:val="18"/>
+                <w:sz w:val="15"/>
                 <w:szCs w:val="21"/>
               </w:rPr>
             </w:pPr>
@@ -3781,7 +3647,7 @@
               <w:rPr>
                 <w:rFonts w:ascii="Consolas" w:eastAsia="Times New Roman" w:hAnsi="Consolas"/>
                 <w:color w:val="333333"/>
-                <w:sz w:val="18"/>
+                <w:sz w:val="15"/>
                 <w:szCs w:val="21"/>
               </w:rPr>
               <w:t>2.9</w:t>
@@ -3807,7 +3673,7 @@
               <w:rPr>
                 <w:rFonts w:ascii="Consolas" w:eastAsia="Times New Roman" w:hAnsi="Consolas"/>
                 <w:color w:val="333333"/>
-                <w:sz w:val="18"/>
+                <w:sz w:val="15"/>
                 <w:szCs w:val="21"/>
               </w:rPr>
             </w:pPr>
@@ -3815,7 +3681,7 @@
               <w:rPr>
                 <w:rFonts w:ascii="Consolas" w:eastAsia="Times New Roman" w:hAnsi="Consolas"/>
                 <w:color w:val="333333"/>
-                <w:sz w:val="18"/>
+                <w:sz w:val="15"/>
                 <w:szCs w:val="21"/>
               </w:rPr>
               <w:t>1.4</w:t>
@@ -3841,7 +3707,7 @@
               <w:rPr>
                 <w:rFonts w:ascii="Consolas" w:eastAsia="Times New Roman" w:hAnsi="Consolas"/>
                 <w:color w:val="333333"/>
-                <w:sz w:val="18"/>
+                <w:sz w:val="15"/>
                 <w:szCs w:val="21"/>
               </w:rPr>
             </w:pPr>
@@ -3849,7 +3715,7 @@
               <w:rPr>
                 <w:rFonts w:ascii="Consolas" w:eastAsia="Times New Roman" w:hAnsi="Consolas"/>
                 <w:color w:val="333333"/>
-                <w:sz w:val="18"/>
+                <w:sz w:val="15"/>
                 <w:szCs w:val="21"/>
               </w:rPr>
               <w:t>0.2</w:t>
@@ -3874,7 +3740,7 @@
               <w:rPr>
                 <w:rFonts w:ascii="Consolas" w:eastAsia="Times New Roman" w:hAnsi="Consolas"/>
                 <w:color w:val="333333"/>
-                <w:sz w:val="18"/>
+                <w:sz w:val="15"/>
                 <w:szCs w:val="21"/>
               </w:rPr>
             </w:pPr>
@@ -3882,7 +3748,7 @@
               <w:rPr>
                 <w:rFonts w:ascii="Consolas" w:eastAsia="Times New Roman" w:hAnsi="Consolas"/>
                 <w:color w:val="333333"/>
-                <w:sz w:val="18"/>
+                <w:sz w:val="15"/>
                 <w:szCs w:val="21"/>
               </w:rPr>
               <w:t>setosa</w:t>
@@ -3895,7 +3761,7 @@
           <w:jc w:val="left"/>
         </w:tblPrEx>
         <w:trPr>
-          <w:divId w:val="1741899159"/>
+          <w:divId w:val="141655043"/>
         </w:trPr>
         <w:tc>
           <w:tcPr>
@@ -3916,7 +3782,7 @@
               <w:rPr>
                 <w:rFonts w:ascii="Consolas" w:eastAsia="Times New Roman" w:hAnsi="Consolas"/>
                 <w:color w:val="333333"/>
-                <w:sz w:val="18"/>
+                <w:sz w:val="15"/>
                 <w:szCs w:val="21"/>
               </w:rPr>
             </w:pPr>
@@ -3924,7 +3790,7 @@
               <w:rPr>
                 <w:rFonts w:ascii="Consolas" w:eastAsia="Times New Roman" w:hAnsi="Consolas"/>
                 <w:color w:val="333333"/>
-                <w:sz w:val="18"/>
+                <w:sz w:val="15"/>
                 <w:szCs w:val="21"/>
               </w:rPr>
               <w:t>4.9</w:t>
@@ -3950,7 +3816,7 @@
               <w:rPr>
                 <w:rFonts w:ascii="Consolas" w:eastAsia="Times New Roman" w:hAnsi="Consolas"/>
                 <w:color w:val="333333"/>
-                <w:sz w:val="18"/>
+                <w:sz w:val="15"/>
                 <w:szCs w:val="21"/>
               </w:rPr>
             </w:pPr>
@@ -3958,7 +3824,7 @@
               <w:rPr>
                 <w:rFonts w:ascii="Consolas" w:eastAsia="Times New Roman" w:hAnsi="Consolas"/>
                 <w:color w:val="333333"/>
-                <w:sz w:val="18"/>
+                <w:sz w:val="15"/>
                 <w:szCs w:val="21"/>
               </w:rPr>
               <w:t>3.1</w:t>
@@ -3984,7 +3850,7 @@
               <w:rPr>
                 <w:rFonts w:ascii="Consolas" w:eastAsia="Times New Roman" w:hAnsi="Consolas"/>
                 <w:color w:val="333333"/>
-                <w:sz w:val="18"/>
+                <w:sz w:val="15"/>
                 <w:szCs w:val="21"/>
               </w:rPr>
             </w:pPr>
@@ -3992,7 +3858,7 @@
               <w:rPr>
                 <w:rFonts w:ascii="Consolas" w:eastAsia="Times New Roman" w:hAnsi="Consolas"/>
                 <w:color w:val="333333"/>
-                <w:sz w:val="18"/>
+                <w:sz w:val="15"/>
                 <w:szCs w:val="21"/>
               </w:rPr>
               <w:t>1.5</w:t>
@@ -4018,7 +3884,7 @@
               <w:rPr>
                 <w:rFonts w:ascii="Consolas" w:eastAsia="Times New Roman" w:hAnsi="Consolas"/>
                 <w:color w:val="333333"/>
-                <w:sz w:val="18"/>
+                <w:sz w:val="15"/>
                 <w:szCs w:val="21"/>
               </w:rPr>
             </w:pPr>
@@ -4026,7 +3892,7 @@
               <w:rPr>
                 <w:rFonts w:ascii="Consolas" w:eastAsia="Times New Roman" w:hAnsi="Consolas"/>
                 <w:color w:val="333333"/>
-                <w:sz w:val="18"/>
+                <w:sz w:val="15"/>
                 <w:szCs w:val="21"/>
               </w:rPr>
               <w:t>0.1</w:t>
@@ -4051,7 +3917,7 @@
               <w:rPr>
                 <w:rFonts w:ascii="Consolas" w:eastAsia="Times New Roman" w:hAnsi="Consolas"/>
                 <w:color w:val="333333"/>
-                <w:sz w:val="18"/>
+                <w:sz w:val="15"/>
                 <w:szCs w:val="21"/>
               </w:rPr>
             </w:pPr>
@@ -4059,7 +3925,7 @@
               <w:rPr>
                 <w:rFonts w:ascii="Consolas" w:eastAsia="Times New Roman" w:hAnsi="Consolas"/>
                 <w:color w:val="333333"/>
-                <w:sz w:val="18"/>
+                <w:sz w:val="15"/>
                 <w:szCs w:val="21"/>
               </w:rPr>
               <w:t>setosa</w:t>
@@ -4072,7 +3938,7 @@
           <w:jc w:val="left"/>
         </w:tblPrEx>
         <w:trPr>
-          <w:divId w:val="1741899159"/>
+          <w:divId w:val="141655043"/>
         </w:trPr>
         <w:tc>
           <w:tcPr>
@@ -4093,7 +3959,7 @@
               <w:rPr>
                 <w:rFonts w:ascii="Consolas" w:eastAsia="Times New Roman" w:hAnsi="Consolas"/>
                 <w:color w:val="333333"/>
-                <w:sz w:val="18"/>
+                <w:sz w:val="15"/>
                 <w:szCs w:val="21"/>
               </w:rPr>
             </w:pPr>
@@ -4101,7 +3967,7 @@
               <w:rPr>
                 <w:rFonts w:ascii="Consolas" w:eastAsia="Times New Roman" w:hAnsi="Consolas"/>
                 <w:color w:val="333333"/>
-                <w:sz w:val="18"/>
+                <w:sz w:val="15"/>
                 <w:szCs w:val="21"/>
               </w:rPr>
               <w:t>5.4</w:t>
@@ -4127,7 +3993,7 @@
               <w:rPr>
                 <w:rFonts w:ascii="Consolas" w:eastAsia="Times New Roman" w:hAnsi="Consolas"/>
                 <w:color w:val="333333"/>
-                <w:sz w:val="18"/>
+                <w:sz w:val="15"/>
                 <w:szCs w:val="21"/>
               </w:rPr>
             </w:pPr>
@@ -4135,7 +4001,7 @@
               <w:rPr>
                 <w:rFonts w:ascii="Consolas" w:eastAsia="Times New Roman" w:hAnsi="Consolas"/>
                 <w:color w:val="333333"/>
-                <w:sz w:val="18"/>
+                <w:sz w:val="15"/>
                 <w:szCs w:val="21"/>
               </w:rPr>
               <w:t>3.7</w:t>
@@ -4161,7 +4027,7 @@
               <w:rPr>
                 <w:rFonts w:ascii="Consolas" w:eastAsia="Times New Roman" w:hAnsi="Consolas"/>
                 <w:color w:val="333333"/>
-                <w:sz w:val="18"/>
+                <w:sz w:val="15"/>
                 <w:szCs w:val="21"/>
               </w:rPr>
             </w:pPr>
@@ -4169,7 +4035,7 @@
               <w:rPr>
                 <w:rFonts w:ascii="Consolas" w:eastAsia="Times New Roman" w:hAnsi="Consolas"/>
                 <w:color w:val="333333"/>
-                <w:sz w:val="18"/>
+                <w:sz w:val="15"/>
                 <w:szCs w:val="21"/>
               </w:rPr>
               <w:t>1.5</w:t>
@@ -4195,7 +4061,7 @@
               <w:rPr>
                 <w:rFonts w:ascii="Consolas" w:eastAsia="Times New Roman" w:hAnsi="Consolas"/>
                 <w:color w:val="333333"/>
-                <w:sz w:val="18"/>
+                <w:sz w:val="15"/>
                 <w:szCs w:val="21"/>
               </w:rPr>
             </w:pPr>
@@ -4203,7 +4069,7 @@
               <w:rPr>
                 <w:rFonts w:ascii="Consolas" w:eastAsia="Times New Roman" w:hAnsi="Consolas"/>
                 <w:color w:val="333333"/>
-                <w:sz w:val="18"/>
+                <w:sz w:val="15"/>
                 <w:szCs w:val="21"/>
               </w:rPr>
               <w:t>0.2</w:t>
@@ -4228,7 +4094,7 @@
               <w:rPr>
                 <w:rFonts w:ascii="Consolas" w:eastAsia="Times New Roman" w:hAnsi="Consolas"/>
                 <w:color w:val="333333"/>
-                <w:sz w:val="18"/>
+                <w:sz w:val="15"/>
                 <w:szCs w:val="21"/>
               </w:rPr>
             </w:pPr>
@@ -4236,7 +4102,7 @@
               <w:rPr>
                 <w:rFonts w:ascii="Consolas" w:eastAsia="Times New Roman" w:hAnsi="Consolas"/>
                 <w:color w:val="333333"/>
-                <w:sz w:val="18"/>
+                <w:sz w:val="15"/>
                 <w:szCs w:val="21"/>
               </w:rPr>
               <w:t>setosa</w:t>
@@ -4249,7 +4115,7 @@
           <w:jc w:val="left"/>
         </w:tblPrEx>
         <w:trPr>
-          <w:divId w:val="1741899159"/>
+          <w:divId w:val="141655043"/>
         </w:trPr>
         <w:tc>
           <w:tcPr>
@@ -4270,7 +4136,7 @@
               <w:rPr>
                 <w:rFonts w:ascii="Consolas" w:eastAsia="Times New Roman" w:hAnsi="Consolas"/>
                 <w:color w:val="333333"/>
-                <w:sz w:val="18"/>
+                <w:sz w:val="15"/>
                 <w:szCs w:val="21"/>
               </w:rPr>
             </w:pPr>
@@ -4278,7 +4144,7 @@
               <w:rPr>
                 <w:rFonts w:ascii="Consolas" w:eastAsia="Times New Roman" w:hAnsi="Consolas"/>
                 <w:color w:val="333333"/>
-                <w:sz w:val="18"/>
+                <w:sz w:val="15"/>
                 <w:szCs w:val="21"/>
               </w:rPr>
               <w:t>4.8</w:t>
@@ -4304,7 +4170,7 @@
               <w:rPr>
                 <w:rFonts w:ascii="Consolas" w:eastAsia="Times New Roman" w:hAnsi="Consolas"/>
                 <w:color w:val="333333"/>
-                <w:sz w:val="18"/>
+                <w:sz w:val="15"/>
                 <w:szCs w:val="21"/>
               </w:rPr>
             </w:pPr>
@@ -4312,7 +4178,7 @@
               <w:rPr>
                 <w:rFonts w:ascii="Consolas" w:eastAsia="Times New Roman" w:hAnsi="Consolas"/>
                 <w:color w:val="333333"/>
-                <w:sz w:val="18"/>
+                <w:sz w:val="15"/>
                 <w:szCs w:val="21"/>
               </w:rPr>
               <w:t>3.4</w:t>
@@ -4338,7 +4204,7 @@
               <w:rPr>
                 <w:rFonts w:ascii="Consolas" w:eastAsia="Times New Roman" w:hAnsi="Consolas"/>
                 <w:color w:val="333333"/>
-                <w:sz w:val="18"/>
+                <w:sz w:val="15"/>
                 <w:szCs w:val="21"/>
               </w:rPr>
             </w:pPr>
@@ -4346,7 +4212,7 @@
               <w:rPr>
                 <w:rFonts w:ascii="Consolas" w:eastAsia="Times New Roman" w:hAnsi="Consolas"/>
                 <w:color w:val="333333"/>
-                <w:sz w:val="18"/>
+                <w:sz w:val="15"/>
                 <w:szCs w:val="21"/>
               </w:rPr>
               <w:t>1.6</w:t>
@@ -4372,7 +4238,7 @@
               <w:rPr>
                 <w:rFonts w:ascii="Consolas" w:eastAsia="Times New Roman" w:hAnsi="Consolas"/>
                 <w:color w:val="333333"/>
-                <w:sz w:val="18"/>
+                <w:sz w:val="15"/>
                 <w:szCs w:val="21"/>
               </w:rPr>
             </w:pPr>
@@ -4380,7 +4246,7 @@
               <w:rPr>
                 <w:rFonts w:ascii="Consolas" w:eastAsia="Times New Roman" w:hAnsi="Consolas"/>
                 <w:color w:val="333333"/>
-                <w:sz w:val="18"/>
+                <w:sz w:val="15"/>
                 <w:szCs w:val="21"/>
               </w:rPr>
               <w:t>0.2</w:t>
@@ -4405,7 +4271,7 @@
               <w:rPr>
                 <w:rFonts w:ascii="Consolas" w:eastAsia="Times New Roman" w:hAnsi="Consolas"/>
                 <w:color w:val="333333"/>
-                <w:sz w:val="18"/>
+                <w:sz w:val="15"/>
                 <w:szCs w:val="21"/>
               </w:rPr>
             </w:pPr>
@@ -4413,7 +4279,7 @@
               <w:rPr>
                 <w:rFonts w:ascii="Consolas" w:eastAsia="Times New Roman" w:hAnsi="Consolas"/>
                 <w:color w:val="333333"/>
-                <w:sz w:val="18"/>
+                <w:sz w:val="15"/>
                 <w:szCs w:val="21"/>
               </w:rPr>
               <w:t>setosa</w:t>
@@ -4426,7 +4292,7 @@
           <w:jc w:val="left"/>
         </w:tblPrEx>
         <w:trPr>
-          <w:divId w:val="1741899159"/>
+          <w:divId w:val="141655043"/>
         </w:trPr>
         <w:tc>
           <w:tcPr>
@@ -4447,7 +4313,7 @@
               <w:rPr>
                 <w:rFonts w:ascii="Consolas" w:eastAsia="Times New Roman" w:hAnsi="Consolas"/>
                 <w:color w:val="333333"/>
-                <w:sz w:val="18"/>
+                <w:sz w:val="15"/>
                 <w:szCs w:val="21"/>
               </w:rPr>
             </w:pPr>
@@ -4455,7 +4321,7 @@
               <w:rPr>
                 <w:rFonts w:ascii="Consolas" w:eastAsia="Times New Roman" w:hAnsi="Consolas"/>
                 <w:color w:val="333333"/>
-                <w:sz w:val="18"/>
+                <w:sz w:val="15"/>
                 <w:szCs w:val="21"/>
               </w:rPr>
               <w:t>4.8</w:t>
@@ -4481,7 +4347,7 @@
               <w:rPr>
                 <w:rFonts w:ascii="Consolas" w:eastAsia="Times New Roman" w:hAnsi="Consolas"/>
                 <w:color w:val="333333"/>
-                <w:sz w:val="18"/>
+                <w:sz w:val="15"/>
                 <w:szCs w:val="21"/>
               </w:rPr>
             </w:pPr>
@@ -4489,7 +4355,7 @@
               <w:rPr>
                 <w:rFonts w:ascii="Consolas" w:eastAsia="Times New Roman" w:hAnsi="Consolas"/>
                 <w:color w:val="333333"/>
-                <w:sz w:val="18"/>
+                <w:sz w:val="15"/>
                 <w:szCs w:val="21"/>
               </w:rPr>
               <w:t>3.0</w:t>
@@ -4515,7 +4381,7 @@
               <w:rPr>
                 <w:rFonts w:ascii="Consolas" w:eastAsia="Times New Roman" w:hAnsi="Consolas"/>
                 <w:color w:val="333333"/>
-                <w:sz w:val="18"/>
+                <w:sz w:val="15"/>
                 <w:szCs w:val="21"/>
               </w:rPr>
             </w:pPr>
@@ -4523,7 +4389,7 @@
               <w:rPr>
                 <w:rFonts w:ascii="Consolas" w:eastAsia="Times New Roman" w:hAnsi="Consolas"/>
                 <w:color w:val="333333"/>
-                <w:sz w:val="18"/>
+                <w:sz w:val="15"/>
                 <w:szCs w:val="21"/>
               </w:rPr>
               <w:t>1.4</w:t>
@@ -4549,7 +4415,7 @@
               <w:rPr>
                 <w:rFonts w:ascii="Consolas" w:eastAsia="Times New Roman" w:hAnsi="Consolas"/>
                 <w:color w:val="333333"/>
-                <w:sz w:val="18"/>
+                <w:sz w:val="15"/>
                 <w:szCs w:val="21"/>
               </w:rPr>
             </w:pPr>
@@ -4557,7 +4423,7 @@
               <w:rPr>
                 <w:rFonts w:ascii="Consolas" w:eastAsia="Times New Roman" w:hAnsi="Consolas"/>
                 <w:color w:val="333333"/>
-                <w:sz w:val="18"/>
+                <w:sz w:val="15"/>
                 <w:szCs w:val="21"/>
               </w:rPr>
               <w:t>0.1</w:t>
@@ -4582,7 +4448,7 @@
               <w:rPr>
                 <w:rFonts w:ascii="Consolas" w:eastAsia="Times New Roman" w:hAnsi="Consolas"/>
                 <w:color w:val="333333"/>
-                <w:sz w:val="18"/>
+                <w:sz w:val="15"/>
                 <w:szCs w:val="21"/>
               </w:rPr>
             </w:pPr>
@@ -4590,7 +4456,7 @@
               <w:rPr>
                 <w:rFonts w:ascii="Consolas" w:eastAsia="Times New Roman" w:hAnsi="Consolas"/>
                 <w:color w:val="333333"/>
-                <w:sz w:val="18"/>
+                <w:sz w:val="15"/>
                 <w:szCs w:val="21"/>
               </w:rPr>
               <w:t>setosa</w:t>
@@ -4603,7 +4469,7 @@
           <w:jc w:val="left"/>
         </w:tblPrEx>
         <w:trPr>
-          <w:divId w:val="1741899159"/>
+          <w:divId w:val="141655043"/>
         </w:trPr>
         <w:tc>
           <w:tcPr>
@@ -4624,7 +4490,7 @@
               <w:rPr>
                 <w:rFonts w:ascii="Consolas" w:eastAsia="Times New Roman" w:hAnsi="Consolas"/>
                 <w:color w:val="333333"/>
-                <w:sz w:val="18"/>
+                <w:sz w:val="15"/>
                 <w:szCs w:val="21"/>
               </w:rPr>
             </w:pPr>
@@ -4632,7 +4498,7 @@
               <w:rPr>
                 <w:rFonts w:ascii="Consolas" w:eastAsia="Times New Roman" w:hAnsi="Consolas"/>
                 <w:color w:val="333333"/>
-                <w:sz w:val="18"/>
+                <w:sz w:val="15"/>
                 <w:szCs w:val="21"/>
               </w:rPr>
               <w:t>4.3</w:t>
@@ -4658,7 +4524,7 @@
               <w:rPr>
                 <w:rFonts w:ascii="Consolas" w:eastAsia="Times New Roman" w:hAnsi="Consolas"/>
                 <w:color w:val="333333"/>
-                <w:sz w:val="18"/>
+                <w:sz w:val="15"/>
                 <w:szCs w:val="21"/>
               </w:rPr>
             </w:pPr>
@@ -4666,7 +4532,7 @@
               <w:rPr>
                 <w:rFonts w:ascii="Consolas" w:eastAsia="Times New Roman" w:hAnsi="Consolas"/>
                 <w:color w:val="333333"/>
-                <w:sz w:val="18"/>
+                <w:sz w:val="15"/>
                 <w:szCs w:val="21"/>
               </w:rPr>
               <w:t>3.0</w:t>
@@ -4692,7 +4558,7 @@
               <w:rPr>
                 <w:rFonts w:ascii="Consolas" w:eastAsia="Times New Roman" w:hAnsi="Consolas"/>
                 <w:color w:val="333333"/>
-                <w:sz w:val="18"/>
+                <w:sz w:val="15"/>
                 <w:szCs w:val="21"/>
               </w:rPr>
             </w:pPr>
@@ -4700,7 +4566,7 @@
               <w:rPr>
                 <w:rFonts w:ascii="Consolas" w:eastAsia="Times New Roman" w:hAnsi="Consolas"/>
                 <w:color w:val="333333"/>
-                <w:sz w:val="18"/>
+                <w:sz w:val="15"/>
                 <w:szCs w:val="21"/>
               </w:rPr>
               <w:t>1.1</w:t>
@@ -4726,7 +4592,7 @@
               <w:rPr>
                 <w:rFonts w:ascii="Consolas" w:eastAsia="Times New Roman" w:hAnsi="Consolas"/>
                 <w:color w:val="333333"/>
-                <w:sz w:val="18"/>
+                <w:sz w:val="15"/>
                 <w:szCs w:val="21"/>
               </w:rPr>
             </w:pPr>
@@ -4734,7 +4600,7 @@
               <w:rPr>
                 <w:rFonts w:ascii="Consolas" w:eastAsia="Times New Roman" w:hAnsi="Consolas"/>
                 <w:color w:val="333333"/>
-                <w:sz w:val="18"/>
+                <w:sz w:val="15"/>
                 <w:szCs w:val="21"/>
               </w:rPr>
               <w:t>0.1</w:t>
@@ -4759,7 +4625,7 @@
               <w:rPr>
                 <w:rFonts w:ascii="Consolas" w:eastAsia="Times New Roman" w:hAnsi="Consolas"/>
                 <w:color w:val="333333"/>
-                <w:sz w:val="18"/>
+                <w:sz w:val="15"/>
                 <w:szCs w:val="21"/>
               </w:rPr>
             </w:pPr>
@@ -4767,7 +4633,7 @@
               <w:rPr>
                 <w:rFonts w:ascii="Consolas" w:eastAsia="Times New Roman" w:hAnsi="Consolas"/>
                 <w:color w:val="333333"/>
-                <w:sz w:val="18"/>
+                <w:sz w:val="15"/>
                 <w:szCs w:val="21"/>
               </w:rPr>
               <w:t>setosa</w:t>
@@ -4780,7 +4646,7 @@
           <w:jc w:val="left"/>
         </w:tblPrEx>
         <w:trPr>
-          <w:divId w:val="1741899159"/>
+          <w:divId w:val="141655043"/>
         </w:trPr>
         <w:tc>
           <w:tcPr>
@@ -4801,7 +4667,7 @@
               <w:rPr>
                 <w:rFonts w:ascii="Consolas" w:eastAsia="Times New Roman" w:hAnsi="Consolas"/>
                 <w:color w:val="333333"/>
-                <w:sz w:val="18"/>
+                <w:sz w:val="15"/>
                 <w:szCs w:val="21"/>
               </w:rPr>
             </w:pPr>
@@ -4809,7 +4675,7 @@
               <w:rPr>
                 <w:rFonts w:ascii="Consolas" w:eastAsia="Times New Roman" w:hAnsi="Consolas"/>
                 <w:color w:val="333333"/>
-                <w:sz w:val="18"/>
+                <w:sz w:val="15"/>
                 <w:szCs w:val="21"/>
               </w:rPr>
               <w:t>5.8</w:t>
@@ -4835,7 +4701,7 @@
               <w:rPr>
                 <w:rFonts w:ascii="Consolas" w:eastAsia="Times New Roman" w:hAnsi="Consolas"/>
                 <w:color w:val="333333"/>
-                <w:sz w:val="18"/>
+                <w:sz w:val="15"/>
                 <w:szCs w:val="21"/>
               </w:rPr>
             </w:pPr>
@@ -4843,7 +4709,7 @@
               <w:rPr>
                 <w:rFonts w:ascii="Consolas" w:eastAsia="Times New Roman" w:hAnsi="Consolas"/>
                 <w:color w:val="333333"/>
-                <w:sz w:val="18"/>
+                <w:sz w:val="15"/>
                 <w:szCs w:val="21"/>
               </w:rPr>
               <w:t>4.0</w:t>
@@ -4869,7 +4735,7 @@
               <w:rPr>
                 <w:rFonts w:ascii="Consolas" w:eastAsia="Times New Roman" w:hAnsi="Consolas"/>
                 <w:color w:val="333333"/>
-                <w:sz w:val="18"/>
+                <w:sz w:val="15"/>
                 <w:szCs w:val="21"/>
               </w:rPr>
             </w:pPr>
@@ -4877,7 +4743,7 @@
               <w:rPr>
                 <w:rFonts w:ascii="Consolas" w:eastAsia="Times New Roman" w:hAnsi="Consolas"/>
                 <w:color w:val="333333"/>
-                <w:sz w:val="18"/>
+                <w:sz w:val="15"/>
                 <w:szCs w:val="21"/>
               </w:rPr>
               <w:t>1.2</w:t>
@@ -4903,7 +4769,7 @@
               <w:rPr>
                 <w:rFonts w:ascii="Consolas" w:eastAsia="Times New Roman" w:hAnsi="Consolas"/>
                 <w:color w:val="333333"/>
-                <w:sz w:val="18"/>
+                <w:sz w:val="15"/>
                 <w:szCs w:val="21"/>
               </w:rPr>
             </w:pPr>
@@ -4911,7 +4777,7 @@
               <w:rPr>
                 <w:rFonts w:ascii="Consolas" w:eastAsia="Times New Roman" w:hAnsi="Consolas"/>
                 <w:color w:val="333333"/>
-                <w:sz w:val="18"/>
+                <w:sz w:val="15"/>
                 <w:szCs w:val="21"/>
               </w:rPr>
               <w:t>0.2</w:t>
@@ -4936,7 +4802,7 @@
               <w:rPr>
                 <w:rFonts w:ascii="Consolas" w:eastAsia="Times New Roman" w:hAnsi="Consolas"/>
                 <w:color w:val="333333"/>
-                <w:sz w:val="18"/>
+                <w:sz w:val="15"/>
                 <w:szCs w:val="21"/>
               </w:rPr>
             </w:pPr>
@@ -4944,7 +4810,7 @@
               <w:rPr>
                 <w:rFonts w:ascii="Consolas" w:eastAsia="Times New Roman" w:hAnsi="Consolas"/>
                 <w:color w:val="333333"/>
-                <w:sz w:val="18"/>
+                <w:sz w:val="15"/>
                 <w:szCs w:val="21"/>
               </w:rPr>
               <w:t>setosa</w:t>
@@ -4957,7 +4823,7 @@
           <w:jc w:val="left"/>
         </w:tblPrEx>
         <w:trPr>
-          <w:divId w:val="1741899159"/>
+          <w:divId w:val="141655043"/>
         </w:trPr>
         <w:tc>
           <w:tcPr>
@@ -4978,7 +4844,7 @@
               <w:rPr>
                 <w:rFonts w:ascii="Consolas" w:eastAsia="Times New Roman" w:hAnsi="Consolas"/>
                 <w:color w:val="333333"/>
-                <w:sz w:val="18"/>
+                <w:sz w:val="15"/>
                 <w:szCs w:val="21"/>
               </w:rPr>
             </w:pPr>
@@ -4986,7 +4852,7 @@
               <w:rPr>
                 <w:rFonts w:ascii="Consolas" w:eastAsia="Times New Roman" w:hAnsi="Consolas"/>
                 <w:color w:val="333333"/>
-                <w:sz w:val="18"/>
+                <w:sz w:val="15"/>
                 <w:szCs w:val="21"/>
               </w:rPr>
               <w:t>5.7</w:t>
@@ -5012,7 +4878,7 @@
               <w:rPr>
                 <w:rFonts w:ascii="Consolas" w:eastAsia="Times New Roman" w:hAnsi="Consolas"/>
                 <w:color w:val="333333"/>
-                <w:sz w:val="18"/>
+                <w:sz w:val="15"/>
                 <w:szCs w:val="21"/>
               </w:rPr>
             </w:pPr>
@@ -5020,7 +4886,7 @@
               <w:rPr>
                 <w:rFonts w:ascii="Consolas" w:eastAsia="Times New Roman" w:hAnsi="Consolas"/>
                 <w:color w:val="333333"/>
-                <w:sz w:val="18"/>
+                <w:sz w:val="15"/>
                 <w:szCs w:val="21"/>
               </w:rPr>
               <w:t>4.4</w:t>
@@ -5046,7 +4912,7 @@
               <w:rPr>
                 <w:rFonts w:ascii="Consolas" w:eastAsia="Times New Roman" w:hAnsi="Consolas"/>
                 <w:color w:val="333333"/>
-                <w:sz w:val="18"/>
+                <w:sz w:val="15"/>
                 <w:szCs w:val="21"/>
               </w:rPr>
             </w:pPr>
@@ -5054,7 +4920,7 @@
               <w:rPr>
                 <w:rFonts w:ascii="Consolas" w:eastAsia="Times New Roman" w:hAnsi="Consolas"/>
                 <w:color w:val="333333"/>
-                <w:sz w:val="18"/>
+                <w:sz w:val="15"/>
                 <w:szCs w:val="21"/>
               </w:rPr>
               <w:t>1.5</w:t>
@@ -5080,7 +4946,7 @@
               <w:rPr>
                 <w:rFonts w:ascii="Consolas" w:eastAsia="Times New Roman" w:hAnsi="Consolas"/>
                 <w:color w:val="333333"/>
-                <w:sz w:val="18"/>
+                <w:sz w:val="15"/>
                 <w:szCs w:val="21"/>
               </w:rPr>
             </w:pPr>
@@ -5088,7 +4954,7 @@
               <w:rPr>
                 <w:rFonts w:ascii="Consolas" w:eastAsia="Times New Roman" w:hAnsi="Consolas"/>
                 <w:color w:val="333333"/>
-                <w:sz w:val="18"/>
+                <w:sz w:val="15"/>
                 <w:szCs w:val="21"/>
               </w:rPr>
               <w:t>0.4</w:t>
@@ -5113,7 +4979,7 @@
               <w:rPr>
                 <w:rFonts w:ascii="Consolas" w:eastAsia="Times New Roman" w:hAnsi="Consolas"/>
                 <w:color w:val="333333"/>
-                <w:sz w:val="18"/>
+                <w:sz w:val="15"/>
                 <w:szCs w:val="21"/>
               </w:rPr>
             </w:pPr>
@@ -5121,7 +4987,7 @@
               <w:rPr>
                 <w:rFonts w:ascii="Consolas" w:eastAsia="Times New Roman" w:hAnsi="Consolas"/>
                 <w:color w:val="333333"/>
-                <w:sz w:val="18"/>
+                <w:sz w:val="15"/>
                 <w:szCs w:val="21"/>
               </w:rPr>
               <w:t>setosa</w:t>
@@ -5134,7 +5000,7 @@
           <w:jc w:val="left"/>
         </w:tblPrEx>
         <w:trPr>
-          <w:divId w:val="1741899159"/>
+          <w:divId w:val="141655043"/>
         </w:trPr>
         <w:tc>
           <w:tcPr>
@@ -5155,7 +5021,7 @@
               <w:rPr>
                 <w:rFonts w:ascii="Consolas" w:eastAsia="Times New Roman" w:hAnsi="Consolas"/>
                 <w:color w:val="333333"/>
-                <w:sz w:val="18"/>
+                <w:sz w:val="15"/>
                 <w:szCs w:val="21"/>
               </w:rPr>
             </w:pPr>
@@ -5163,7 +5029,7 @@
               <w:rPr>
                 <w:rFonts w:ascii="Consolas" w:eastAsia="Times New Roman" w:hAnsi="Consolas"/>
                 <w:color w:val="333333"/>
-                <w:sz w:val="18"/>
+                <w:sz w:val="15"/>
                 <w:szCs w:val="21"/>
               </w:rPr>
               <w:t>5.4</w:t>
@@ -5189,7 +5055,7 @@
               <w:rPr>
                 <w:rFonts w:ascii="Consolas" w:eastAsia="Times New Roman" w:hAnsi="Consolas"/>
                 <w:color w:val="333333"/>
-                <w:sz w:val="18"/>
+                <w:sz w:val="15"/>
                 <w:szCs w:val="21"/>
               </w:rPr>
             </w:pPr>
@@ -5197,7 +5063,7 @@
               <w:rPr>
                 <w:rFonts w:ascii="Consolas" w:eastAsia="Times New Roman" w:hAnsi="Consolas"/>
                 <w:color w:val="333333"/>
-                <w:sz w:val="18"/>
+                <w:sz w:val="15"/>
                 <w:szCs w:val="21"/>
               </w:rPr>
               <w:t>3.9</w:t>
@@ -5223,7 +5089,7 @@
               <w:rPr>
                 <w:rFonts w:ascii="Consolas" w:eastAsia="Times New Roman" w:hAnsi="Consolas"/>
                 <w:color w:val="333333"/>
-                <w:sz w:val="18"/>
+                <w:sz w:val="15"/>
                 <w:szCs w:val="21"/>
               </w:rPr>
             </w:pPr>
@@ -5231,7 +5097,7 @@
               <w:rPr>
                 <w:rFonts w:ascii="Consolas" w:eastAsia="Times New Roman" w:hAnsi="Consolas"/>
                 <w:color w:val="333333"/>
-                <w:sz w:val="18"/>
+                <w:sz w:val="15"/>
                 <w:szCs w:val="21"/>
               </w:rPr>
               <w:t>1.3</w:t>
@@ -5257,7 +5123,7 @@
               <w:rPr>
                 <w:rFonts w:ascii="Consolas" w:eastAsia="Times New Roman" w:hAnsi="Consolas"/>
                 <w:color w:val="333333"/>
-                <w:sz w:val="18"/>
+                <w:sz w:val="15"/>
                 <w:szCs w:val="21"/>
               </w:rPr>
             </w:pPr>
@@ -5265,7 +5131,7 @@
               <w:rPr>
                 <w:rFonts w:ascii="Consolas" w:eastAsia="Times New Roman" w:hAnsi="Consolas"/>
                 <w:color w:val="333333"/>
-                <w:sz w:val="18"/>
+                <w:sz w:val="15"/>
                 <w:szCs w:val="21"/>
               </w:rPr>
               <w:t>0.4</w:t>
@@ -5290,7 +5156,7 @@
               <w:rPr>
                 <w:rFonts w:ascii="Consolas" w:eastAsia="Times New Roman" w:hAnsi="Consolas"/>
                 <w:color w:val="333333"/>
-                <w:sz w:val="18"/>
+                <w:sz w:val="15"/>
                 <w:szCs w:val="21"/>
               </w:rPr>
             </w:pPr>
@@ -5298,7 +5164,7 @@
               <w:rPr>
                 <w:rFonts w:ascii="Consolas" w:eastAsia="Times New Roman" w:hAnsi="Consolas"/>
                 <w:color w:val="333333"/>
-                <w:sz w:val="18"/>
+                <w:sz w:val="15"/>
                 <w:szCs w:val="21"/>
               </w:rPr>
               <w:t>setosa</w:t>
@@ -5311,7 +5177,7 @@
           <w:jc w:val="left"/>
         </w:tblPrEx>
         <w:trPr>
-          <w:divId w:val="1741899159"/>
+          <w:divId w:val="141655043"/>
         </w:trPr>
         <w:tc>
           <w:tcPr>
@@ -5332,7 +5198,7 @@
               <w:rPr>
                 <w:rFonts w:ascii="Consolas" w:eastAsia="Times New Roman" w:hAnsi="Consolas"/>
                 <w:color w:val="333333"/>
-                <w:sz w:val="18"/>
+                <w:sz w:val="15"/>
                 <w:szCs w:val="21"/>
               </w:rPr>
             </w:pPr>
@@ -5340,7 +5206,7 @@
               <w:rPr>
                 <w:rFonts w:ascii="Consolas" w:eastAsia="Times New Roman" w:hAnsi="Consolas"/>
                 <w:color w:val="333333"/>
-                <w:sz w:val="18"/>
+                <w:sz w:val="15"/>
                 <w:szCs w:val="21"/>
               </w:rPr>
               <w:t>5.1</w:t>
@@ -5366,7 +5232,7 @@
               <w:rPr>
                 <w:rFonts w:ascii="Consolas" w:eastAsia="Times New Roman" w:hAnsi="Consolas"/>
                 <w:color w:val="333333"/>
-                <w:sz w:val="18"/>
+                <w:sz w:val="15"/>
                 <w:szCs w:val="21"/>
               </w:rPr>
             </w:pPr>
@@ -5374,7 +5240,7 @@
               <w:rPr>
                 <w:rFonts w:ascii="Consolas" w:eastAsia="Times New Roman" w:hAnsi="Consolas"/>
                 <w:color w:val="333333"/>
-                <w:sz w:val="18"/>
+                <w:sz w:val="15"/>
                 <w:szCs w:val="21"/>
               </w:rPr>
               <w:t>3.5</w:t>
@@ -5400,7 +5266,7 @@
               <w:rPr>
                 <w:rFonts w:ascii="Consolas" w:eastAsia="Times New Roman" w:hAnsi="Consolas"/>
                 <w:color w:val="333333"/>
-                <w:sz w:val="18"/>
+                <w:sz w:val="15"/>
                 <w:szCs w:val="21"/>
               </w:rPr>
             </w:pPr>
@@ -5408,7 +5274,7 @@
               <w:rPr>
                 <w:rFonts w:ascii="Consolas" w:eastAsia="Times New Roman" w:hAnsi="Consolas"/>
                 <w:color w:val="333333"/>
-                <w:sz w:val="18"/>
+                <w:sz w:val="15"/>
                 <w:szCs w:val="21"/>
               </w:rPr>
               <w:t>1.4</w:t>
@@ -5434,7 +5300,7 @@
               <w:rPr>
                 <w:rFonts w:ascii="Consolas" w:eastAsia="Times New Roman" w:hAnsi="Consolas"/>
                 <w:color w:val="333333"/>
-                <w:sz w:val="18"/>
+                <w:sz w:val="15"/>
                 <w:szCs w:val="21"/>
               </w:rPr>
             </w:pPr>
@@ -5442,7 +5308,7 @@
               <w:rPr>
                 <w:rFonts w:ascii="Consolas" w:eastAsia="Times New Roman" w:hAnsi="Consolas"/>
                 <w:color w:val="333333"/>
-                <w:sz w:val="18"/>
+                <w:sz w:val="15"/>
                 <w:szCs w:val="21"/>
               </w:rPr>
               <w:t>0.3</w:t>
@@ -5467,7 +5333,7 @@
               <w:rPr>
                 <w:rFonts w:ascii="Consolas" w:eastAsia="Times New Roman" w:hAnsi="Consolas"/>
                 <w:color w:val="333333"/>
-                <w:sz w:val="18"/>
+                <w:sz w:val="15"/>
                 <w:szCs w:val="21"/>
               </w:rPr>
             </w:pPr>
@@ -5475,7 +5341,7 @@
               <w:rPr>
                 <w:rFonts w:ascii="Consolas" w:eastAsia="Times New Roman" w:hAnsi="Consolas"/>
                 <w:color w:val="333333"/>
-                <w:sz w:val="18"/>
+                <w:sz w:val="15"/>
                 <w:szCs w:val="21"/>
               </w:rPr>
               <w:t>setosa</w:t>
@@ -5488,7 +5354,7 @@
           <w:jc w:val="left"/>
         </w:tblPrEx>
         <w:trPr>
-          <w:divId w:val="1741899159"/>
+          <w:divId w:val="141655043"/>
         </w:trPr>
         <w:tc>
           <w:tcPr>
@@ -5509,7 +5375,7 @@
               <w:rPr>
                 <w:rFonts w:ascii="Consolas" w:eastAsia="Times New Roman" w:hAnsi="Consolas"/>
                 <w:color w:val="333333"/>
-                <w:sz w:val="18"/>
+                <w:sz w:val="15"/>
                 <w:szCs w:val="21"/>
               </w:rPr>
             </w:pPr>
@@ -5517,7 +5383,7 @@
               <w:rPr>
                 <w:rFonts w:ascii="Consolas" w:eastAsia="Times New Roman" w:hAnsi="Consolas"/>
                 <w:color w:val="333333"/>
-                <w:sz w:val="18"/>
+                <w:sz w:val="15"/>
                 <w:szCs w:val="21"/>
               </w:rPr>
               <w:t>5.7</w:t>
@@ -5543,7 +5409,7 @@
               <w:rPr>
                 <w:rFonts w:ascii="Consolas" w:eastAsia="Times New Roman" w:hAnsi="Consolas"/>
                 <w:color w:val="333333"/>
-                <w:sz w:val="18"/>
+                <w:sz w:val="15"/>
                 <w:szCs w:val="21"/>
               </w:rPr>
             </w:pPr>
@@ -5551,7 +5417,7 @@
               <w:rPr>
                 <w:rFonts w:ascii="Consolas" w:eastAsia="Times New Roman" w:hAnsi="Consolas"/>
                 <w:color w:val="333333"/>
-                <w:sz w:val="18"/>
+                <w:sz w:val="15"/>
                 <w:szCs w:val="21"/>
               </w:rPr>
               <w:t>3.8</w:t>
@@ -5577,7 +5443,7 @@
               <w:rPr>
                 <w:rFonts w:ascii="Consolas" w:eastAsia="Times New Roman" w:hAnsi="Consolas"/>
                 <w:color w:val="333333"/>
-                <w:sz w:val="18"/>
+                <w:sz w:val="15"/>
                 <w:szCs w:val="21"/>
               </w:rPr>
             </w:pPr>
@@ -5585,7 +5451,7 @@
               <w:rPr>
                 <w:rFonts w:ascii="Consolas" w:eastAsia="Times New Roman" w:hAnsi="Consolas"/>
                 <w:color w:val="333333"/>
-                <w:sz w:val="18"/>
+                <w:sz w:val="15"/>
                 <w:szCs w:val="21"/>
               </w:rPr>
               <w:t>1.7</w:t>
@@ -5611,7 +5477,7 @@
               <w:rPr>
                 <w:rFonts w:ascii="Consolas" w:eastAsia="Times New Roman" w:hAnsi="Consolas"/>
                 <w:color w:val="333333"/>
-                <w:sz w:val="18"/>
+                <w:sz w:val="15"/>
                 <w:szCs w:val="21"/>
               </w:rPr>
             </w:pPr>
@@ -5619,7 +5485,7 @@
               <w:rPr>
                 <w:rFonts w:ascii="Consolas" w:eastAsia="Times New Roman" w:hAnsi="Consolas"/>
                 <w:color w:val="333333"/>
-                <w:sz w:val="18"/>
+                <w:sz w:val="15"/>
                 <w:szCs w:val="21"/>
               </w:rPr>
               <w:t>0.3</w:t>
@@ -5644,7 +5510,7 @@
               <w:rPr>
                 <w:rFonts w:ascii="Consolas" w:eastAsia="Times New Roman" w:hAnsi="Consolas"/>
                 <w:color w:val="333333"/>
-                <w:sz w:val="18"/>
+                <w:sz w:val="15"/>
                 <w:szCs w:val="21"/>
               </w:rPr>
             </w:pPr>
@@ -5652,7 +5518,7 @@
               <w:rPr>
                 <w:rFonts w:ascii="Consolas" w:eastAsia="Times New Roman" w:hAnsi="Consolas"/>
                 <w:color w:val="333333"/>
-                <w:sz w:val="18"/>
+                <w:sz w:val="15"/>
                 <w:szCs w:val="21"/>
               </w:rPr>
               <w:t>setosa</w:t>
@@ -5665,7 +5531,7 @@
           <w:jc w:val="left"/>
         </w:tblPrEx>
         <w:trPr>
-          <w:divId w:val="1741899159"/>
+          <w:divId w:val="141655043"/>
         </w:trPr>
         <w:tc>
           <w:tcPr>
@@ -5686,7 +5552,7 @@
               <w:rPr>
                 <w:rFonts w:ascii="Consolas" w:eastAsia="Times New Roman" w:hAnsi="Consolas"/>
                 <w:color w:val="333333"/>
-                <w:sz w:val="18"/>
+                <w:sz w:val="15"/>
                 <w:szCs w:val="21"/>
               </w:rPr>
             </w:pPr>
@@ -5694,7 +5560,7 @@
               <w:rPr>
                 <w:rFonts w:ascii="Consolas" w:eastAsia="Times New Roman" w:hAnsi="Consolas"/>
                 <w:color w:val="333333"/>
-                <w:sz w:val="18"/>
+                <w:sz w:val="15"/>
                 <w:szCs w:val="21"/>
               </w:rPr>
               <w:t>5.1</w:t>
@@ -5720,7 +5586,7 @@
               <w:rPr>
                 <w:rFonts w:ascii="Consolas" w:eastAsia="Times New Roman" w:hAnsi="Consolas"/>
                 <w:color w:val="333333"/>
-                <w:sz w:val="18"/>
+                <w:sz w:val="15"/>
                 <w:szCs w:val="21"/>
               </w:rPr>
             </w:pPr>
@@ -5728,7 +5594,7 @@
               <w:rPr>
                 <w:rFonts w:ascii="Consolas" w:eastAsia="Times New Roman" w:hAnsi="Consolas"/>
                 <w:color w:val="333333"/>
-                <w:sz w:val="18"/>
+                <w:sz w:val="15"/>
                 <w:szCs w:val="21"/>
               </w:rPr>
               <w:t>3.8</w:t>
@@ -5754,7 +5620,7 @@
               <w:rPr>
                 <w:rFonts w:ascii="Consolas" w:eastAsia="Times New Roman" w:hAnsi="Consolas"/>
                 <w:color w:val="333333"/>
-                <w:sz w:val="18"/>
+                <w:sz w:val="15"/>
                 <w:szCs w:val="21"/>
               </w:rPr>
             </w:pPr>
@@ -5762,7 +5628,7 @@
               <w:rPr>
                 <w:rFonts w:ascii="Consolas" w:eastAsia="Times New Roman" w:hAnsi="Consolas"/>
                 <w:color w:val="333333"/>
-                <w:sz w:val="18"/>
+                <w:sz w:val="15"/>
                 <w:szCs w:val="21"/>
               </w:rPr>
               <w:t>1.5</w:t>
@@ -5788,7 +5654,7 @@
               <w:rPr>
                 <w:rFonts w:ascii="Consolas" w:eastAsia="Times New Roman" w:hAnsi="Consolas"/>
                 <w:color w:val="333333"/>
-                <w:sz w:val="18"/>
+                <w:sz w:val="15"/>
                 <w:szCs w:val="21"/>
               </w:rPr>
             </w:pPr>
@@ -5796,7 +5662,7 @@
               <w:rPr>
                 <w:rFonts w:ascii="Consolas" w:eastAsia="Times New Roman" w:hAnsi="Consolas"/>
                 <w:color w:val="333333"/>
-                <w:sz w:val="18"/>
+                <w:sz w:val="15"/>
                 <w:szCs w:val="21"/>
               </w:rPr>
               <w:t>0.3</w:t>
@@ -5821,7 +5687,7 @@
               <w:rPr>
                 <w:rFonts w:ascii="Consolas" w:eastAsia="Times New Roman" w:hAnsi="Consolas"/>
                 <w:color w:val="333333"/>
-                <w:sz w:val="18"/>
+                <w:sz w:val="15"/>
                 <w:szCs w:val="21"/>
               </w:rPr>
             </w:pPr>
@@ -5829,7 +5695,7 @@
               <w:rPr>
                 <w:rFonts w:ascii="Consolas" w:eastAsia="Times New Roman" w:hAnsi="Consolas"/>
                 <w:color w:val="333333"/>
-                <w:sz w:val="18"/>
+                <w:sz w:val="15"/>
                 <w:szCs w:val="21"/>
               </w:rPr>
               <w:t>setosa</w:t>
@@ -5841,128 +5707,83 @@
     <w:p>
       <w:pPr>
         <w:pStyle w:val="Heading1"/>
-        <w:divId w:val="1812673296"/>
+        <w:divId w:val="1588422435"/>
         <w:rPr>
           <w:rFonts w:eastAsia="Times New Roman"/>
           <w:color w:val="333333"/>
+          <w:sz w:val="44"/>
         </w:rPr>
       </w:pPr>
     </w:p>
     <w:p>
       <w:pPr>
         <w:pStyle w:val="Heading1"/>
-        <w:divId w:val="1812673296"/>
+        <w:divId w:val="1588422435"/>
         <w:rPr>
           <w:rFonts w:ascii="inherit" w:eastAsia="Times New Roman" w:hAnsi="inherit"/>
           <w:color w:val="333333"/>
+          <w:sz w:val="47"/>
         </w:rPr>
       </w:pPr>
       <w:r>
         <w:rPr>
           <w:rFonts w:eastAsia="Times New Roman"/>
           <w:color w:val="333333"/>
-        </w:rPr>
-        <w:t>Shortcomings</w:t>
+          <w:sz w:val="44"/>
+        </w:rPr>
+        <w:t>References</w:t>
       </w:r>
     </w:p>
     <w:p>
       <w:pPr>
-        <w:pStyle w:val="Heading2"/>
-        <w:divId w:val="1140149983"/>
-        <w:rPr>
-          <w:rFonts w:eastAsia="Times New Roman"/>
-          <w:color w:val="333333"/>
+        <w:spacing w:after="120"/>
+        <w:divId w:val="575625961"/>
+        <w:rPr>
+          <w:sz w:val="21"/>
         </w:rPr>
       </w:pPr>
-      <w:r>
-        <w:rPr>
-          <w:rFonts w:eastAsia="Times New Roman"/>
-          <w:color w:val="333333"/>
-        </w:rPr>
-        <w:t>Footnotes</w:t>
-      </w:r>
-    </w:p>
-    <w:p>
-      <w:pPr>
-        <w:pStyle w:val="NormalWeb"/>
-        <w:divId w:val="1140149983"/>
-        <w:rPr>
+      <w:bookmarkStart w:id="0" w:name="_GoBack"/>
+      <w:r>
+        <w:rPr>
+          <w:sz w:val="21"/>
+        </w:rPr>
+        <w:t xml:space="preserve">Wickham, Hadley. 2014. “Tidy Data.” </w:t>
+      </w:r>
+      <w:r>
+        <w:rPr>
+          <w:rStyle w:val="Emphasis"/>
           <w:rFonts w:ascii="Helvetica Neue" w:hAnsi="Helvetica Neue"/>
           <w:color w:val="333333"/>
+          <w:sz w:val="18"/>
+          <w:szCs w:val="21"/>
+        </w:rPr>
+        <w:t>Journal of Statistical Software</w:t>
+      </w:r>
+      <w:r>
+        <w:rPr>
           <w:sz w:val="21"/>
-          <w:szCs w:val="21"/>
-        </w:rPr>
-      </w:pPr>
-      <w:r>
-        <w:rPr>
-          <w:rFonts w:ascii="Helvetica Neue" w:hAnsi="Helvetica Neue"/>
-          <w:color w:val="333333"/>
-          <w:sz w:val="21"/>
-          <w:szCs w:val="21"/>
-        </w:rPr>
-        <w:t>Footnotes, not matter what, go to the bottom of the page. Just how html files work.</w:t>
-      </w:r>
-    </w:p>
-    <w:p>
-      <w:pPr>
-        <w:pStyle w:val="Heading1"/>
-        <w:divId w:val="522480675"/>
-        <w:rPr>
-          <w:rFonts w:ascii="inherit" w:eastAsia="Times New Roman" w:hAnsi="inherit"/>
-          <w:color w:val="333333"/>
-        </w:rPr>
-      </w:pPr>
-      <w:r>
-        <w:rPr>
-          <w:rFonts w:eastAsia="Times New Roman"/>
-          <w:color w:val="333333"/>
-        </w:rPr>
-        <w:t>Thanks</w:t>
-      </w:r>
-    </w:p>
-    <w:p>
-      <w:pPr>
-        <w:pStyle w:val="NormalWeb"/>
-        <w:divId w:val="522480675"/>
-        <w:rPr>
-          <w:rFonts w:ascii="Helvetica Neue" w:hAnsi="Helvetica Neue"/>
-          <w:color w:val="333333"/>
-          <w:sz w:val="21"/>
-          <w:szCs w:val="21"/>
-        </w:rPr>
-      </w:pPr>
-      <w:r>
-        <w:rPr>
-          <w:rFonts w:ascii="Helvetica Neue" w:hAnsi="Helvetica Neue"/>
-          <w:color w:val="333333"/>
-          <w:sz w:val="21"/>
-          <w:szCs w:val="21"/>
-        </w:rPr>
-        <w:t xml:space="preserve">A special thanks to </w:t>
-      </w:r>
-      <w:hyperlink r:id="rId8" w:history="1">
+        </w:rPr>
+        <w:t xml:space="preserve"> 59 (1): 1–23. doi:</w:t>
+      </w:r>
+      <w:hyperlink r:id="rId9" w:history="1">
         <w:r>
           <w:rPr>
             <w:rStyle w:val="Hyperlink"/>
             <w:rFonts w:ascii="Helvetica Neue" w:hAnsi="Helvetica Neue"/>
-            <w:sz w:val="21"/>
+            <w:sz w:val="18"/>
             <w:szCs w:val="21"/>
           </w:rPr>
-          <w:t>Andrew Heiss</w:t>
+          <w:t>10.18637/jss.v059.i10</w:t>
         </w:r>
       </w:hyperlink>
       <w:r>
         <w:rPr>
-          <w:rFonts w:ascii="Helvetica Neue" w:hAnsi="Helvetica Neue"/>
-          <w:color w:val="333333"/>
           <w:sz w:val="21"/>
-          <w:szCs w:val="21"/>
-        </w:rPr>
-        <w:t>, from whom I’ve learned almost all I know about makefiles and converting markdown files to docx files.</w:t>
-      </w:r>
-      <w:bookmarkStart w:id="0" w:name="_GoBack"/>
-      <w:bookmarkEnd w:id="0"/>
+        </w:rPr>
+        <w:t>.</w:t>
+      </w:r>
     </w:p>
+    <w:bookmarkEnd w:id="0"/>
     <w:sectPr>
       <w:pgSz w:w="12240" w:h="15840"/>
       <w:pgMar w:top="1440" w:right="1440" w:bottom="1440" w:left="1440" w:header="720" w:footer="720" w:gutter="0"/>
@@ -5976,9 +5797,9 @@
 <file path=word/numbering.xml><?xml version="1.0" encoding="utf-8"?>
 <w:numbering xmlns:wpc="http://schemas.microsoft.com/office/word/2010/wordprocessingCanvas" xmlns:mo="http://schemas.microsoft.com/office/mac/office/2008/main" xmlns:mc="http://schemas.openxmlformats.org/markup-compatibility/2006" xmlns:mv="urn:schemas-microsoft-com:mac:vml" xmlns:o="urn:schemas-microsoft-com:office:office" xmlns:r="http://schemas.openxmlformats.org/officeDocument/2006/relationships" xmlns:m="http://schemas.openxmlformats.org/officeDocument/2006/math" xmlns:v="urn:schemas-microsoft-com:vml" xmlns:wp14="http://schemas.microsoft.com/office/word/2010/wordprocessingDrawing" xmlns:wp="http://schemas.openxmlformats.org/drawingml/2006/wordprocessingDrawing" xmlns:w10="urn:schemas-microsoft-com:office:word" xmlns:w="http://schemas.openxmlformats.org/wordprocessingml/2006/main" xmlns:w14="http://schemas.microsoft.com/office/word/2010/wordml" xmlns:w15="http://schemas.microsoft.com/office/word/2012/wordml" xmlns:wpg="http://schemas.microsoft.com/office/word/2010/wordprocessingGroup" xmlns:wpi="http://schemas.microsoft.com/office/word/2010/wordprocessingInk" xmlns:wne="http://schemas.microsoft.com/office/word/2006/wordml" xmlns:wps="http://schemas.microsoft.com/office/word/2010/wordprocessingShape" mc:Ignorable="w14 w15 wp14">
   <w:abstractNum w:abstractNumId="0">
-    <w:nsid w:val="17457158"/>
+    <w:nsid w:val="3BC8173A"/>
     <w:multiLevelType w:val="multilevel"/>
-    <w:tmpl w:val="2D4C4274"/>
+    <w:tmpl w:val="60728F3C"/>
     <w:lvl w:ilvl="0">
       <w:start w:val="1"/>
       <w:numFmt w:val="bullet"/>
@@ -6125,122 +5946,9 @@
     </w:lvl>
   </w:abstractNum>
   <w:abstractNum w:abstractNumId="1">
-    <w:nsid w:val="23867482"/>
+    <w:nsid w:val="3F2109BB"/>
     <w:multiLevelType w:val="multilevel"/>
-    <w:tmpl w:val="DDE05FBA"/>
-    <w:lvl w:ilvl="0">
-      <w:start w:val="1"/>
-      <w:numFmt w:val="decimal"/>
-      <w:lvlText w:val="%1."/>
-      <w:lvlJc w:val="left"/>
-      <w:pPr>
-        <w:tabs>
-          <w:tab w:val="num" w:pos="720"/>
-        </w:tabs>
-        <w:ind w:left="720" w:hanging="360"/>
-      </w:pPr>
-    </w:lvl>
-    <w:lvl w:ilvl="1" w:tentative="1">
-      <w:start w:val="1"/>
-      <w:numFmt w:val="decimal"/>
-      <w:lvlText w:val="%2."/>
-      <w:lvlJc w:val="left"/>
-      <w:pPr>
-        <w:tabs>
-          <w:tab w:val="num" w:pos="1440"/>
-        </w:tabs>
-        <w:ind w:left="1440" w:hanging="360"/>
-      </w:pPr>
-    </w:lvl>
-    <w:lvl w:ilvl="2" w:tentative="1">
-      <w:start w:val="1"/>
-      <w:numFmt w:val="decimal"/>
-      <w:lvlText w:val="%3."/>
-      <w:lvlJc w:val="left"/>
-      <w:pPr>
-        <w:tabs>
-          <w:tab w:val="num" w:pos="2160"/>
-        </w:tabs>
-        <w:ind w:left="2160" w:hanging="360"/>
-      </w:pPr>
-    </w:lvl>
-    <w:lvl w:ilvl="3" w:tentative="1">
-      <w:start w:val="1"/>
-      <w:numFmt w:val="decimal"/>
-      <w:lvlText w:val="%4."/>
-      <w:lvlJc w:val="left"/>
-      <w:pPr>
-        <w:tabs>
-          <w:tab w:val="num" w:pos="2880"/>
-        </w:tabs>
-        <w:ind w:left="2880" w:hanging="360"/>
-      </w:pPr>
-    </w:lvl>
-    <w:lvl w:ilvl="4" w:tentative="1">
-      <w:start w:val="1"/>
-      <w:numFmt w:val="decimal"/>
-      <w:lvlText w:val="%5."/>
-      <w:lvlJc w:val="left"/>
-      <w:pPr>
-        <w:tabs>
-          <w:tab w:val="num" w:pos="3600"/>
-        </w:tabs>
-        <w:ind w:left="3600" w:hanging="360"/>
-      </w:pPr>
-    </w:lvl>
-    <w:lvl w:ilvl="5" w:tentative="1">
-      <w:start w:val="1"/>
-      <w:numFmt w:val="decimal"/>
-      <w:lvlText w:val="%6."/>
-      <w:lvlJc w:val="left"/>
-      <w:pPr>
-        <w:tabs>
-          <w:tab w:val="num" w:pos="4320"/>
-        </w:tabs>
-        <w:ind w:left="4320" w:hanging="360"/>
-      </w:pPr>
-    </w:lvl>
-    <w:lvl w:ilvl="6" w:tentative="1">
-      <w:start w:val="1"/>
-      <w:numFmt w:val="decimal"/>
-      <w:lvlText w:val="%7."/>
-      <w:lvlJc w:val="left"/>
-      <w:pPr>
-        <w:tabs>
-          <w:tab w:val="num" w:pos="5040"/>
-        </w:tabs>
-        <w:ind w:left="5040" w:hanging="360"/>
-      </w:pPr>
-    </w:lvl>
-    <w:lvl w:ilvl="7" w:tentative="1">
-      <w:start w:val="1"/>
-      <w:numFmt w:val="decimal"/>
-      <w:lvlText w:val="%8."/>
-      <w:lvlJc w:val="left"/>
-      <w:pPr>
-        <w:tabs>
-          <w:tab w:val="num" w:pos="5760"/>
-        </w:tabs>
-        <w:ind w:left="5760" w:hanging="360"/>
-      </w:pPr>
-    </w:lvl>
-    <w:lvl w:ilvl="8" w:tentative="1">
-      <w:start w:val="1"/>
-      <w:numFmt w:val="decimal"/>
-      <w:lvlText w:val="%9."/>
-      <w:lvlJc w:val="left"/>
-      <w:pPr>
-        <w:tabs>
-          <w:tab w:val="num" w:pos="6480"/>
-        </w:tabs>
-        <w:ind w:left="6480" w:hanging="360"/>
-      </w:pPr>
-    </w:lvl>
-  </w:abstractNum>
-  <w:abstractNum w:abstractNumId="2">
-    <w:nsid w:val="3EB033FB"/>
-    <w:multiLevelType w:val="multilevel"/>
-    <w:tmpl w:val="DC1A49CC"/>
+    <w:tmpl w:val="1AB4C594"/>
     <w:lvl w:ilvl="0">
       <w:start w:val="1"/>
       <w:numFmt w:val="bullet"/>
@@ -6386,10 +6094,123 @@
       </w:rPr>
     </w:lvl>
   </w:abstractNum>
+  <w:abstractNum w:abstractNumId="2">
+    <w:nsid w:val="4757281E"/>
+    <w:multiLevelType w:val="multilevel"/>
+    <w:tmpl w:val="A45A792E"/>
+    <w:lvl w:ilvl="0">
+      <w:start w:val="1"/>
+      <w:numFmt w:val="decimal"/>
+      <w:lvlText w:val="%1."/>
+      <w:lvlJc w:val="left"/>
+      <w:pPr>
+        <w:tabs>
+          <w:tab w:val="num" w:pos="720"/>
+        </w:tabs>
+        <w:ind w:left="720" w:hanging="360"/>
+      </w:pPr>
+    </w:lvl>
+    <w:lvl w:ilvl="1" w:tentative="1">
+      <w:start w:val="1"/>
+      <w:numFmt w:val="decimal"/>
+      <w:lvlText w:val="%2."/>
+      <w:lvlJc w:val="left"/>
+      <w:pPr>
+        <w:tabs>
+          <w:tab w:val="num" w:pos="1440"/>
+        </w:tabs>
+        <w:ind w:left="1440" w:hanging="360"/>
+      </w:pPr>
+    </w:lvl>
+    <w:lvl w:ilvl="2" w:tentative="1">
+      <w:start w:val="1"/>
+      <w:numFmt w:val="decimal"/>
+      <w:lvlText w:val="%3."/>
+      <w:lvlJc w:val="left"/>
+      <w:pPr>
+        <w:tabs>
+          <w:tab w:val="num" w:pos="2160"/>
+        </w:tabs>
+        <w:ind w:left="2160" w:hanging="360"/>
+      </w:pPr>
+    </w:lvl>
+    <w:lvl w:ilvl="3" w:tentative="1">
+      <w:start w:val="1"/>
+      <w:numFmt w:val="decimal"/>
+      <w:lvlText w:val="%4."/>
+      <w:lvlJc w:val="left"/>
+      <w:pPr>
+        <w:tabs>
+          <w:tab w:val="num" w:pos="2880"/>
+        </w:tabs>
+        <w:ind w:left="2880" w:hanging="360"/>
+      </w:pPr>
+    </w:lvl>
+    <w:lvl w:ilvl="4" w:tentative="1">
+      <w:start w:val="1"/>
+      <w:numFmt w:val="decimal"/>
+      <w:lvlText w:val="%5."/>
+      <w:lvlJc w:val="left"/>
+      <w:pPr>
+        <w:tabs>
+          <w:tab w:val="num" w:pos="3600"/>
+        </w:tabs>
+        <w:ind w:left="3600" w:hanging="360"/>
+      </w:pPr>
+    </w:lvl>
+    <w:lvl w:ilvl="5" w:tentative="1">
+      <w:start w:val="1"/>
+      <w:numFmt w:val="decimal"/>
+      <w:lvlText w:val="%6."/>
+      <w:lvlJc w:val="left"/>
+      <w:pPr>
+        <w:tabs>
+          <w:tab w:val="num" w:pos="4320"/>
+        </w:tabs>
+        <w:ind w:left="4320" w:hanging="360"/>
+      </w:pPr>
+    </w:lvl>
+    <w:lvl w:ilvl="6" w:tentative="1">
+      <w:start w:val="1"/>
+      <w:numFmt w:val="decimal"/>
+      <w:lvlText w:val="%7."/>
+      <w:lvlJc w:val="left"/>
+      <w:pPr>
+        <w:tabs>
+          <w:tab w:val="num" w:pos="5040"/>
+        </w:tabs>
+        <w:ind w:left="5040" w:hanging="360"/>
+      </w:pPr>
+    </w:lvl>
+    <w:lvl w:ilvl="7" w:tentative="1">
+      <w:start w:val="1"/>
+      <w:numFmt w:val="decimal"/>
+      <w:lvlText w:val="%8."/>
+      <w:lvlJc w:val="left"/>
+      <w:pPr>
+        <w:tabs>
+          <w:tab w:val="num" w:pos="5760"/>
+        </w:tabs>
+        <w:ind w:left="5760" w:hanging="360"/>
+      </w:pPr>
+    </w:lvl>
+    <w:lvl w:ilvl="8" w:tentative="1">
+      <w:start w:val="1"/>
+      <w:numFmt w:val="decimal"/>
+      <w:lvlText w:val="%9."/>
+      <w:lvlJc w:val="left"/>
+      <w:pPr>
+        <w:tabs>
+          <w:tab w:val="num" w:pos="6480"/>
+        </w:tabs>
+        <w:ind w:left="6480" w:hanging="360"/>
+      </w:pPr>
+    </w:lvl>
+  </w:abstractNum>
   <w:abstractNum w:abstractNumId="3">
-    <w:nsid w:val="742927A8"/>
+    <w:nsid w:val="4DDE7D87"/>
     <w:multiLevelType w:val="multilevel"/>
-    <w:tmpl w:val="36723880"/>
+    <w:tmpl w:val="09BE30B4"/>
     <w:lvl w:ilvl="0">
       <w:start w:val="1"/>
       <w:numFmt w:val="bullet"/>
@@ -6536,7 +6357,7 @@
     </w:lvl>
   </w:abstractNum>
   <w:num w:numId="1">
-    <w:abstractNumId w:val="2"/>
+    <w:abstractNumId w:val="1"/>
   </w:num>
   <w:num w:numId="2">
     <w:abstractNumId w:val="0"/>
@@ -6545,7 +6366,7 @@
     <w:abstractNumId w:val="3"/>
   </w:num>
   <w:num w:numId="4">
-    <w:abstractNumId w:val="1"/>
+    <w:abstractNumId w:val="2"/>
   </w:num>
 </w:numbering>
 </file>
@@ -6963,6 +6784,7 @@
       <w:outlineLvl w:val="0"/>
     </w:pPr>
     <w:rPr>
+      <w:b/>
       <w:kern w:val="36"/>
       <w:sz w:val="51"/>
       <w:szCs w:val="51"/>
@@ -6979,6 +6801,7 @@
       <w:outlineLvl w:val="1"/>
     </w:pPr>
     <w:rPr>
+      <w:b/>
       <w:sz w:val="45"/>
       <w:szCs w:val="45"/>
     </w:rPr>
@@ -6994,6 +6817,7 @@
       <w:outlineLvl w:val="2"/>
     </w:pPr>
     <w:rPr>
+      <w:b/>
       <w:sz w:val="36"/>
       <w:szCs w:val="36"/>
     </w:rPr>
@@ -7158,6 +6982,7 @@
     <w:uiPriority w:val="9"/>
     <w:rPr>
       <w:rFonts w:ascii="Calibri" w:eastAsiaTheme="minorEastAsia" w:hAnsi="Calibri"/>
+      <w:b/>
       <w:kern w:val="36"/>
       <w:sz w:val="51"/>
       <w:szCs w:val="51"/>
@@ -7170,6 +6995,7 @@
     <w:uiPriority w:val="9"/>
     <w:rPr>
       <w:rFonts w:ascii="Calibri" w:eastAsiaTheme="minorEastAsia" w:hAnsi="Calibri"/>
+      <w:b/>
       <w:sz w:val="45"/>
       <w:szCs w:val="45"/>
     </w:rPr>
@@ -7181,6 +7007,7 @@
     <w:uiPriority w:val="9"/>
     <w:rPr>
       <w:rFonts w:ascii="Calibri" w:eastAsiaTheme="minorEastAsia" w:hAnsi="Calibri"/>
+      <w:b/>
       <w:sz w:val="36"/>
       <w:szCs w:val="36"/>
     </w:rPr>
@@ -7311,6 +7138,7 @@
     <w:uiPriority w:val="22"/>
     <w:qFormat/>
     <w:rPr>
+      <w:rFonts w:ascii="Calibri" w:hAnsi="Calibri"/>
       <w:b/>
       <w:bCs/>
     </w:rPr>

</xml_diff>

<commit_message>
forgot to update to newest gist
</commit_message>
<xml_diff>
--- a/example.docx
+++ b/example.docx
@@ -6,7 +6,7 @@
     <w:p>
       <w:pPr>
         <w:pStyle w:val="Heading1"/>
-        <w:divId w:val="608202554"/>
+        <w:divId w:val="735862766"/>
         <w:rPr>
           <w:rFonts w:eastAsia="Times New Roman"/>
           <w:color w:val="333333"/>
@@ -27,7 +27,7 @@
     <w:p>
       <w:pPr>
         <w:pStyle w:val="Heading4"/>
-        <w:divId w:val="608202554"/>
+        <w:divId w:val="735862766"/>
         <w:rPr>
           <w:rFonts w:eastAsia="Times New Roman"/>
           <w:color w:val="333333"/>
@@ -47,7 +47,7 @@
     <w:p>
       <w:pPr>
         <w:pStyle w:val="Heading4"/>
-        <w:divId w:val="608202554"/>
+        <w:divId w:val="735862766"/>
         <w:rPr>
           <w:rFonts w:eastAsia="Times New Roman"/>
           <w:color w:val="333333"/>
@@ -67,7 +67,7 @@
     <w:p>
       <w:pPr>
         <w:pStyle w:val="Heading1"/>
-        <w:divId w:val="608976669"/>
+        <w:divId w:val="1393843932"/>
         <w:rPr>
           <w:rFonts w:eastAsia="Times New Roman"/>
           <w:color w:val="333333"/>
@@ -86,7 +86,7 @@
     <w:p>
       <w:pPr>
         <w:spacing w:after="120"/>
-        <w:divId w:val="608976669"/>
+        <w:divId w:val="1393843932"/>
         <w:rPr>
           <w:sz w:val="21"/>
         </w:rPr>
@@ -188,7 +188,7 @@
     <w:p>
       <w:pPr>
         <w:spacing w:after="120"/>
-        <w:divId w:val="608976669"/>
+        <w:divId w:val="1393843932"/>
         <w:rPr>
           <w:sz w:val="21"/>
         </w:rPr>
@@ -279,7 +279,7 @@
     <w:p>
       <w:pPr>
         <w:spacing w:after="120"/>
-        <w:divId w:val="608976669"/>
+        <w:divId w:val="1393843932"/>
         <w:rPr>
           <w:sz w:val="21"/>
         </w:rPr>
@@ -336,7 +336,7 @@
     <w:p>
       <w:pPr>
         <w:pStyle w:val="Heading2"/>
-        <w:divId w:val="772288717"/>
+        <w:divId w:val="1549025792"/>
         <w:rPr>
           <w:rFonts w:ascii="inherit" w:eastAsia="Times New Roman" w:hAnsi="inherit"/>
           <w:color w:val="333333"/>
@@ -359,7 +359,7 @@
           <w:numId w:val="1"/>
         </w:numPr>
         <w:spacing w:before="100" w:beforeAutospacing="1" w:after="100" w:afterAutospacing="1"/>
-        <w:divId w:val="772288717"/>
+        <w:divId w:val="1549025792"/>
         <w:rPr>
           <w:rFonts w:ascii="Helvetica Neue" w:eastAsia="Times New Roman" w:hAnsi="Helvetica Neue"/>
           <w:color w:val="333333"/>
@@ -383,7 +383,7 @@
           <w:numId w:val="1"/>
         </w:numPr>
         <w:spacing w:before="100" w:beforeAutospacing="1" w:after="100" w:afterAutospacing="1"/>
-        <w:divId w:val="772288717"/>
+        <w:divId w:val="1549025792"/>
         <w:rPr>
           <w:rFonts w:ascii="Helvetica Neue" w:eastAsia="Times New Roman" w:hAnsi="Helvetica Neue"/>
           <w:color w:val="333333"/>
@@ -403,7 +403,7 @@
     <w:p>
       <w:pPr>
         <w:pStyle w:val="Heading2"/>
-        <w:divId w:val="1082727321"/>
+        <w:divId w:val="1413359200"/>
         <w:rPr>
           <w:rFonts w:ascii="inherit" w:eastAsia="Times New Roman" w:hAnsi="inherit"/>
           <w:color w:val="333333"/>
@@ -426,7 +426,7 @@
           <w:numId w:val="2"/>
         </w:numPr>
         <w:spacing w:before="100" w:beforeAutospacing="1" w:after="100" w:afterAutospacing="1"/>
-        <w:divId w:val="1082727321"/>
+        <w:divId w:val="1413359200"/>
         <w:rPr>
           <w:rFonts w:ascii="Helvetica Neue" w:eastAsia="Times New Roman" w:hAnsi="Helvetica Neue"/>
           <w:color w:val="333333"/>
@@ -454,7 +454,7 @@
     <w:p>
       <w:pPr>
         <w:spacing w:after="120"/>
-        <w:divId w:val="1082727321"/>
+        <w:divId w:val="1413359200"/>
         <w:rPr>
           <w:sz w:val="21"/>
         </w:rPr>
@@ -525,7 +525,7 @@
     <w:p>
       <w:pPr>
         <w:pStyle w:val="Heading2"/>
-        <w:divId w:val="1609042275"/>
+        <w:divId w:val="1768191730"/>
         <w:rPr>
           <w:rFonts w:ascii="inherit" w:eastAsia="Times New Roman" w:hAnsi="inherit"/>
           <w:color w:val="333333"/>
@@ -548,7 +548,7 @@
           <w:numId w:val="3"/>
         </w:numPr>
         <w:spacing w:before="100" w:beforeAutospacing="1" w:after="100" w:afterAutospacing="1"/>
-        <w:divId w:val="1609042275"/>
+        <w:divId w:val="1768191730"/>
         <w:rPr>
           <w:rFonts w:ascii="Helvetica Neue" w:eastAsia="Times New Roman" w:hAnsi="Helvetica Neue"/>
           <w:color w:val="333333"/>
@@ -572,7 +572,7 @@
           <w:numId w:val="3"/>
         </w:numPr>
         <w:spacing w:before="100" w:beforeAutospacing="1" w:after="100" w:afterAutospacing="1"/>
-        <w:divId w:val="1609042275"/>
+        <w:divId w:val="1768191730"/>
         <w:rPr>
           <w:rFonts w:ascii="Helvetica Neue" w:eastAsia="Times New Roman" w:hAnsi="Helvetica Neue"/>
           <w:color w:val="333333"/>
@@ -592,7 +592,7 @@
     <w:p>
       <w:pPr>
         <w:spacing w:after="120"/>
-        <w:divId w:val="1609042275"/>
+        <w:divId w:val="1768191730"/>
         <w:rPr>
           <w:sz w:val="21"/>
         </w:rPr>
@@ -644,7 +644,7 @@
     <w:p>
       <w:pPr>
         <w:pStyle w:val="Heading1"/>
-        <w:divId w:val="593592084"/>
+        <w:divId w:val="1017198370"/>
         <w:rPr>
           <w:rFonts w:ascii="inherit" w:eastAsia="Times New Roman" w:hAnsi="inherit"/>
           <w:color w:val="333333"/>
@@ -667,7 +667,7 @@
           <w:numId w:val="4"/>
         </w:numPr>
         <w:spacing w:before="100" w:beforeAutospacing="1" w:after="100" w:afterAutospacing="1"/>
-        <w:divId w:val="593592084"/>
+        <w:divId w:val="1017198370"/>
         <w:rPr>
           <w:rFonts w:ascii="Helvetica Neue" w:eastAsia="Times New Roman" w:hAnsi="Helvetica Neue"/>
           <w:color w:val="333333"/>
@@ -682,7 +682,7 @@
           <w:sz w:val="18"/>
           <w:szCs w:val="21"/>
         </w:rPr>
-        <w:t xml:space="preserve">Microsoft Word for Mac in your Applications folder. This has been built and testing using Microsfot Word for Mac, Version </w:t>
+        <w:t xml:space="preserve">Microsoft Word for Mac in your Applications folder. This has been built and testing using Microsoft Word for Mac, Version </w:t>
       </w:r>
       <w:r>
         <w:rPr>
@@ -709,7 +709,7 @@
           <w:numId w:val="4"/>
         </w:numPr>
         <w:spacing w:before="100" w:beforeAutospacing="1" w:after="100" w:afterAutospacing="1"/>
-        <w:divId w:val="593592084"/>
+        <w:divId w:val="1017198370"/>
         <w:rPr>
           <w:rFonts w:ascii="Helvetica Neue" w:eastAsia="Times New Roman" w:hAnsi="Helvetica Neue"/>
           <w:color w:val="333333"/>
@@ -776,7 +776,7 @@
           <w:numId w:val="4"/>
         </w:numPr>
         <w:spacing w:before="100" w:beforeAutospacing="1" w:after="100" w:afterAutospacing="1"/>
-        <w:divId w:val="593592084"/>
+        <w:divId w:val="1017198370"/>
         <w:rPr>
           <w:rFonts w:ascii="Helvetica Neue" w:eastAsia="Times New Roman" w:hAnsi="Helvetica Neue"/>
           <w:color w:val="333333"/>
@@ -797,7 +797,7 @@
     <w:p>
       <w:pPr>
         <w:pStyle w:val="Heading1"/>
-        <w:divId w:val="1558083235"/>
+        <w:divId w:val="1922105622"/>
         <w:rPr>
           <w:rFonts w:ascii="inherit" w:eastAsia="Times New Roman" w:hAnsi="inherit"/>
           <w:color w:val="333333"/>
@@ -817,7 +817,7 @@
     <w:p>
       <w:pPr>
         <w:spacing w:after="120"/>
-        <w:divId w:val="1558083235"/>
+        <w:divId w:val="1922105622"/>
         <w:rPr>
           <w:sz w:val="21"/>
         </w:rPr>
@@ -930,7 +930,7 @@
     <w:p>
       <w:pPr>
         <w:pStyle w:val="HTMLPreformatted"/>
-        <w:divId w:val="1558083235"/>
+        <w:divId w:val="1922105622"/>
         <w:rPr>
           <w:sz w:val="16"/>
         </w:rPr>
@@ -955,7 +955,7 @@
     <w:p>
       <w:pPr>
         <w:spacing w:after="120"/>
-        <w:divId w:val="1558083235"/>
+        <w:divId w:val="1922105622"/>
         <w:rPr>
           <w:sz w:val="21"/>
         </w:rPr>
@@ -998,7 +998,7 @@
     <w:p>
       <w:pPr>
         <w:pStyle w:val="Heading2"/>
-        <w:divId w:val="1271282970"/>
+        <w:divId w:val="1919627918"/>
         <w:rPr>
           <w:rFonts w:ascii="inherit" w:eastAsia="Times New Roman" w:hAnsi="inherit"/>
           <w:color w:val="333333"/>
@@ -1025,7 +1025,7 @@
     <w:p>
       <w:pPr>
         <w:spacing w:after="120"/>
-        <w:divId w:val="1271282970"/>
+        <w:divId w:val="1919627918"/>
         <w:rPr>
           <w:sz w:val="21"/>
         </w:rPr>
@@ -1040,7 +1040,7 @@
     <w:p>
       <w:pPr>
         <w:pStyle w:val="HTMLPreformatted"/>
-        <w:divId w:val="1271282970"/>
+        <w:divId w:val="1919627918"/>
         <w:rPr>
           <w:sz w:val="16"/>
         </w:rPr>
@@ -1057,7 +1057,7 @@
     <w:p>
       <w:pPr>
         <w:spacing w:after="120"/>
-        <w:divId w:val="1271282970"/>
+        <w:divId w:val="1919627918"/>
         <w:rPr>
           <w:sz w:val="21"/>
         </w:rPr>
@@ -1114,7 +1114,7 @@
     <w:p>
       <w:pPr>
         <w:spacing w:after="120"/>
-        <w:divId w:val="1159076931"/>
+        <w:divId w:val="626594323"/>
         <w:rPr>
           <w:sz w:val="21"/>
         </w:rPr>
@@ -1229,7 +1229,7 @@
     <w:p>
       <w:pPr>
         <w:pStyle w:val="Heading2"/>
-        <w:divId w:val="528370449"/>
+        <w:divId w:val="182327074"/>
         <w:rPr>
           <w:rFonts w:ascii="inherit" w:eastAsia="Times New Roman" w:hAnsi="inherit"/>
           <w:color w:val="333333"/>
@@ -1256,7 +1256,7 @@
     <w:p>
       <w:pPr>
         <w:spacing w:after="120"/>
-        <w:divId w:val="528370449"/>
+        <w:divId w:val="182327074"/>
         <w:rPr>
           <w:sz w:val="21"/>
         </w:rPr>
@@ -1333,7 +1333,7 @@
     <w:p>
       <w:pPr>
         <w:spacing w:after="120"/>
-        <w:divId w:val="528370449"/>
+        <w:divId w:val="182327074"/>
         <w:rPr>
           <w:sz w:val="21"/>
         </w:rPr>
@@ -1348,7 +1348,7 @@
     <w:p>
       <w:pPr>
         <w:pStyle w:val="HTMLPreformatted"/>
-        <w:divId w:val="528370449"/>
+        <w:divId w:val="182327074"/>
         <w:rPr>
           <w:sz w:val="16"/>
         </w:rPr>
@@ -1365,7 +1365,7 @@
     <w:p>
       <w:pPr>
         <w:spacing w:after="120"/>
-        <w:divId w:val="528370449"/>
+        <w:divId w:val="182327074"/>
         <w:rPr>
           <w:sz w:val="21"/>
         </w:rPr>
@@ -1422,7 +1422,7 @@
     <w:p>
       <w:pPr>
         <w:spacing w:after="120"/>
-        <w:divId w:val="528370449"/>
+        <w:divId w:val="182327074"/>
         <w:rPr>
           <w:sz w:val="21"/>
         </w:rPr>
@@ -1465,7 +1465,7 @@
     <w:p>
       <w:pPr>
         <w:pStyle w:val="Heading1"/>
-        <w:divId w:val="1902862269"/>
+        <w:divId w:val="893737823"/>
         <w:rPr>
           <w:rFonts w:ascii="inherit" w:eastAsia="Times New Roman" w:hAnsi="inherit"/>
           <w:color w:val="333333"/>
@@ -1484,7 +1484,7 @@
     <w:p>
       <w:pPr>
         <w:spacing w:after="120"/>
-        <w:divId w:val="1902862269"/>
+        <w:divId w:val="893737823"/>
         <w:rPr>
           <w:sz w:val="21"/>
         </w:rPr>
@@ -1505,7 +1505,7 @@
     <w:p>
       <w:pPr>
         <w:pStyle w:val="Heading1"/>
-        <w:divId w:val="278411361"/>
+        <w:divId w:val="806628525"/>
         <w:rPr>
           <w:rFonts w:ascii="inherit" w:eastAsia="Times New Roman" w:hAnsi="inherit"/>
           <w:color w:val="333333"/>
@@ -1524,7 +1524,7 @@
     <w:p>
       <w:pPr>
         <w:pStyle w:val="Heading2"/>
-        <w:divId w:val="171379413"/>
+        <w:divId w:val="2052798175"/>
         <w:rPr>
           <w:rFonts w:eastAsia="Times New Roman"/>
           <w:color w:val="333333"/>
@@ -1543,7 +1543,7 @@
     <w:p>
       <w:pPr>
         <w:spacing w:after="120"/>
-        <w:divId w:val="171379413"/>
+        <w:divId w:val="2052798175"/>
         <w:rPr>
           <w:sz w:val="21"/>
         </w:rPr>
@@ -1558,7 +1558,7 @@
     <w:p>
       <w:pPr>
         <w:pStyle w:val="Heading1"/>
-        <w:divId w:val="1835105938"/>
+        <w:divId w:val="4523795"/>
         <w:rPr>
           <w:rFonts w:ascii="inherit" w:eastAsia="Times New Roman" w:hAnsi="inherit"/>
           <w:color w:val="333333"/>
@@ -1577,7 +1577,7 @@
     <w:p>
       <w:pPr>
         <w:spacing w:after="120"/>
-        <w:divId w:val="1835105938"/>
+        <w:divId w:val="4523795"/>
         <w:rPr>
           <w:sz w:val="21"/>
         </w:rPr>
@@ -1609,7 +1609,7 @@
     <w:p>
       <w:pPr>
         <w:spacing w:before="300" w:after="300"/>
-        <w:divId w:val="1835105938"/>
+        <w:divId w:val="4523795"/>
         <w:rPr>
           <w:rFonts w:ascii="Helvetica Neue" w:eastAsia="Times New Roman" w:hAnsi="Helvetica Neue"/>
           <w:color w:val="333333"/>
@@ -1624,7 +1624,7 @@
           <w:sz w:val="18"/>
           <w:szCs w:val="21"/>
         </w:rPr>
-        <w:pict w14:anchorId="7FA669D3">
+        <w:pict w14:anchorId="4E9EF1B3">
           <v:rect id="_x0000_i1025" style="width:0;height:0" o:hralign="center" o:hrstd="t" o:hr="t" fillcolor="#aaa" stroked="f"/>
         </w:pict>
       </w:r>
@@ -1632,7 +1632,7 @@
     <w:p>
       <w:pPr>
         <w:spacing w:after="120"/>
-        <w:divId w:val="1835105938"/>
+        <w:divId w:val="4523795"/>
         <w:rPr>
           <w:sz w:val="21"/>
         </w:rPr>
@@ -1647,7 +1647,7 @@
     <w:p>
       <w:pPr>
         <w:pStyle w:val="Heading1"/>
-        <w:divId w:val="1623533546"/>
+        <w:divId w:val="2045979188"/>
         <w:rPr>
           <w:rFonts w:ascii="inherit" w:eastAsia="Times New Roman" w:hAnsi="inherit"/>
           <w:color w:val="333333"/>
@@ -1666,7 +1666,7 @@
     <w:p>
       <w:pPr>
         <w:spacing w:after="120"/>
-        <w:divId w:val="1623533546"/>
+        <w:divId w:val="2045979188"/>
         <w:rPr>
           <w:sz w:val="21"/>
         </w:rPr>
@@ -1697,7 +1697,7 @@
     <w:p>
       <w:pPr>
         <w:pStyle w:val="Heading1"/>
-        <w:divId w:val="141655043"/>
+        <w:divId w:val="2080596100"/>
         <w:rPr>
           <w:rFonts w:ascii="inherit" w:eastAsia="Times New Roman" w:hAnsi="inherit"/>
           <w:color w:val="333333"/>
@@ -1716,7 +1716,7 @@
     <w:p>
       <w:pPr>
         <w:spacing w:after="120"/>
-        <w:divId w:val="141655043"/>
+        <w:divId w:val="2080596100"/>
         <w:rPr>
           <w:sz w:val="21"/>
         </w:rPr>
@@ -1737,7 +1737,7 @@
     <w:p>
       <w:pPr>
         <w:spacing w:after="120"/>
-        <w:divId w:val="141655043"/>
+        <w:divId w:val="2080596100"/>
         <w:rPr>
           <w:sz w:val="21"/>
         </w:rPr>
@@ -1780,7 +1780,7 @@
     <w:p>
       <w:pPr>
         <w:jc w:val="center"/>
-        <w:divId w:val="141655043"/>
+        <w:divId w:val="2080596100"/>
         <w:rPr>
           <w:rFonts w:ascii="Helvetica Neue" w:eastAsia="Times New Roman" w:hAnsi="Helvetica Neue"/>
           <w:color w:val="333333"/>
@@ -1797,7 +1797,7 @@
           <w:szCs w:val="21"/>
         </w:rPr>
         <w:drawing>
-          <wp:inline distT="0" distB="0" distL="0" distR="0" wp14:anchorId="36A11C71" wp14:editId="5DCCF676">
+          <wp:inline distT="0" distB="0" distL="0" distR="0" wp14:anchorId="1A1B5E6B" wp14:editId="2701F515">
             <wp:extent cx="5120640" cy="3657600"/>
             <wp:effectExtent l="0" t="0" r="10160" b="0"/>
             <wp:docPr id="2" name="Picture 2" descr="ere is a nice figure!"/>
@@ -1850,7 +1850,7 @@
       <w:pPr>
         <w:pStyle w:val="Caption"/>
         <w:jc w:val="center"/>
-        <w:divId w:val="141655043"/>
+        <w:divId w:val="2080596100"/>
         <w:rPr>
           <w:rFonts w:ascii="Helvetica Neue" w:hAnsi="Helvetica Neue"/>
           <w:color w:val="333333"/>
@@ -1872,7 +1872,7 @@
       <w:pPr>
         <w:pStyle w:val="Caption"/>
         <w:jc w:val="center"/>
-        <w:divId w:val="141655043"/>
+        <w:divId w:val="2080596100"/>
         <w:rPr>
           <w:rFonts w:ascii="Helvetica Neue" w:hAnsi="Helvetica Neue"/>
           <w:color w:val="333333"/>
@@ -1906,7 +1906,7 @@
       </w:tblGrid>
       <w:tr>
         <w:trPr>
-          <w:divId w:val="141655043"/>
+          <w:divId w:val="2080596100"/>
           <w:tblHeader/>
           <w:jc w:val="center"/>
         </w:trPr>
@@ -1955,7 +1955,7 @@
           <w:jc w:val="left"/>
         </w:tblPrEx>
         <w:trPr>
-          <w:divId w:val="141655043"/>
+          <w:divId w:val="2080596100"/>
           <w:tblHeader/>
         </w:trPr>
         <w:tc>
@@ -2168,7 +2168,7 @@
           <w:jc w:val="left"/>
         </w:tblPrEx>
         <w:trPr>
-          <w:divId w:val="141655043"/>
+          <w:divId w:val="2080596100"/>
         </w:trPr>
         <w:tc>
           <w:tcPr>
@@ -2345,7 +2345,7 @@
           <w:jc w:val="left"/>
         </w:tblPrEx>
         <w:trPr>
-          <w:divId w:val="141655043"/>
+          <w:divId w:val="2080596100"/>
         </w:trPr>
         <w:tc>
           <w:tcPr>
@@ -2522,7 +2522,7 @@
           <w:jc w:val="left"/>
         </w:tblPrEx>
         <w:trPr>
-          <w:divId w:val="141655043"/>
+          <w:divId w:val="2080596100"/>
         </w:trPr>
         <w:tc>
           <w:tcPr>
@@ -2699,7 +2699,7 @@
           <w:jc w:val="left"/>
         </w:tblPrEx>
         <w:trPr>
-          <w:divId w:val="141655043"/>
+          <w:divId w:val="2080596100"/>
         </w:trPr>
         <w:tc>
           <w:tcPr>
@@ -2876,7 +2876,7 @@
           <w:jc w:val="left"/>
         </w:tblPrEx>
         <w:trPr>
-          <w:divId w:val="141655043"/>
+          <w:divId w:val="2080596100"/>
         </w:trPr>
         <w:tc>
           <w:tcPr>
@@ -3053,7 +3053,7 @@
           <w:jc w:val="left"/>
         </w:tblPrEx>
         <w:trPr>
-          <w:divId w:val="141655043"/>
+          <w:divId w:val="2080596100"/>
         </w:trPr>
         <w:tc>
           <w:tcPr>
@@ -3230,7 +3230,7 @@
           <w:jc w:val="left"/>
         </w:tblPrEx>
         <w:trPr>
-          <w:divId w:val="141655043"/>
+          <w:divId w:val="2080596100"/>
         </w:trPr>
         <w:tc>
           <w:tcPr>
@@ -3407,7 +3407,7 @@
           <w:jc w:val="left"/>
         </w:tblPrEx>
         <w:trPr>
-          <w:divId w:val="141655043"/>
+          <w:divId w:val="2080596100"/>
         </w:trPr>
         <w:tc>
           <w:tcPr>
@@ -3584,7 +3584,7 @@
           <w:jc w:val="left"/>
         </w:tblPrEx>
         <w:trPr>
-          <w:divId w:val="141655043"/>
+          <w:divId w:val="2080596100"/>
         </w:trPr>
         <w:tc>
           <w:tcPr>
@@ -3761,7 +3761,7 @@
           <w:jc w:val="left"/>
         </w:tblPrEx>
         <w:trPr>
-          <w:divId w:val="141655043"/>
+          <w:divId w:val="2080596100"/>
         </w:trPr>
         <w:tc>
           <w:tcPr>
@@ -3938,7 +3938,7 @@
           <w:jc w:val="left"/>
         </w:tblPrEx>
         <w:trPr>
-          <w:divId w:val="141655043"/>
+          <w:divId w:val="2080596100"/>
         </w:trPr>
         <w:tc>
           <w:tcPr>
@@ -4115,7 +4115,7 @@
           <w:jc w:val="left"/>
         </w:tblPrEx>
         <w:trPr>
-          <w:divId w:val="141655043"/>
+          <w:divId w:val="2080596100"/>
         </w:trPr>
         <w:tc>
           <w:tcPr>
@@ -4292,7 +4292,7 @@
           <w:jc w:val="left"/>
         </w:tblPrEx>
         <w:trPr>
-          <w:divId w:val="141655043"/>
+          <w:divId w:val="2080596100"/>
         </w:trPr>
         <w:tc>
           <w:tcPr>
@@ -4469,7 +4469,7 @@
           <w:jc w:val="left"/>
         </w:tblPrEx>
         <w:trPr>
-          <w:divId w:val="141655043"/>
+          <w:divId w:val="2080596100"/>
         </w:trPr>
         <w:tc>
           <w:tcPr>
@@ -4646,7 +4646,7 @@
           <w:jc w:val="left"/>
         </w:tblPrEx>
         <w:trPr>
-          <w:divId w:val="141655043"/>
+          <w:divId w:val="2080596100"/>
         </w:trPr>
         <w:tc>
           <w:tcPr>
@@ -4823,7 +4823,7 @@
           <w:jc w:val="left"/>
         </w:tblPrEx>
         <w:trPr>
-          <w:divId w:val="141655043"/>
+          <w:divId w:val="2080596100"/>
         </w:trPr>
         <w:tc>
           <w:tcPr>
@@ -5000,7 +5000,7 @@
           <w:jc w:val="left"/>
         </w:tblPrEx>
         <w:trPr>
-          <w:divId w:val="141655043"/>
+          <w:divId w:val="2080596100"/>
         </w:trPr>
         <w:tc>
           <w:tcPr>
@@ -5177,7 +5177,7 @@
           <w:jc w:val="left"/>
         </w:tblPrEx>
         <w:trPr>
-          <w:divId w:val="141655043"/>
+          <w:divId w:val="2080596100"/>
         </w:trPr>
         <w:tc>
           <w:tcPr>
@@ -5354,7 +5354,7 @@
           <w:jc w:val="left"/>
         </w:tblPrEx>
         <w:trPr>
-          <w:divId w:val="141655043"/>
+          <w:divId w:val="2080596100"/>
         </w:trPr>
         <w:tc>
           <w:tcPr>
@@ -5531,7 +5531,7 @@
           <w:jc w:val="left"/>
         </w:tblPrEx>
         <w:trPr>
-          <w:divId w:val="141655043"/>
+          <w:divId w:val="2080596100"/>
         </w:trPr>
         <w:tc>
           <w:tcPr>
@@ -5707,7 +5707,7 @@
     <w:p>
       <w:pPr>
         <w:pStyle w:val="Heading1"/>
-        <w:divId w:val="1588422435"/>
+        <w:divId w:val="27150645"/>
         <w:rPr>
           <w:rFonts w:eastAsia="Times New Roman"/>
           <w:color w:val="333333"/>
@@ -5718,7 +5718,7 @@
     <w:p>
       <w:pPr>
         <w:pStyle w:val="Heading1"/>
-        <w:divId w:val="1588422435"/>
+        <w:divId w:val="27150645"/>
         <w:rPr>
           <w:rFonts w:ascii="inherit" w:eastAsia="Times New Roman" w:hAnsi="inherit"/>
           <w:color w:val="333333"/>
@@ -5737,7 +5737,7 @@
     <w:p>
       <w:pPr>
         <w:spacing w:after="120"/>
-        <w:divId w:val="575625961"/>
+        <w:divId w:val="1584291206"/>
         <w:rPr>
           <w:sz w:val="21"/>
         </w:rPr>
@@ -5797,9 +5797,9 @@
 <file path=word/numbering.xml><?xml version="1.0" encoding="utf-8"?>
 <w:numbering xmlns:wpc="http://schemas.microsoft.com/office/word/2010/wordprocessingCanvas" xmlns:mo="http://schemas.microsoft.com/office/mac/office/2008/main" xmlns:mc="http://schemas.openxmlformats.org/markup-compatibility/2006" xmlns:mv="urn:schemas-microsoft-com:mac:vml" xmlns:o="urn:schemas-microsoft-com:office:office" xmlns:r="http://schemas.openxmlformats.org/officeDocument/2006/relationships" xmlns:m="http://schemas.openxmlformats.org/officeDocument/2006/math" xmlns:v="urn:schemas-microsoft-com:vml" xmlns:wp14="http://schemas.microsoft.com/office/word/2010/wordprocessingDrawing" xmlns:wp="http://schemas.openxmlformats.org/drawingml/2006/wordprocessingDrawing" xmlns:w10="urn:schemas-microsoft-com:office:word" xmlns:w="http://schemas.openxmlformats.org/wordprocessingml/2006/main" xmlns:w14="http://schemas.microsoft.com/office/word/2010/wordml" xmlns:w15="http://schemas.microsoft.com/office/word/2012/wordml" xmlns:wpg="http://schemas.microsoft.com/office/word/2010/wordprocessingGroup" xmlns:wpi="http://schemas.microsoft.com/office/word/2010/wordprocessingInk" xmlns:wne="http://schemas.microsoft.com/office/word/2006/wordml" xmlns:wps="http://schemas.microsoft.com/office/word/2010/wordprocessingShape" mc:Ignorable="w14 w15 wp14">
   <w:abstractNum w:abstractNumId="0">
-    <w:nsid w:val="3BC8173A"/>
+    <w:nsid w:val="0D7E5FCE"/>
     <w:multiLevelType w:val="multilevel"/>
-    <w:tmpl w:val="60728F3C"/>
+    <w:tmpl w:val="785A83DA"/>
     <w:lvl w:ilvl="0">
       <w:start w:val="1"/>
       <w:numFmt w:val="bullet"/>
@@ -5946,9 +5946,122 @@
     </w:lvl>
   </w:abstractNum>
   <w:abstractNum w:abstractNumId="1">
-    <w:nsid w:val="3F2109BB"/>
+    <w:nsid w:val="3AE11797"/>
     <w:multiLevelType w:val="multilevel"/>
-    <w:tmpl w:val="1AB4C594"/>
+    <w:tmpl w:val="874C06F6"/>
+    <w:lvl w:ilvl="0">
+      <w:start w:val="1"/>
+      <w:numFmt w:val="decimal"/>
+      <w:lvlText w:val="%1."/>
+      <w:lvlJc w:val="left"/>
+      <w:pPr>
+        <w:tabs>
+          <w:tab w:val="num" w:pos="720"/>
+        </w:tabs>
+        <w:ind w:left="720" w:hanging="360"/>
+      </w:pPr>
+    </w:lvl>
+    <w:lvl w:ilvl="1" w:tentative="1">
+      <w:start w:val="1"/>
+      <w:numFmt w:val="decimal"/>
+      <w:lvlText w:val="%2."/>
+      <w:lvlJc w:val="left"/>
+      <w:pPr>
+        <w:tabs>
+          <w:tab w:val="num" w:pos="1440"/>
+        </w:tabs>
+        <w:ind w:left="1440" w:hanging="360"/>
+      </w:pPr>
+    </w:lvl>
+    <w:lvl w:ilvl="2" w:tentative="1">
+      <w:start w:val="1"/>
+      <w:numFmt w:val="decimal"/>
+      <w:lvlText w:val="%3."/>
+      <w:lvlJc w:val="left"/>
+      <w:pPr>
+        <w:tabs>
+          <w:tab w:val="num" w:pos="2160"/>
+        </w:tabs>
+        <w:ind w:left="2160" w:hanging="360"/>
+      </w:pPr>
+    </w:lvl>
+    <w:lvl w:ilvl="3" w:tentative="1">
+      <w:start w:val="1"/>
+      <w:numFmt w:val="decimal"/>
+      <w:lvlText w:val="%4."/>
+      <w:lvlJc w:val="left"/>
+      <w:pPr>
+        <w:tabs>
+          <w:tab w:val="num" w:pos="2880"/>
+        </w:tabs>
+        <w:ind w:left="2880" w:hanging="360"/>
+      </w:pPr>
+    </w:lvl>
+    <w:lvl w:ilvl="4" w:tentative="1">
+      <w:start w:val="1"/>
+      <w:numFmt w:val="decimal"/>
+      <w:lvlText w:val="%5."/>
+      <w:lvlJc w:val="left"/>
+      <w:pPr>
+        <w:tabs>
+          <w:tab w:val="num" w:pos="3600"/>
+        </w:tabs>
+        <w:ind w:left="3600" w:hanging="360"/>
+      </w:pPr>
+    </w:lvl>
+    <w:lvl w:ilvl="5" w:tentative="1">
+      <w:start w:val="1"/>
+      <w:numFmt w:val="decimal"/>
+      <w:lvlText w:val="%6."/>
+      <w:lvlJc w:val="left"/>
+      <w:pPr>
+        <w:tabs>
+          <w:tab w:val="num" w:pos="4320"/>
+        </w:tabs>
+        <w:ind w:left="4320" w:hanging="360"/>
+      </w:pPr>
+    </w:lvl>
+    <w:lvl w:ilvl="6" w:tentative="1">
+      <w:start w:val="1"/>
+      <w:numFmt w:val="decimal"/>
+      <w:lvlText w:val="%7."/>
+      <w:lvlJc w:val="left"/>
+      <w:pPr>
+        <w:tabs>
+          <w:tab w:val="num" w:pos="5040"/>
+        </w:tabs>
+        <w:ind w:left="5040" w:hanging="360"/>
+      </w:pPr>
+    </w:lvl>
+    <w:lvl w:ilvl="7" w:tentative="1">
+      <w:start w:val="1"/>
+      <w:numFmt w:val="decimal"/>
+      <w:lvlText w:val="%8."/>
+      <w:lvlJc w:val="left"/>
+      <w:pPr>
+        <w:tabs>
+          <w:tab w:val="num" w:pos="5760"/>
+        </w:tabs>
+        <w:ind w:left="5760" w:hanging="360"/>
+      </w:pPr>
+    </w:lvl>
+    <w:lvl w:ilvl="8" w:tentative="1">
+      <w:start w:val="1"/>
+      <w:numFmt w:val="decimal"/>
+      <w:lvlText w:val="%9."/>
+      <w:lvlJc w:val="left"/>
+      <w:pPr>
+        <w:tabs>
+          <w:tab w:val="num" w:pos="6480"/>
+        </w:tabs>
+        <w:ind w:left="6480" w:hanging="360"/>
+      </w:pPr>
+    </w:lvl>
+  </w:abstractNum>
+  <w:abstractNum w:abstractNumId="2">
+    <w:nsid w:val="3B2C485F"/>
+    <w:multiLevelType w:val="multilevel"/>
+    <w:tmpl w:val="50367A28"/>
     <w:lvl w:ilvl="0">
       <w:start w:val="1"/>
       <w:numFmt w:val="bullet"/>
@@ -6094,123 +6207,10 @@
       </w:rPr>
     </w:lvl>
   </w:abstractNum>
-  <w:abstractNum w:abstractNumId="2">
-    <w:nsid w:val="4757281E"/>
+  <w:abstractNum w:abstractNumId="3">
+    <w:nsid w:val="547966F8"/>
     <w:multiLevelType w:val="multilevel"/>
-    <w:tmpl w:val="A45A792E"/>
-    <w:lvl w:ilvl="0">
-      <w:start w:val="1"/>
-      <w:numFmt w:val="decimal"/>
-      <w:lvlText w:val="%1."/>
-      <w:lvlJc w:val="left"/>
-      <w:pPr>
-        <w:tabs>
-          <w:tab w:val="num" w:pos="720"/>
-        </w:tabs>
-        <w:ind w:left="720" w:hanging="360"/>
-      </w:pPr>
-    </w:lvl>
-    <w:lvl w:ilvl="1" w:tentative="1">
-      <w:start w:val="1"/>
-      <w:numFmt w:val="decimal"/>
-      <w:lvlText w:val="%2."/>
-      <w:lvlJc w:val="left"/>
-      <w:pPr>
-        <w:tabs>
-          <w:tab w:val="num" w:pos="1440"/>
-        </w:tabs>
-        <w:ind w:left="1440" w:hanging="360"/>
-      </w:pPr>
-    </w:lvl>
-    <w:lvl w:ilvl="2" w:tentative="1">
-      <w:start w:val="1"/>
-      <w:numFmt w:val="decimal"/>
-      <w:lvlText w:val="%3."/>
-      <w:lvlJc w:val="left"/>
-      <w:pPr>
-        <w:tabs>
-          <w:tab w:val="num" w:pos="2160"/>
-        </w:tabs>
-        <w:ind w:left="2160" w:hanging="360"/>
-      </w:pPr>
-    </w:lvl>
-    <w:lvl w:ilvl="3" w:tentative="1">
-      <w:start w:val="1"/>
-      <w:numFmt w:val="decimal"/>
-      <w:lvlText w:val="%4."/>
-      <w:lvlJc w:val="left"/>
-      <w:pPr>
-        <w:tabs>
-          <w:tab w:val="num" w:pos="2880"/>
-        </w:tabs>
-        <w:ind w:left="2880" w:hanging="360"/>
-      </w:pPr>
-    </w:lvl>
-    <w:lvl w:ilvl="4" w:tentative="1">
-      <w:start w:val="1"/>
-      <w:numFmt w:val="decimal"/>
-      <w:lvlText w:val="%5."/>
-      <w:lvlJc w:val="left"/>
-      <w:pPr>
-        <w:tabs>
-          <w:tab w:val="num" w:pos="3600"/>
-        </w:tabs>
-        <w:ind w:left="3600" w:hanging="360"/>
-      </w:pPr>
-    </w:lvl>
-    <w:lvl w:ilvl="5" w:tentative="1">
-      <w:start w:val="1"/>
-      <w:numFmt w:val="decimal"/>
-      <w:lvlText w:val="%6."/>
-      <w:lvlJc w:val="left"/>
-      <w:pPr>
-        <w:tabs>
-          <w:tab w:val="num" w:pos="4320"/>
-        </w:tabs>
-        <w:ind w:left="4320" w:hanging="360"/>
-      </w:pPr>
-    </w:lvl>
-    <w:lvl w:ilvl="6" w:tentative="1">
-      <w:start w:val="1"/>
-      <w:numFmt w:val="decimal"/>
-      <w:lvlText w:val="%7."/>
-      <w:lvlJc w:val="left"/>
-      <w:pPr>
-        <w:tabs>
-          <w:tab w:val="num" w:pos="5040"/>
-        </w:tabs>
-        <w:ind w:left="5040" w:hanging="360"/>
-      </w:pPr>
-    </w:lvl>
-    <w:lvl w:ilvl="7" w:tentative="1">
-      <w:start w:val="1"/>
-      <w:numFmt w:val="decimal"/>
-      <w:lvlText w:val="%8."/>
-      <w:lvlJc w:val="left"/>
-      <w:pPr>
-        <w:tabs>
-          <w:tab w:val="num" w:pos="5760"/>
-        </w:tabs>
-        <w:ind w:left="5760" w:hanging="360"/>
-      </w:pPr>
-    </w:lvl>
-    <w:lvl w:ilvl="8" w:tentative="1">
-      <w:start w:val="1"/>
-      <w:numFmt w:val="decimal"/>
-      <w:lvlText w:val="%9."/>
-      <w:lvlJc w:val="left"/>
-      <w:pPr>
-        <w:tabs>
-          <w:tab w:val="num" w:pos="6480"/>
-        </w:tabs>
-        <w:ind w:left="6480" w:hanging="360"/>
-      </w:pPr>
-    </w:lvl>
-  </w:abstractNum>
-  <w:abstractNum w:abstractNumId="3">
-    <w:nsid w:val="4DDE7D87"/>
-    <w:multiLevelType w:val="multilevel"/>
-    <w:tmpl w:val="09BE30B4"/>
+    <w:tmpl w:val="2F04FAB0"/>
     <w:lvl w:ilvl="0">
       <w:start w:val="1"/>
       <w:numFmt w:val="bullet"/>
@@ -6357,16 +6357,16 @@
     </w:lvl>
   </w:abstractNum>
   <w:num w:numId="1">
-    <w:abstractNumId w:val="1"/>
+    <w:abstractNumId w:val="3"/>
   </w:num>
   <w:num w:numId="2">
     <w:abstractNumId w:val="0"/>
   </w:num>
   <w:num w:numId="3">
-    <w:abstractNumId w:val="3"/>
+    <w:abstractNumId w:val="2"/>
   </w:num>
   <w:num w:numId="4">
-    <w:abstractNumId w:val="2"/>
+    <w:abstractNumId w:val="1"/>
   </w:num>
 </w:numbering>
 </file>

</xml_diff>